<commit_message>
Documentación - Modificación plan de iteración Elaboración 2
Se realiza modificación del plan de iteración correspondiente a la fase de elaboración iteración 2.
</commit_message>
<xml_diff>
--- a/Fases_de_desarrollo/02-Elaboracion/05- Gestion de Proyecto/E103-OSLO-Plan de Iteración - copia.docx
+++ b/Fases_de_desarrollo/02-Elaboracion/05- Gestion de Proyecto/E103-OSLO-Plan de Iteración - copia.docx
@@ -1,6 +1,6 @@
 
 <file path=word/document.xml><?xml version="1.0" encoding="utf-8"?>
-<w:document xmlns:wpc="http://schemas.microsoft.com/office/word/2010/wordprocessingCanvas" xmlns:cx="http://schemas.microsoft.com/office/drawing/2014/chartex" xmlns:mc="http://schemas.openxmlformats.org/markup-compatibility/2006" xmlns:o="urn:schemas-microsoft-com:office:office" xmlns:r="http://schemas.openxmlformats.org/officeDocument/2006/relationships" xmlns:m="http://schemas.openxmlformats.org/officeDocument/2006/math" xmlns:v="urn:schemas-microsoft-com:vml" xmlns:wp14="http://schemas.microsoft.com/office/word/2010/wordprocessingDrawing" xmlns:wp="http://schemas.openxmlformats.org/drawingml/2006/wordprocessingDrawing" xmlns:w10="urn:schemas-microsoft-com:office:word" xmlns:w="http://schemas.openxmlformats.org/wordprocessingml/2006/main" xmlns:w14="http://schemas.microsoft.com/office/word/2010/wordml" xmlns:w15="http://schemas.microsoft.com/office/word/2012/wordml" xmlns:w16se="http://schemas.microsoft.com/office/word/2015/wordml/symex" xmlns:wpg="http://schemas.microsoft.com/office/word/2010/wordprocessingGroup" xmlns:wpi="http://schemas.microsoft.com/office/word/2010/wordprocessingInk" xmlns:wne="http://schemas.microsoft.com/office/word/2006/wordml" xmlns:wps="http://schemas.microsoft.com/office/word/2010/wordprocessingShape" mc:Ignorable="w14 w15 w16se wp14">
+<w:document xmlns:ve="http://schemas.openxmlformats.org/markup-compatibility/2006" xmlns:o="urn:schemas-microsoft-com:office:office" xmlns:r="http://schemas.openxmlformats.org/officeDocument/2006/relationships" xmlns:m="http://schemas.openxmlformats.org/officeDocument/2006/math" xmlns:v="urn:schemas-microsoft-com:vml" xmlns:wp="http://schemas.openxmlformats.org/drawingml/2006/wordprocessingDrawing" xmlns:w10="urn:schemas-microsoft-com:office:word" xmlns:w="http://schemas.openxmlformats.org/wordprocessingml/2006/main" xmlns:wne="http://schemas.microsoft.com/office/word/2006/wordml">
   <w:body>
     <w:p>
       <w:pPr>
@@ -36,292 +36,44 @@
           <w:noProof/>
           <w:lang w:val="es-AR" w:eastAsia="es-AR"/>
         </w:rPr>
-        <mc:AlternateContent>
-          <mc:Choice Requires="wps">
-            <w:drawing>
-              <wp:anchor distT="0" distB="0" distL="114300" distR="114300" simplePos="0" relativeHeight="251656192" behindDoc="0" locked="0" layoutInCell="0" allowOverlap="1" wp14:anchorId="580A524A" wp14:editId="4D50A398">
-                <wp:simplePos x="0" y="0"/>
-                <wp:positionH relativeFrom="page">
-                  <wp:align>center</wp:align>
-                </wp:positionH>
-                <wp:positionV relativeFrom="page">
-                  <wp:align>bottom</wp:align>
-                </wp:positionV>
-                <wp:extent cx="7922260" cy="859155"/>
-                <wp:effectExtent l="10795" t="13335" r="10795" b="13335"/>
-                <wp:wrapNone/>
-                <wp:docPr id="15" name="Rectangle 6"/>
-                <wp:cNvGraphicFramePr>
-                  <a:graphicFrameLocks xmlns:a="http://schemas.openxmlformats.org/drawingml/2006/main"/>
-                </wp:cNvGraphicFramePr>
-                <a:graphic xmlns:a="http://schemas.openxmlformats.org/drawingml/2006/main">
-                  <a:graphicData uri="http://schemas.microsoft.com/office/word/2010/wordprocessingShape">
-                    <wps:wsp>
-                      <wps:cNvSpPr>
-                        <a:spLocks noChangeArrowheads="1"/>
-                      </wps:cNvSpPr>
-                      <wps:spPr bwMode="auto">
-                        <a:xfrm>
-                          <a:off x="0" y="0"/>
-                          <a:ext cx="7922260" cy="859155"/>
-                        </a:xfrm>
-                        <a:prstGeom prst="rect">
-                          <a:avLst/>
-                        </a:prstGeom>
-                        <a:solidFill>
-                          <a:srgbClr val="ED7D31"/>
-                        </a:solidFill>
-                        <a:ln w="9525">
-                          <a:solidFill>
-                            <a:srgbClr val="F4B083"/>
-                          </a:solidFill>
-                          <a:miter lim="800000"/>
-                          <a:headEnd/>
-                          <a:tailEnd/>
-                        </a:ln>
-                      </wps:spPr>
-                      <wps:bodyPr rot="0" vert="horz" wrap="square" lIns="91440" tIns="45720" rIns="91440" bIns="45720" anchor="t" anchorCtr="0" upright="1">
-                        <a:noAutofit/>
-                      </wps:bodyPr>
-                    </wps:wsp>
-                  </a:graphicData>
-                </a:graphic>
-                <wp14:sizeRelH relativeFrom="page">
-                  <wp14:pctWidth>105000</wp14:pctWidth>
-                </wp14:sizeRelH>
-                <wp14:sizeRelV relativeFrom="topMargin">
-                  <wp14:pctHeight>90000</wp14:pctHeight>
-                </wp14:sizeRelV>
-              </wp:anchor>
-            </w:drawing>
-          </mc:Choice>
-          <mc:Fallback>
-            <w:pict>
-              <v:rect w14:anchorId="71EA801E" id="Rectangle 6" o:spid="_x0000_s1026" style="position:absolute;margin-left:0;margin-top:0;width:623.8pt;height:67.65pt;z-index:251656192;visibility:visible;mso-wrap-style:square;mso-width-percent:1050;mso-height-percent:900;mso-wrap-distance-left:9pt;mso-wrap-distance-top:0;mso-wrap-distance-right:9pt;mso-wrap-distance-bottom:0;mso-position-horizontal:center;mso-position-horizontal-relative:page;mso-position-vertical:bottom;mso-position-vertical-relative:page;mso-width-percent:1050;mso-height-percent:900;mso-width-relative:page;mso-height-relative:top-margin-area;v-text-anchor:top" o:gfxdata="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" o:allowincell="f" fillcolor="#ed7d31" strokecolor="#f4b083">
-                <w10:wrap anchorx="page" anchory="page"/>
-              </v:rect>
-            </w:pict>
-          </mc:Fallback>
-        </mc:AlternateContent>
+        <w:pict>
+          <v:rect id="Rectangle 6" o:spid="_x0000_s1026" style="position:absolute;margin-left:0;margin-top:0;width:623.8pt;height:67.65pt;z-index:251656192;visibility:visible;mso-width-percent:1050;mso-height-percent:900;mso-position-horizontal:center;mso-position-horizontal-relative:page;mso-position-vertical:bottom;mso-position-vertical-relative:page;mso-width-percent:1050;mso-height-percent:900;mso-height-relative:top-margin-area" o:gfxdata="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" o:allowincell="f" fillcolor="#ed7d31" strokecolor="#f4b083">
+            <w10:wrap anchorx="page" anchory="page"/>
+          </v:rect>
+        </w:pict>
       </w:r>
       <w:r>
         <w:rPr>
           <w:noProof/>
           <w:lang w:val="es-AR" w:eastAsia="es-AR"/>
         </w:rPr>
-        <mc:AlternateContent>
-          <mc:Choice Requires="wps">
-            <w:drawing>
-              <wp:anchor distT="0" distB="0" distL="114300" distR="114300" simplePos="0" relativeHeight="251655168" behindDoc="0" locked="0" layoutInCell="0" allowOverlap="1" wp14:anchorId="1F03C60A" wp14:editId="48CD204C">
-                <wp:simplePos x="0" y="0"/>
-                <wp:positionH relativeFrom="page">
-                  <wp:posOffset>494665</wp:posOffset>
-                </wp:positionH>
-                <wp:positionV relativeFrom="page">
-                  <wp:posOffset>-262255</wp:posOffset>
-                </wp:positionV>
-                <wp:extent cx="90805" cy="11203940"/>
-                <wp:effectExtent l="8255" t="8890" r="5715" b="7620"/>
-                <wp:wrapNone/>
-                <wp:docPr id="14" name="Rectangle 9"/>
-                <wp:cNvGraphicFramePr>
-                  <a:graphicFrameLocks xmlns:a="http://schemas.openxmlformats.org/drawingml/2006/main"/>
-                </wp:cNvGraphicFramePr>
-                <a:graphic xmlns:a="http://schemas.openxmlformats.org/drawingml/2006/main">
-                  <a:graphicData uri="http://schemas.microsoft.com/office/word/2010/wordprocessingShape">
-                    <wps:wsp>
-                      <wps:cNvSpPr>
-                        <a:spLocks noChangeArrowheads="1"/>
-                      </wps:cNvSpPr>
-                      <wps:spPr bwMode="auto">
-                        <a:xfrm>
-                          <a:off x="0" y="0"/>
-                          <a:ext cx="90805" cy="11203940"/>
-                        </a:xfrm>
-                        <a:prstGeom prst="rect">
-                          <a:avLst/>
-                        </a:prstGeom>
-                        <a:solidFill>
-                          <a:srgbClr val="FFFFFF"/>
-                        </a:solidFill>
-                        <a:ln w="9525">
-                          <a:solidFill>
-                            <a:srgbClr val="C45911"/>
-                          </a:solidFill>
-                          <a:miter lim="800000"/>
-                          <a:headEnd/>
-                          <a:tailEnd/>
-                        </a:ln>
-                      </wps:spPr>
-                      <wps:bodyPr rot="0" vert="horz" wrap="square" lIns="91440" tIns="45720" rIns="91440" bIns="45720" anchor="t" anchorCtr="0" upright="1">
-                        <a:noAutofit/>
-                      </wps:bodyPr>
-                    </wps:wsp>
-                  </a:graphicData>
-                </a:graphic>
-                <wp14:sizeRelH relativeFrom="page">
-                  <wp14:pctWidth>0</wp14:pctWidth>
-                </wp14:sizeRelH>
-                <wp14:sizeRelV relativeFrom="page">
-                  <wp14:pctHeight>105000</wp14:pctHeight>
-                </wp14:sizeRelV>
-              </wp:anchor>
-            </w:drawing>
-          </mc:Choice>
-          <mc:Fallback>
-            <w:pict>
-              <v:rect w14:anchorId="44EDB1DC" id="Rectangle 9" o:spid="_x0000_s1026" style="position:absolute;margin-left:38.95pt;margin-top:-20.65pt;width:7.15pt;height:882.2pt;z-index:251655168;visibility:visible;mso-wrap-style:square;mso-width-percent:0;mso-height-percent:1050;mso-wrap-distance-left:9pt;mso-wrap-distance-top:0;mso-wrap-distance-right:9pt;mso-wrap-distance-bottom:0;mso-position-horizontal:absolute;mso-position-horizontal-relative:page;mso-position-vertical:absolute;mso-position-vertical-relative:page;mso-width-percent:0;mso-height-percent:1050;mso-width-relative:page;mso-height-relative:page;v-text-anchor:top" o:gfxdata="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" o:allowincell="f" strokecolor="#c45911">
-                <w10:wrap anchorx="page" anchory="page"/>
-              </v:rect>
-            </w:pict>
-          </mc:Fallback>
-        </mc:AlternateContent>
+        <w:pict>
+          <v:rect id="Rectangle 9" o:spid="_x0000_s1031" style="position:absolute;margin-left:38.95pt;margin-top:-20.65pt;width:7.15pt;height:882.2pt;z-index:251655168;visibility:visible;mso-height-percent:1050;mso-position-horizontal-relative:page;mso-position-vertical-relative:page;mso-height-percent:1050" o:gfxdata="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" o:allowincell="f" strokecolor="#c45911">
+            <w10:wrap anchorx="page" anchory="page"/>
+          </v:rect>
+        </w:pict>
       </w:r>
       <w:r>
         <w:rPr>
           <w:noProof/>
           <w:lang w:val="es-AR" w:eastAsia="es-AR"/>
         </w:rPr>
-        <mc:AlternateContent>
-          <mc:Choice Requires="wps">
-            <w:drawing>
-              <wp:anchor distT="0" distB="0" distL="114300" distR="114300" simplePos="0" relativeHeight="251654144" behindDoc="0" locked="0" layoutInCell="0" allowOverlap="1" wp14:anchorId="6ED12959" wp14:editId="2D075E64">
-                <wp:simplePos x="0" y="0"/>
-                <wp:positionH relativeFrom="page">
-                  <wp:posOffset>6974840</wp:posOffset>
-                </wp:positionH>
-                <wp:positionV relativeFrom="page">
-                  <wp:posOffset>-262255</wp:posOffset>
-                </wp:positionV>
-                <wp:extent cx="90805" cy="11203940"/>
-                <wp:effectExtent l="5080" t="8890" r="8890" b="7620"/>
-                <wp:wrapNone/>
-                <wp:docPr id="13" name="Rectangle 8"/>
-                <wp:cNvGraphicFramePr>
-                  <a:graphicFrameLocks xmlns:a="http://schemas.openxmlformats.org/drawingml/2006/main"/>
-                </wp:cNvGraphicFramePr>
-                <a:graphic xmlns:a="http://schemas.openxmlformats.org/drawingml/2006/main">
-                  <a:graphicData uri="http://schemas.microsoft.com/office/word/2010/wordprocessingShape">
-                    <wps:wsp>
-                      <wps:cNvSpPr>
-                        <a:spLocks noChangeArrowheads="1"/>
-                      </wps:cNvSpPr>
-                      <wps:spPr bwMode="auto">
-                        <a:xfrm>
-                          <a:off x="0" y="0"/>
-                          <a:ext cx="90805" cy="11203940"/>
-                        </a:xfrm>
-                        <a:prstGeom prst="rect">
-                          <a:avLst/>
-                        </a:prstGeom>
-                        <a:solidFill>
-                          <a:srgbClr val="FFFFFF"/>
-                        </a:solidFill>
-                        <a:ln w="9525">
-                          <a:solidFill>
-                            <a:srgbClr val="ED7D31"/>
-                          </a:solidFill>
-                          <a:miter lim="800000"/>
-                          <a:headEnd/>
-                          <a:tailEnd/>
-                        </a:ln>
-                      </wps:spPr>
-                      <wps:bodyPr rot="0" vert="horz" wrap="square" lIns="91440" tIns="45720" rIns="91440" bIns="45720" anchor="t" anchorCtr="0" upright="1">
-                        <a:noAutofit/>
-                      </wps:bodyPr>
-                    </wps:wsp>
-                  </a:graphicData>
-                </a:graphic>
-                <wp14:sizeRelH relativeFrom="page">
-                  <wp14:pctWidth>0</wp14:pctWidth>
-                </wp14:sizeRelH>
-                <wp14:sizeRelV relativeFrom="page">
-                  <wp14:pctHeight>105000</wp14:pctHeight>
-                </wp14:sizeRelV>
-              </wp:anchor>
-            </w:drawing>
-          </mc:Choice>
-          <mc:Fallback>
-            <w:pict>
-              <v:rect w14:anchorId="3C4105D4" id="Rectangle 8" o:spid="_x0000_s1026" style="position:absolute;margin-left:549.2pt;margin-top:-20.65pt;width:7.15pt;height:882.2pt;z-index:251654144;visibility:visible;mso-wrap-style:square;mso-width-percent:0;mso-height-percent:1050;mso-wrap-distance-left:9pt;mso-wrap-distance-top:0;mso-wrap-distance-right:9pt;mso-wrap-distance-bottom:0;mso-position-horizontal:absolute;mso-position-horizontal-relative:page;mso-position-vertical:absolute;mso-position-vertical-relative:page;mso-width-percent:0;mso-height-percent:1050;mso-width-relative:page;mso-height-relative:page;v-text-anchor:top" o:gfxdata="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" o:allowincell="f" strokecolor="#ed7d31">
-                <w10:wrap anchorx="page" anchory="page"/>
-              </v:rect>
-            </w:pict>
-          </mc:Fallback>
-        </mc:AlternateContent>
+        <w:pict>
+          <v:rect id="Rectangle 8" o:spid="_x0000_s1030" style="position:absolute;margin-left:549.2pt;margin-top:-20.65pt;width:7.15pt;height:882.2pt;z-index:251654144;visibility:visible;mso-height-percent:1050;mso-position-horizontal-relative:page;mso-position-vertical-relative:page;mso-height-percent:1050" o:gfxdata="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" o:allowincell="f" strokecolor="#ed7d31">
+            <w10:wrap anchorx="page" anchory="page"/>
+          </v:rect>
+        </w:pict>
       </w:r>
       <w:r>
         <w:rPr>
           <w:noProof/>
           <w:lang w:val="es-AR" w:eastAsia="es-AR"/>
         </w:rPr>
-        <mc:AlternateContent>
-          <mc:Choice Requires="wps">
-            <w:drawing>
-              <wp:anchor distT="0" distB="0" distL="114300" distR="114300" simplePos="0" relativeHeight="251657216" behindDoc="0" locked="0" layoutInCell="0" allowOverlap="1" wp14:anchorId="692C329E" wp14:editId="2A955072">
-                <wp:simplePos x="0" y="0"/>
-                <wp:positionH relativeFrom="page">
-                  <wp:posOffset>-183515</wp:posOffset>
-                </wp:positionH>
-                <wp:positionV relativeFrom="page">
-                  <wp:posOffset>5080</wp:posOffset>
-                </wp:positionV>
-                <wp:extent cx="7922260" cy="859155"/>
-                <wp:effectExtent l="13970" t="10160" r="7620" b="6985"/>
-                <wp:wrapNone/>
-                <wp:docPr id="12" name="Rectangle 7"/>
-                <wp:cNvGraphicFramePr>
-                  <a:graphicFrameLocks xmlns:a="http://schemas.openxmlformats.org/drawingml/2006/main"/>
-                </wp:cNvGraphicFramePr>
-                <a:graphic xmlns:a="http://schemas.openxmlformats.org/drawingml/2006/main">
-                  <a:graphicData uri="http://schemas.microsoft.com/office/word/2010/wordprocessingShape">
-                    <wps:wsp>
-                      <wps:cNvSpPr>
-                        <a:spLocks noChangeArrowheads="1"/>
-                      </wps:cNvSpPr>
-                      <wps:spPr bwMode="auto">
-                        <a:xfrm>
-                          <a:off x="0" y="0"/>
-                          <a:ext cx="7922260" cy="859155"/>
-                        </a:xfrm>
-                        <a:prstGeom prst="rect">
-                          <a:avLst/>
-                        </a:prstGeom>
-                        <a:solidFill>
-                          <a:srgbClr val="C45911"/>
-                        </a:solidFill>
-                        <a:ln w="9525">
-                          <a:solidFill>
-                            <a:srgbClr val="F4B083"/>
-                          </a:solidFill>
-                          <a:miter lim="800000"/>
-                          <a:headEnd/>
-                          <a:tailEnd/>
-                        </a:ln>
-                      </wps:spPr>
-                      <wps:bodyPr rot="0" vert="horz" wrap="square" lIns="91440" tIns="45720" rIns="91440" bIns="45720" anchor="t" anchorCtr="0" upright="1">
-                        <a:noAutofit/>
-                      </wps:bodyPr>
-                    </wps:wsp>
-                  </a:graphicData>
-                </a:graphic>
-                <wp14:sizeRelH relativeFrom="page">
-                  <wp14:pctWidth>105000</wp14:pctWidth>
-                </wp14:sizeRelH>
-                <wp14:sizeRelV relativeFrom="topMargin">
-                  <wp14:pctHeight>90000</wp14:pctHeight>
-                </wp14:sizeRelV>
-              </wp:anchor>
-            </w:drawing>
-          </mc:Choice>
-          <mc:Fallback>
-            <w:pict>
-              <v:rect w14:anchorId="325F5B5F" id="Rectangle 7" o:spid="_x0000_s1026" style="position:absolute;margin-left:-14.45pt;margin-top:.4pt;width:623.8pt;height:67.65pt;z-index:251657216;visibility:visible;mso-wrap-style:square;mso-width-percent:1050;mso-height-percent:900;mso-wrap-distance-left:9pt;mso-wrap-distance-top:0;mso-wrap-distance-right:9pt;mso-wrap-distance-bottom:0;mso-position-horizontal:absolute;mso-position-horizontal-relative:page;mso-position-vertical:absolute;mso-position-vertical-relative:page;mso-width-percent:1050;mso-height-percent:900;mso-width-relative:page;mso-height-relative:top-margin-area;v-text-anchor:top" o:gfxdata="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" o:allowincell="f" fillcolor="#c45911" strokecolor="#f4b083">
-                <w10:wrap anchorx="page" anchory="page"/>
-              </v:rect>
-            </w:pict>
-          </mc:Fallback>
-        </mc:AlternateContent>
+        <w:pict>
+          <v:rect id="Rectangle 7" o:spid="_x0000_s1029" style="position:absolute;margin-left:-14.45pt;margin-top:.4pt;width:623.8pt;height:67.65pt;z-index:251657216;visibility:visible;mso-width-percent:1050;mso-height-percent:900;mso-position-horizontal-relative:page;mso-position-vertical-relative:page;mso-width-percent:1050;mso-height-percent:900;mso-height-relative:top-margin-area" o:gfxdata="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" o:allowincell="f" fillcolor="#c45911" strokecolor="#f4b083">
+            <w10:wrap anchorx="page" anchory="page"/>
+          </v:rect>
+        </w:pict>
       </w:r>
     </w:p>
     <w:p>
@@ -400,7 +152,6 @@
         </w:rPr>
       </w:pPr>
       <w:bookmarkStart w:id="0" w:name="_Hlk175751289"/>
-      <w:proofErr w:type="spellStart"/>
       <w:r>
         <w:rPr>
           <w:rFonts w:ascii="Ink Free" w:hAnsi="Ink Free"/>
@@ -410,7 +161,6 @@
         </w:rPr>
         <w:t>Testify</w:t>
       </w:r>
-      <w:proofErr w:type="spellEnd"/>
     </w:p>
     <w:bookmarkEnd w:id="0"/>
     <w:p>
@@ -468,21 +218,7 @@
         <w:rPr>
           <w:rFonts w:eastAsia="Times New Roman"/>
         </w:rPr>
-        <w:t xml:space="preserve">Ojeda Valeria – </w:t>
-      </w:r>
-      <w:proofErr w:type="spellStart"/>
-      <w:r>
-        <w:rPr>
-          <w:rFonts w:eastAsia="Times New Roman"/>
-        </w:rPr>
-        <w:t>Sly</w:t>
-      </w:r>
-      <w:proofErr w:type="spellEnd"/>
-      <w:r>
-        <w:rPr>
-          <w:rFonts w:eastAsia="Times New Roman"/>
-        </w:rPr>
-        <w:t xml:space="preserve"> Eduardo</w:t>
+        <w:t>Ojeda Valeria – Sly Eduardo</w:t>
       </w:r>
     </w:p>
     <w:p>
@@ -493,39 +229,17 @@
           <w:rFonts w:eastAsia="Times New Roman"/>
         </w:rPr>
       </w:pPr>
-      <w:proofErr w:type="spellStart"/>
       <w:r>
         <w:rPr>
           <w:rFonts w:eastAsia="Times New Roman"/>
         </w:rPr>
-        <w:t>Levipichun</w:t>
-      </w:r>
-      <w:proofErr w:type="spellEnd"/>
+        <w:t>Levipichun Emilio</w:t>
+      </w:r>
       <w:r>
         <w:rPr>
           <w:rFonts w:eastAsia="Times New Roman"/>
         </w:rPr>
-        <w:t xml:space="preserve"> Emilio</w:t>
-      </w:r>
-      <w:r>
-        <w:rPr>
-          <w:rFonts w:eastAsia="Times New Roman"/>
-        </w:rPr>
-        <w:t xml:space="preserve"> – </w:t>
-      </w:r>
-      <w:proofErr w:type="spellStart"/>
-      <w:r>
-        <w:rPr>
-          <w:rFonts w:eastAsia="Times New Roman"/>
-        </w:rPr>
-        <w:t>Oyarzo</w:t>
-      </w:r>
-      <w:proofErr w:type="spellEnd"/>
-      <w:r>
-        <w:rPr>
-          <w:rFonts w:eastAsia="Times New Roman"/>
-        </w:rPr>
-        <w:t xml:space="preserve"> Malena</w:t>
+        <w:t xml:space="preserve"> – Oyarzo Malena</w:t>
       </w:r>
     </w:p>
     <w:bookmarkEnd w:id="1"/>
@@ -536,10 +250,10 @@
       <w:r>
         <w:rPr>
           <w:noProof/>
-          <w:lang w:eastAsia="es-AR"/>
+          <w:lang w:val="es-ES" w:eastAsia="es-ES"/>
         </w:rPr>
         <w:drawing>
-          <wp:anchor distT="0" distB="0" distL="114300" distR="114300" simplePos="0" relativeHeight="251660288" behindDoc="0" locked="0" layoutInCell="1" allowOverlap="1" wp14:anchorId="566ED725" wp14:editId="1EECD3D7">
+          <wp:anchor distT="0" distB="0" distL="114300" distR="114300" simplePos="0" relativeHeight="251660288" behindDoc="0" locked="0" layoutInCell="1" allowOverlap="1">
             <wp:simplePos x="0" y="0"/>
             <wp:positionH relativeFrom="margin">
               <wp:posOffset>306705</wp:posOffset>
@@ -575,7 +289,7 @@
                     <a:blip r:embed="rId9">
                       <a:extLst>
                         <a:ext uri="{28A0092B-C50C-407E-A947-70E740481C1C}">
-                          <a14:useLocalDpi xmlns:a14="http://schemas.microsoft.com/office/drawing/2010/main" val="0"/>
+                          <a14:useLocalDpi xmlns:a14="http://schemas.microsoft.com/office/drawing/2010/main" xmlns:wps="http://schemas.microsoft.com/office/word/2010/wordprocessingShape" xmlns:wpi="http://schemas.microsoft.com/office/word/2010/wordprocessingInk" xmlns:wpg="http://schemas.microsoft.com/office/word/2010/wordprocessingGroup" xmlns:w16se="http://schemas.microsoft.com/office/word/2015/wordml/symex" xmlns:w15="http://schemas.microsoft.com/office/word/2012/wordml" xmlns:w14="http://schemas.microsoft.com/office/word/2010/wordml" xmlns:w="http://schemas.openxmlformats.org/wordprocessingml/2006/main" xmlns:w10="urn:schemas-microsoft-com:office:word" xmlns:wp14="http://schemas.microsoft.com/office/word/2010/wordprocessingDrawing" xmlns:v="urn:schemas-microsoft-com:vml" xmlns:o="urn:schemas-microsoft-com:office:office" xmlns:mc="http://schemas.openxmlformats.org/markup-compatibility/2006" xmlns:cx="http://schemas.microsoft.com/office/drawing/2014/chartex" xmlns:wpc="http://schemas.microsoft.com/office/word/2010/wordprocessingCanvas" xmlns="" val="0"/>
                         </a:ext>
                       </a:extLst>
                     </a:blip>
@@ -597,12 +311,6 @@
                 </pic:pic>
               </a:graphicData>
             </a:graphic>
-            <wp14:sizeRelH relativeFrom="page">
-              <wp14:pctWidth>0</wp14:pctWidth>
-            </wp14:sizeRelH>
-            <wp14:sizeRelV relativeFrom="page">
-              <wp14:pctHeight>0</wp14:pctHeight>
-            </wp14:sizeRelV>
           </wp:anchor>
         </w:drawing>
       </w:r>
@@ -610,10 +318,10 @@
         <w:rPr>
           <w:i w:val="0"/>
           <w:noProof/>
-          <w:lang w:eastAsia="es-AR"/>
+          <w:lang w:val="es-ES" w:eastAsia="es-ES"/>
         </w:rPr>
         <w:drawing>
-          <wp:anchor distT="128016" distB="315468" distL="254508" distR="443103" simplePos="0" relativeHeight="251658240" behindDoc="0" locked="0" layoutInCell="1" allowOverlap="1" wp14:anchorId="66FF3773" wp14:editId="1BB335DD">
+          <wp:anchor distT="128016" distB="315468" distL="254508" distR="443103" simplePos="0" relativeHeight="251658240" behindDoc="0" locked="0" layoutInCell="1" allowOverlap="1">
             <wp:simplePos x="0" y="0"/>
             <wp:positionH relativeFrom="margin">
               <wp:posOffset>4301363</wp:posOffset>
@@ -663,12 +371,6 @@
                 </pic:pic>
               </a:graphicData>
             </a:graphic>
-            <wp14:sizeRelH relativeFrom="page">
-              <wp14:pctWidth>0</wp14:pctWidth>
-            </wp14:sizeRelH>
-            <wp14:sizeRelV relativeFrom="page">
-              <wp14:pctHeight>0</wp14:pctHeight>
-            </wp14:sizeRelV>
           </wp:anchor>
         </w:drawing>
       </w:r>
@@ -686,163 +388,58 @@
           <w:lang w:eastAsia="es-AR"/>
         </w:rPr>
         <w:lastRenderedPageBreak/>
-        <mc:AlternateContent>
-          <mc:Choice Requires="wps">
-            <w:drawing>
-              <wp:anchor distT="0" distB="0" distL="114300" distR="114300" simplePos="0" relativeHeight="251662336" behindDoc="0" locked="0" layoutInCell="1" allowOverlap="1" wp14:anchorId="67FF2525" wp14:editId="7738569D">
-                <wp:simplePos x="0" y="0"/>
-                <wp:positionH relativeFrom="margin">
-                  <wp:posOffset>3577590</wp:posOffset>
-                </wp:positionH>
-                <wp:positionV relativeFrom="margin">
-                  <wp:posOffset>67310</wp:posOffset>
-                </wp:positionV>
-                <wp:extent cx="2047875" cy="7336155"/>
-                <wp:effectExtent l="9525" t="13335" r="9525" b="13335"/>
-                <wp:wrapSquare wrapText="bothSides"/>
-                <wp:docPr id="11" name="Text Box 20"/>
-                <wp:cNvGraphicFramePr>
-                  <a:graphicFrameLocks xmlns:a="http://schemas.openxmlformats.org/drawingml/2006/main"/>
-                </wp:cNvGraphicFramePr>
-                <a:graphic xmlns:a="http://schemas.openxmlformats.org/drawingml/2006/main">
-                  <a:graphicData uri="http://schemas.microsoft.com/office/word/2010/wordprocessingShape">
-                    <wps:wsp>
-                      <wps:cNvSpPr txBox="1">
-                        <a:spLocks noChangeArrowheads="1"/>
-                      </wps:cNvSpPr>
-                      <wps:spPr bwMode="auto">
-                        <a:xfrm>
-                          <a:off x="0" y="0"/>
-                          <a:ext cx="2047875" cy="7336155"/>
-                        </a:xfrm>
-                        <a:prstGeom prst="rect">
-                          <a:avLst/>
-                        </a:prstGeom>
-                        <a:solidFill>
-                          <a:srgbClr val="FFFFFF"/>
-                        </a:solidFill>
-                        <a:ln w="9525">
-                          <a:solidFill>
-                            <a:srgbClr val="000000"/>
-                          </a:solidFill>
-                          <a:miter lim="800000"/>
-                          <a:headEnd/>
-                          <a:tailEnd/>
-                        </a:ln>
-                      </wps:spPr>
-                      <wps:txbx>
-                        <w:txbxContent>
-                          <w:p>
-                            <w:pPr>
-                              <w:pStyle w:val="PSI-DescripcindelDocumentos"/>
-                              <w:rPr>
-                                <w:color w:val="ED7D31"/>
-                              </w:rPr>
-                            </w:pPr>
-                            <w:r>
-                              <w:rPr>
-                                <w:color w:val="ED7D31"/>
-                              </w:rPr>
-                              <w:t xml:space="preserve">El objetivo de este plan es definir detalladamente para cada una de las iteraciones a realizarse un conjunto de tareas, actividades y recursos, por tal motivo existirá para cada iteración del ciclo de vida del proyecto un artefacto de este tipo. </w:t>
-                            </w:r>
-                            <w:r>
-                              <w:rPr>
-                                <w:color w:val="ED7D31"/>
-                              </w:rPr>
-                              <w:br/>
-                            </w:r>
-                          </w:p>
-                          <w:p>
-                            <w:pPr>
-                              <w:pStyle w:val="PSI-DescripcindelDocumentos"/>
-                              <w:rPr>
-                                <w:color w:val="ED7D31"/>
-                              </w:rPr>
-                            </w:pPr>
-                            <w:r>
-                              <w:rPr>
-                                <w:color w:val="ED7D31"/>
-                              </w:rPr>
-                              <w:t>Para cada iteración existe una serie de objetivos los cuales son usados como referencia de evaluación para determinar diferentes aspectos, como grado de terminación de una determinada función, rendimiento, niveles de calidad, etc.</w:t>
-                            </w:r>
-                          </w:p>
-                          <w:p>
-                            <w:pPr>
-                              <w:pStyle w:val="PSI-DescripcindelDocumentos"/>
-                            </w:pPr>
-                          </w:p>
-                        </w:txbxContent>
-                      </wps:txbx>
-                      <wps:bodyPr rot="0" vert="horz" wrap="square" lIns="91440" tIns="45720" rIns="91440" bIns="45720" anchor="t" anchorCtr="0" upright="1">
-                        <a:noAutofit/>
-                      </wps:bodyPr>
-                    </wps:wsp>
-                  </a:graphicData>
-                </a:graphic>
-                <wp14:sizeRelH relativeFrom="page">
-                  <wp14:pctWidth>0</wp14:pctWidth>
-                </wp14:sizeRelH>
-                <wp14:sizeRelV relativeFrom="page">
-                  <wp14:pctHeight>0</wp14:pctHeight>
-                </wp14:sizeRelV>
-              </wp:anchor>
-            </w:drawing>
-          </mc:Choice>
-          <mc:Fallback>
-            <w:pict>
-              <v:shapetype w14:anchorId="67FF2525" id="_x0000_t202" coordsize="21600,21600" o:spt="202" path="m,l,21600r21600,l21600,xe">
-                <v:stroke joinstyle="miter"/>
-                <v:path gradientshapeok="t" o:connecttype="rect"/>
-              </v:shapetype>
-              <v:shape id="Text Box 20" o:spid="_x0000_s1026" type="#_x0000_t202" style="position:absolute;left:0;text-align:left;margin-left:281.7pt;margin-top:5.3pt;width:161.25pt;height:577.65pt;z-index:251662336;visibility:visible;mso-wrap-style:square;mso-width-percent:0;mso-height-percent:0;mso-wrap-distance-left:9pt;mso-wrap-distance-top:0;mso-wrap-distance-right:9pt;mso-wrap-distance-bottom:0;mso-position-horizontal:absolute;mso-position-horizontal-relative:margin;mso-position-vertical:absolute;mso-position-vertical-relative:margin;mso-width-percent:0;mso-height-percent:0;mso-width-relative:page;mso-height-relative:page;v-text-anchor:top" o:gfxdata="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">
-                <v:textbox>
-                  <w:txbxContent>
-                    <w:p>
-                      <w:pPr>
-                        <w:pStyle w:val="PSI-DescripcindelDocumentos"/>
-                        <w:rPr>
-                          <w:color w:val="ED7D31"/>
-                        </w:rPr>
-                      </w:pPr>
-                      <w:r>
-                        <w:rPr>
-                          <w:color w:val="ED7D31"/>
-                        </w:rPr>
-                        <w:t xml:space="preserve">El objetivo de este plan es definir detalladamente para cada una de las iteraciones a realizarse un conjunto de tareas, actividades y recursos, por tal motivo existirá para cada iteración del ciclo de vida del proyecto un artefacto de este tipo. </w:t>
-                      </w:r>
-                      <w:r>
-                        <w:rPr>
-                          <w:color w:val="ED7D31"/>
-                        </w:rPr>
-                        <w:br/>
-                      </w:r>
-                    </w:p>
-                    <w:p>
-                      <w:pPr>
-                        <w:pStyle w:val="PSI-DescripcindelDocumentos"/>
-                        <w:rPr>
-                          <w:color w:val="ED7D31"/>
-                        </w:rPr>
-                      </w:pPr>
-                      <w:r>
-                        <w:rPr>
-                          <w:color w:val="ED7D31"/>
-                        </w:rPr>
-                        <w:t>Para cada iteración existe una serie de objetivos los cuales son usados como referencia de evaluación para determinar diferentes aspectos, como grado de terminación de una determinada función, rendimiento, niveles de calidad, etc.</w:t>
-                      </w:r>
-                    </w:p>
-                    <w:p>
-                      <w:pPr>
-                        <w:pStyle w:val="PSI-DescripcindelDocumentos"/>
-                      </w:pPr>
-                    </w:p>
-                  </w:txbxContent>
-                </v:textbox>
-                <w10:wrap type="square" anchorx="margin" anchory="margin"/>
-              </v:shape>
-            </w:pict>
-          </mc:Fallback>
-        </mc:AlternateContent>
+        <w:pict>
+          <v:shapetype id="_x0000_t202" coordsize="21600,21600" o:spt="202" path="m,l,21600r21600,l21600,xe">
+            <v:stroke joinstyle="miter"/>
+            <v:path gradientshapeok="t" o:connecttype="rect"/>
+          </v:shapetype>
+          <v:shape id="Text Box 20" o:spid="_x0000_s1028" type="#_x0000_t202" style="position:absolute;left:0;text-align:left;margin-left:281.7pt;margin-top:5.3pt;width:161.25pt;height:577.65pt;z-index:251662336;visibility:visible;mso-position-horizontal-relative:margin;mso-position-vertical-relative:margin" o:gfxdata="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">
+            <v:textbox>
+              <w:txbxContent>
+                <w:p>
+                  <w:pPr>
+                    <w:pStyle w:val="PSI-DescripcindelDocumentos"/>
+                    <w:rPr>
+                      <w:color w:val="ED7D31"/>
+                    </w:rPr>
+                  </w:pPr>
+                  <w:r>
+                    <w:rPr>
+                      <w:color w:val="ED7D31"/>
+                    </w:rPr>
+                    <w:t xml:space="preserve">El objetivo de este plan es definir detalladamente para cada una de las iteraciones a realizarse un conjunto de tareas, actividades y recursos, por tal motivo existirá para cada iteración del ciclo de vida del proyecto un artefacto de este tipo. </w:t>
+                  </w:r>
+                  <w:r>
+                    <w:rPr>
+                      <w:color w:val="ED7D31"/>
+                    </w:rPr>
+                    <w:br/>
+                  </w:r>
+                </w:p>
+                <w:p>
+                  <w:pPr>
+                    <w:pStyle w:val="PSI-DescripcindelDocumentos"/>
+                    <w:rPr>
+                      <w:color w:val="ED7D31"/>
+                    </w:rPr>
+                  </w:pPr>
+                  <w:r>
+                    <w:rPr>
+                      <w:color w:val="ED7D31"/>
+                    </w:rPr>
+                    <w:t>Para cada iteración existe una serie de objetivos los cuales son usados como referencia de evaluación para determinar diferentes aspectos, como grado de terminación de una determinada función, rendimiento, niveles de calidad, etc.</w:t>
+                  </w:r>
+                </w:p>
+                <w:p>
+                  <w:pPr>
+                    <w:pStyle w:val="PSI-DescripcindelDocumentos"/>
+                  </w:pPr>
+                </w:p>
+              </w:txbxContent>
+            </v:textbox>
+            <w10:wrap type="square" anchorx="margin" anchory="margin"/>
+          </v:shape>
+        </w:pict>
       </w:r>
     </w:p>
     <w:p>
@@ -854,73 +451,11 @@
           <w:noProof/>
           <w:lang w:eastAsia="es-AR"/>
         </w:rPr>
-        <mc:AlternateContent>
-          <mc:Choice Requires="wps">
-            <w:drawing>
-              <wp:anchor distT="0" distB="0" distL="114300" distR="114300" simplePos="0" relativeHeight="251661312" behindDoc="1" locked="0" layoutInCell="1" allowOverlap="1" wp14:anchorId="4240EBA3" wp14:editId="25AFC4E1">
-                <wp:simplePos x="0" y="0"/>
-                <wp:positionH relativeFrom="margin">
-                  <wp:posOffset>4009390</wp:posOffset>
-                </wp:positionH>
-                <wp:positionV relativeFrom="margin">
-                  <wp:posOffset>-968375</wp:posOffset>
-                </wp:positionV>
-                <wp:extent cx="2480945" cy="10730230"/>
-                <wp:effectExtent l="12700" t="6350" r="11430" b="7620"/>
-                <wp:wrapSquare wrapText="bothSides"/>
-                <wp:docPr id="10" name="Rectangle 17"/>
-                <wp:cNvGraphicFramePr>
-                  <a:graphicFrameLocks xmlns:a="http://schemas.openxmlformats.org/drawingml/2006/main"/>
-                </wp:cNvGraphicFramePr>
-                <a:graphic xmlns:a="http://schemas.openxmlformats.org/drawingml/2006/main">
-                  <a:graphicData uri="http://schemas.microsoft.com/office/word/2010/wordprocessingShape">
-                    <wps:wsp>
-                      <wps:cNvSpPr>
-                        <a:spLocks noChangeArrowheads="1"/>
-                      </wps:cNvSpPr>
-                      <wps:spPr bwMode="auto">
-                        <a:xfrm>
-                          <a:off x="0" y="0"/>
-                          <a:ext cx="2480945" cy="10730230"/>
-                        </a:xfrm>
-                        <a:prstGeom prst="rect">
-                          <a:avLst/>
-                        </a:prstGeom>
-                        <a:solidFill>
-                          <a:srgbClr val="ED7D31"/>
-                        </a:solidFill>
-                        <a:ln w="9525">
-                          <a:solidFill>
-                            <a:srgbClr val="F4B083"/>
-                          </a:solidFill>
-                          <a:miter lim="800000"/>
-                          <a:headEnd/>
-                          <a:tailEnd/>
-                        </a:ln>
-                      </wps:spPr>
-                      <wps:bodyPr rot="0" vert="horz" wrap="square" lIns="91440" tIns="45720" rIns="91440" bIns="45720" anchor="t" anchorCtr="0" upright="1">
-                        <a:noAutofit/>
-                      </wps:bodyPr>
-                    </wps:wsp>
-                  </a:graphicData>
-                </a:graphic>
-                <wp14:sizeRelH relativeFrom="page">
-                  <wp14:pctWidth>0</wp14:pctWidth>
-                </wp14:sizeRelH>
-                <wp14:sizeRelV relativeFrom="page">
-                  <wp14:pctHeight>0</wp14:pctHeight>
-                </wp14:sizeRelV>
-              </wp:anchor>
-            </w:drawing>
-          </mc:Choice>
-          <mc:Fallback>
-            <w:pict>
-              <v:rect w14:anchorId="00184E22" id="Rectangle 17" o:spid="_x0000_s1026" style="position:absolute;margin-left:315.7pt;margin-top:-76.25pt;width:195.35pt;height:844.9pt;z-index:-251655168;visibility:visible;mso-wrap-style:square;mso-width-percent:0;mso-height-percent:0;mso-wrap-distance-left:9pt;mso-wrap-distance-top:0;mso-wrap-distance-right:9pt;mso-wrap-distance-bottom:0;mso-position-horizontal:absolute;mso-position-horizontal-relative:margin;mso-position-vertical:absolute;mso-position-vertical-relative:margin;mso-width-percent:0;mso-height-percent:0;mso-width-relative:page;mso-height-relative:page;v-text-anchor:top" o:gfxdata="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" fillcolor="#ed7d31" strokecolor="#f4b083">
-                <w10:wrap type="square" anchorx="margin" anchory="margin"/>
-              </v:rect>
-            </w:pict>
-          </mc:Fallback>
-        </mc:AlternateContent>
+        <w:pict>
+          <v:rect id="Rectangle 17" o:spid="_x0000_s1027" style="position:absolute;left:0;text-align:left;margin-left:315.7pt;margin-top:-76.25pt;width:195.35pt;height:844.9pt;z-index:-251655168;visibility:visible;mso-position-horizontal-relative:margin;mso-position-vertical-relative:margin" o:gfxdata="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" fillcolor="#ed7d31" strokecolor="#f4b083">
+            <w10:wrap type="square" anchorx="margin" anchory="margin"/>
+          </v:rect>
+        </w:pict>
       </w:r>
     </w:p>
     <w:p>
@@ -939,7 +474,7 @@
     </w:p>
     <w:p>
       <w:pPr>
-        <w:pStyle w:val="TtulodeTDC"/>
+        <w:pStyle w:val="TtulodeTDC1"/>
         <w:tabs>
           <w:tab w:val="left" w:pos="5954"/>
         </w:tabs>
@@ -2299,7 +1834,7 @@
           <w:insideV w:val="single" w:sz="4" w:space="0" w:color="auto"/>
         </w:tblBorders>
         <w:tblLayout w:type="fixed"/>
-        <w:tblLook w:val="01E0" w:firstRow="1" w:lastRow="1" w:firstColumn="1" w:lastColumn="1" w:noHBand="0" w:noVBand="0"/>
+        <w:tblLook w:val="01E0"/>
       </w:tblPr>
       <w:tblGrid>
         <w:gridCol w:w="4673"/>
@@ -2644,19 +2179,8 @@
                 <w:sz w:val="20"/>
                 <w:szCs w:val="20"/>
               </w:rPr>
-              <w:t xml:space="preserve">Eduardo </w:t>
-            </w:r>
-            <w:proofErr w:type="spellStart"/>
-            <w:r>
-              <w:rPr>
-                <w:rFonts w:ascii="Times New Roman" w:eastAsia="Times New Roman" w:hAnsi="Times New Roman"/>
-                <w:i w:val="0"/>
-                <w:sz w:val="20"/>
-                <w:szCs w:val="20"/>
-              </w:rPr>
-              <w:t>Sly</w:t>
-            </w:r>
-            <w:proofErr w:type="spellEnd"/>
+              <w:t>Eduardo Sly</w:t>
+            </w:r>
           </w:p>
         </w:tc>
         <w:tc>
@@ -2813,19 +2337,8 @@
                 <w:szCs w:val="20"/>
               </w:rPr>
               <w:tab/>
-              <w:t xml:space="preserve">Malena </w:t>
-            </w:r>
-            <w:proofErr w:type="spellStart"/>
-            <w:r>
-              <w:rPr>
-                <w:rFonts w:ascii="Times New Roman" w:eastAsia="Times New Roman" w:hAnsi="Times New Roman"/>
-                <w:i w:val="0"/>
-                <w:sz w:val="20"/>
-                <w:szCs w:val="20"/>
-              </w:rPr>
-              <w:t>Oyarzo</w:t>
-            </w:r>
-            <w:proofErr w:type="spellEnd"/>
+              <w:t>Malena Oyarzo</w:t>
+            </w:r>
             <w:r>
               <w:rPr>
                 <w:rFonts w:ascii="Times New Roman" w:eastAsia="Times New Roman" w:hAnsi="Times New Roman"/>
@@ -2980,39 +2493,8 @@
                 <w:sz w:val="20"/>
                 <w:szCs w:val="20"/>
               </w:rPr>
-              <w:t xml:space="preserve">Eduardo </w:t>
-            </w:r>
-            <w:proofErr w:type="spellStart"/>
-            <w:r>
-              <w:rPr>
-                <w:rFonts w:ascii="Times New Roman" w:eastAsia="Times New Roman" w:hAnsi="Times New Roman"/>
-                <w:i w:val="0"/>
-                <w:sz w:val="20"/>
-                <w:szCs w:val="20"/>
-              </w:rPr>
-              <w:t>Sly</w:t>
-            </w:r>
-            <w:proofErr w:type="spellEnd"/>
-            <w:r>
-              <w:rPr>
-                <w:rFonts w:ascii="Times New Roman" w:eastAsia="Times New Roman" w:hAnsi="Times New Roman"/>
-                <w:i w:val="0"/>
-                <w:sz w:val="20"/>
-                <w:szCs w:val="20"/>
-              </w:rPr>
-              <w:t xml:space="preserve">, Emilio </w:t>
-            </w:r>
-            <w:proofErr w:type="spellStart"/>
-            <w:r>
-              <w:rPr>
-                <w:rFonts w:ascii="Times New Roman" w:eastAsia="Times New Roman" w:hAnsi="Times New Roman"/>
-                <w:i w:val="0"/>
-                <w:sz w:val="20"/>
-                <w:szCs w:val="20"/>
-              </w:rPr>
-              <w:t>Levipichun</w:t>
-            </w:r>
-            <w:proofErr w:type="spellEnd"/>
+              <w:t>Eduardo Sly, Emilio Levipichun</w:t>
+            </w:r>
           </w:p>
         </w:tc>
         <w:tc>
@@ -3153,20 +2635,8 @@
                 <w:szCs w:val="20"/>
                 <w:highlight w:val="yellow"/>
               </w:rPr>
-              <w:t xml:space="preserve">Malena </w:t>
-            </w:r>
-            <w:proofErr w:type="spellStart"/>
-            <w:r>
-              <w:rPr>
-                <w:rFonts w:ascii="Times New Roman" w:eastAsia="Times New Roman" w:hAnsi="Times New Roman"/>
-                <w:i w:val="0"/>
-                <w:sz w:val="20"/>
-                <w:szCs w:val="20"/>
-                <w:highlight w:val="yellow"/>
-              </w:rPr>
-              <w:t>Oyarzo</w:t>
-            </w:r>
-            <w:proofErr w:type="spellEnd"/>
+              <w:t>Malena Oyarzo</w:t>
+            </w:r>
           </w:p>
         </w:tc>
         <w:tc>
@@ -3303,59 +2773,8 @@
                 <w:sz w:val="20"/>
                 <w:szCs w:val="20"/>
               </w:rPr>
-              <w:t xml:space="preserve">Valeria Ojeda, Emilio </w:t>
-            </w:r>
-            <w:proofErr w:type="spellStart"/>
-            <w:r>
-              <w:rPr>
-                <w:rFonts w:ascii="Times New Roman" w:eastAsia="Times New Roman" w:hAnsi="Times New Roman"/>
-                <w:i w:val="0"/>
-                <w:sz w:val="20"/>
-                <w:szCs w:val="20"/>
-              </w:rPr>
-              <w:t>Levipichun</w:t>
-            </w:r>
-            <w:proofErr w:type="spellEnd"/>
-            <w:r>
-              <w:rPr>
-                <w:rFonts w:ascii="Times New Roman" w:eastAsia="Times New Roman" w:hAnsi="Times New Roman"/>
-                <w:i w:val="0"/>
-                <w:sz w:val="20"/>
-                <w:szCs w:val="20"/>
-              </w:rPr>
-              <w:t xml:space="preserve">, Eduardo </w:t>
-            </w:r>
-            <w:proofErr w:type="spellStart"/>
-            <w:r>
-              <w:rPr>
-                <w:rFonts w:ascii="Times New Roman" w:eastAsia="Times New Roman" w:hAnsi="Times New Roman"/>
-                <w:i w:val="0"/>
-                <w:sz w:val="20"/>
-                <w:szCs w:val="20"/>
-              </w:rPr>
-              <w:t>Sly</w:t>
-            </w:r>
-            <w:proofErr w:type="spellEnd"/>
-            <w:r>
-              <w:rPr>
-                <w:rFonts w:ascii="Times New Roman" w:eastAsia="Times New Roman" w:hAnsi="Times New Roman"/>
-                <w:i w:val="0"/>
-                <w:sz w:val="20"/>
-                <w:szCs w:val="20"/>
-              </w:rPr>
-              <w:t xml:space="preserve">, Malena </w:t>
-            </w:r>
-            <w:proofErr w:type="spellStart"/>
-            <w:r>
-              <w:rPr>
-                <w:rFonts w:ascii="Times New Roman" w:eastAsia="Times New Roman" w:hAnsi="Times New Roman"/>
-                <w:i w:val="0"/>
-                <w:sz w:val="20"/>
-                <w:szCs w:val="20"/>
-              </w:rPr>
-              <w:t>Oyarzo</w:t>
-            </w:r>
-            <w:proofErr w:type="spellEnd"/>
+              <w:t>Valeria Ojeda, Emilio Levipichun, Eduardo Sly, Malena Oyarzo</w:t>
+            </w:r>
           </w:p>
         </w:tc>
         <w:tc>
@@ -3455,15 +2874,6 @@
                 <w:sz w:val="20"/>
                 <w:szCs w:val="20"/>
               </w:rPr>
-              <w:t xml:space="preserve"> </w:t>
-            </w:r>
-            <w:r>
-              <w:rPr>
-                <w:rFonts w:ascii="Times New Roman" w:eastAsia="Times New Roman" w:hAnsi="Times New Roman"/>
-                <w:i w:val="0"/>
-                <w:sz w:val="20"/>
-                <w:szCs w:val="20"/>
-              </w:rPr>
               <w:t>- Realizar Modelo de Datos (BD)</w:t>
             </w:r>
           </w:p>
@@ -3630,59 +3040,8 @@
                 <w:sz w:val="20"/>
                 <w:szCs w:val="20"/>
               </w:rPr>
-              <w:t xml:space="preserve">Valeria Ojeda, Emilio </w:t>
-            </w:r>
-            <w:proofErr w:type="spellStart"/>
-            <w:r>
-              <w:rPr>
-                <w:rFonts w:ascii="Times New Roman" w:eastAsia="Times New Roman" w:hAnsi="Times New Roman"/>
-                <w:i w:val="0"/>
-                <w:sz w:val="20"/>
-                <w:szCs w:val="20"/>
-              </w:rPr>
-              <w:t>Levipichun</w:t>
-            </w:r>
-            <w:proofErr w:type="spellEnd"/>
-            <w:r>
-              <w:rPr>
-                <w:rFonts w:ascii="Times New Roman" w:eastAsia="Times New Roman" w:hAnsi="Times New Roman"/>
-                <w:i w:val="0"/>
-                <w:sz w:val="20"/>
-                <w:szCs w:val="20"/>
-              </w:rPr>
-              <w:t xml:space="preserve">, Eduardo </w:t>
-            </w:r>
-            <w:proofErr w:type="spellStart"/>
-            <w:r>
-              <w:rPr>
-                <w:rFonts w:ascii="Times New Roman" w:eastAsia="Times New Roman" w:hAnsi="Times New Roman"/>
-                <w:i w:val="0"/>
-                <w:sz w:val="20"/>
-                <w:szCs w:val="20"/>
-              </w:rPr>
-              <w:t>Sly</w:t>
-            </w:r>
-            <w:proofErr w:type="spellEnd"/>
-            <w:r>
-              <w:rPr>
-                <w:rFonts w:ascii="Times New Roman" w:eastAsia="Times New Roman" w:hAnsi="Times New Roman"/>
-                <w:i w:val="0"/>
-                <w:sz w:val="20"/>
-                <w:szCs w:val="20"/>
-              </w:rPr>
-              <w:t xml:space="preserve">, Malena </w:t>
-            </w:r>
-            <w:proofErr w:type="spellStart"/>
-            <w:r>
-              <w:rPr>
-                <w:rFonts w:ascii="Times New Roman" w:eastAsia="Times New Roman" w:hAnsi="Times New Roman"/>
-                <w:i w:val="0"/>
-                <w:sz w:val="20"/>
-                <w:szCs w:val="20"/>
-              </w:rPr>
-              <w:t>Oyarzo</w:t>
-            </w:r>
-            <w:proofErr w:type="spellEnd"/>
+              <w:t>Valeria Ojeda, Emilio Levipichun, Eduardo Sly, Malena Oyarzo</w:t>
+            </w:r>
           </w:p>
         </w:tc>
         <w:tc>
@@ -3819,39 +3178,8 @@
                 <w:sz w:val="20"/>
                 <w:szCs w:val="20"/>
               </w:rPr>
-              <w:t xml:space="preserve">Eduardo </w:t>
-            </w:r>
-            <w:proofErr w:type="spellStart"/>
-            <w:r>
-              <w:rPr>
-                <w:rFonts w:ascii="Times New Roman" w:eastAsia="Times New Roman" w:hAnsi="Times New Roman"/>
-                <w:i w:val="0"/>
-                <w:sz w:val="20"/>
-                <w:szCs w:val="20"/>
-              </w:rPr>
-              <w:t>Sly</w:t>
-            </w:r>
-            <w:proofErr w:type="spellEnd"/>
-            <w:r>
-              <w:rPr>
-                <w:rFonts w:ascii="Times New Roman" w:eastAsia="Times New Roman" w:hAnsi="Times New Roman"/>
-                <w:i w:val="0"/>
-                <w:sz w:val="20"/>
-                <w:szCs w:val="20"/>
-              </w:rPr>
-              <w:t xml:space="preserve">, Emilio </w:t>
-            </w:r>
-            <w:proofErr w:type="spellStart"/>
-            <w:r>
-              <w:rPr>
-                <w:rFonts w:ascii="Times New Roman" w:eastAsia="Times New Roman" w:hAnsi="Times New Roman"/>
-                <w:i w:val="0"/>
-                <w:sz w:val="20"/>
-                <w:szCs w:val="20"/>
-              </w:rPr>
-              <w:t>Levipichun</w:t>
-            </w:r>
-            <w:proofErr w:type="spellEnd"/>
+              <w:t>Eduardo Sly, Emilio Levipichun</w:t>
+            </w:r>
           </w:p>
         </w:tc>
         <w:tc>
@@ -3999,59 +3327,8 @@
                 <w:sz w:val="20"/>
                 <w:szCs w:val="20"/>
               </w:rPr>
-              <w:t xml:space="preserve">Valeria Ojeda, Emilio </w:t>
-            </w:r>
-            <w:proofErr w:type="spellStart"/>
-            <w:r>
-              <w:rPr>
-                <w:rFonts w:ascii="Times New Roman" w:eastAsia="Times New Roman" w:hAnsi="Times New Roman"/>
-                <w:i w:val="0"/>
-                <w:sz w:val="20"/>
-                <w:szCs w:val="20"/>
-              </w:rPr>
-              <w:t>Levipichun</w:t>
-            </w:r>
-            <w:proofErr w:type="spellEnd"/>
-            <w:r>
-              <w:rPr>
-                <w:rFonts w:ascii="Times New Roman" w:eastAsia="Times New Roman" w:hAnsi="Times New Roman"/>
-                <w:i w:val="0"/>
-                <w:sz w:val="20"/>
-                <w:szCs w:val="20"/>
-              </w:rPr>
-              <w:t xml:space="preserve">, Eduardo </w:t>
-            </w:r>
-            <w:proofErr w:type="spellStart"/>
-            <w:r>
-              <w:rPr>
-                <w:rFonts w:ascii="Times New Roman" w:eastAsia="Times New Roman" w:hAnsi="Times New Roman"/>
-                <w:i w:val="0"/>
-                <w:sz w:val="20"/>
-                <w:szCs w:val="20"/>
-              </w:rPr>
-              <w:t>Sly</w:t>
-            </w:r>
-            <w:proofErr w:type="spellEnd"/>
-            <w:r>
-              <w:rPr>
-                <w:rFonts w:ascii="Times New Roman" w:eastAsia="Times New Roman" w:hAnsi="Times New Roman"/>
-                <w:i w:val="0"/>
-                <w:sz w:val="20"/>
-                <w:szCs w:val="20"/>
-              </w:rPr>
-              <w:t xml:space="preserve">, Malena </w:t>
-            </w:r>
-            <w:proofErr w:type="spellStart"/>
-            <w:r>
-              <w:rPr>
-                <w:rFonts w:ascii="Times New Roman" w:eastAsia="Times New Roman" w:hAnsi="Times New Roman"/>
-                <w:i w:val="0"/>
-                <w:sz w:val="20"/>
-                <w:szCs w:val="20"/>
-              </w:rPr>
-              <w:t>Oyarzo</w:t>
-            </w:r>
-            <w:proofErr w:type="spellEnd"/>
+              <w:t>Valeria Ojeda, Emilio Levipichun, Eduardo Sly, Malena Oyarzo</w:t>
+            </w:r>
           </w:p>
         </w:tc>
         <w:tc>
@@ -4188,39 +3465,8 @@
                 <w:sz w:val="20"/>
                 <w:szCs w:val="20"/>
               </w:rPr>
-              <w:t xml:space="preserve">Emilio </w:t>
-            </w:r>
-            <w:proofErr w:type="spellStart"/>
-            <w:r>
-              <w:rPr>
-                <w:rFonts w:ascii="Times New Roman" w:eastAsia="Times New Roman" w:hAnsi="Times New Roman"/>
-                <w:i w:val="0"/>
-                <w:sz w:val="20"/>
-                <w:szCs w:val="20"/>
-              </w:rPr>
-              <w:t>Levipichun</w:t>
-            </w:r>
-            <w:proofErr w:type="spellEnd"/>
-            <w:r>
-              <w:rPr>
-                <w:rFonts w:ascii="Times New Roman" w:eastAsia="Times New Roman" w:hAnsi="Times New Roman"/>
-                <w:i w:val="0"/>
-                <w:sz w:val="20"/>
-                <w:szCs w:val="20"/>
-              </w:rPr>
-              <w:t xml:space="preserve">, Malena </w:t>
-            </w:r>
-            <w:proofErr w:type="spellStart"/>
-            <w:r>
-              <w:rPr>
-                <w:rFonts w:ascii="Times New Roman" w:eastAsia="Times New Roman" w:hAnsi="Times New Roman"/>
-                <w:i w:val="0"/>
-                <w:sz w:val="20"/>
-                <w:szCs w:val="20"/>
-              </w:rPr>
-              <w:t>Oyarzo</w:t>
-            </w:r>
-            <w:proofErr w:type="spellEnd"/>
+              <w:t>Emilio Levipichun</w:t>
+            </w:r>
           </w:p>
         </w:tc>
         <w:tc>
@@ -4504,59 +3750,8 @@
                 <w:sz w:val="20"/>
                 <w:szCs w:val="20"/>
               </w:rPr>
-              <w:t xml:space="preserve">Valeria Ojeda, Emilio </w:t>
-            </w:r>
-            <w:proofErr w:type="spellStart"/>
-            <w:r>
-              <w:rPr>
-                <w:rFonts w:ascii="Times New Roman" w:eastAsia="Times New Roman" w:hAnsi="Times New Roman"/>
-                <w:i w:val="0"/>
-                <w:sz w:val="20"/>
-                <w:szCs w:val="20"/>
-              </w:rPr>
-              <w:t>Levipichun</w:t>
-            </w:r>
-            <w:proofErr w:type="spellEnd"/>
-            <w:r>
-              <w:rPr>
-                <w:rFonts w:ascii="Times New Roman" w:eastAsia="Times New Roman" w:hAnsi="Times New Roman"/>
-                <w:i w:val="0"/>
-                <w:sz w:val="20"/>
-                <w:szCs w:val="20"/>
-              </w:rPr>
-              <w:t xml:space="preserve">, Eduardo </w:t>
-            </w:r>
-            <w:proofErr w:type="spellStart"/>
-            <w:r>
-              <w:rPr>
-                <w:rFonts w:ascii="Times New Roman" w:eastAsia="Times New Roman" w:hAnsi="Times New Roman"/>
-                <w:i w:val="0"/>
-                <w:sz w:val="20"/>
-                <w:szCs w:val="20"/>
-              </w:rPr>
-              <w:t>Sly</w:t>
-            </w:r>
-            <w:proofErr w:type="spellEnd"/>
-            <w:r>
-              <w:rPr>
-                <w:rFonts w:ascii="Times New Roman" w:eastAsia="Times New Roman" w:hAnsi="Times New Roman"/>
-                <w:i w:val="0"/>
-                <w:sz w:val="20"/>
-                <w:szCs w:val="20"/>
-              </w:rPr>
-              <w:t xml:space="preserve">, Malena </w:t>
-            </w:r>
-            <w:proofErr w:type="spellStart"/>
-            <w:r>
-              <w:rPr>
-                <w:rFonts w:ascii="Times New Roman" w:eastAsia="Times New Roman" w:hAnsi="Times New Roman"/>
-                <w:i w:val="0"/>
-                <w:sz w:val="20"/>
-                <w:szCs w:val="20"/>
-              </w:rPr>
-              <w:t>Oyarzo</w:t>
-            </w:r>
-            <w:proofErr w:type="spellEnd"/>
+              <w:t>Valeria Ojeda, Emilio Levipichun, Eduardo Sly, Malena Oyarzo</w:t>
+            </w:r>
           </w:p>
         </w:tc>
         <w:tc>
@@ -4647,25 +3842,7 @@
                 <w:sz w:val="20"/>
                 <w:szCs w:val="20"/>
               </w:rPr>
-              <w:t>E02 T</w:t>
-            </w:r>
-            <w:r>
-              <w:rPr>
-                <w:rFonts w:ascii="Times New Roman" w:eastAsia="Times New Roman" w:hAnsi="Times New Roman"/>
-                <w:i w:val="0"/>
-                <w:sz w:val="20"/>
-                <w:szCs w:val="20"/>
-              </w:rPr>
-              <w:t>14</w:t>
-            </w:r>
-            <w:r>
-              <w:rPr>
-                <w:rFonts w:ascii="Times New Roman" w:eastAsia="Times New Roman" w:hAnsi="Times New Roman"/>
-                <w:i w:val="0"/>
-                <w:sz w:val="20"/>
-                <w:szCs w:val="20"/>
-              </w:rPr>
-              <w:t xml:space="preserve"> - </w:t>
+              <w:t xml:space="preserve">E02 T14 - </w:t>
             </w:r>
             <w:r>
               <w:rPr>
@@ -4702,19 +3879,8 @@
                 <w:sz w:val="20"/>
                 <w:szCs w:val="20"/>
               </w:rPr>
-              <w:t xml:space="preserve">Emilio </w:t>
-            </w:r>
-            <w:proofErr w:type="spellStart"/>
-            <w:r>
-              <w:rPr>
-                <w:rFonts w:ascii="Times New Roman" w:eastAsia="Times New Roman" w:hAnsi="Times New Roman"/>
-                <w:i w:val="0"/>
-                <w:sz w:val="20"/>
-                <w:szCs w:val="20"/>
-              </w:rPr>
-              <w:t>Levipichun</w:t>
-            </w:r>
-            <w:proofErr w:type="spellEnd"/>
+              <w:t>Valeria Ojeda, Emilio Levipichun, Eduardo Sly, Malena Oyarzo</w:t>
+            </w:r>
           </w:p>
         </w:tc>
         <w:tc>
@@ -4805,25 +3971,7 @@
                 <w:sz w:val="20"/>
                 <w:szCs w:val="20"/>
               </w:rPr>
-              <w:t>E02 T</w:t>
-            </w:r>
-            <w:r>
-              <w:rPr>
-                <w:rFonts w:ascii="Times New Roman" w:eastAsia="Times New Roman" w:hAnsi="Times New Roman"/>
-                <w:i w:val="0"/>
-                <w:sz w:val="20"/>
-                <w:szCs w:val="20"/>
-              </w:rPr>
-              <w:t>15</w:t>
-            </w:r>
-            <w:r>
-              <w:rPr>
-                <w:rFonts w:ascii="Times New Roman" w:eastAsia="Times New Roman" w:hAnsi="Times New Roman"/>
-                <w:i w:val="0"/>
-                <w:sz w:val="20"/>
-                <w:szCs w:val="20"/>
-              </w:rPr>
-              <w:t xml:space="preserve"> - </w:t>
+              <w:t xml:space="preserve">E02 T15 - </w:t>
             </w:r>
             <w:r>
               <w:rPr>
@@ -4865,6 +4013,7 @@
               <w:widowControl w:val="0"/>
               <w:suppressAutoHyphens/>
               <w:spacing w:before="0" w:after="240" w:line="240" w:lineRule="atLeast"/>
+              <w:ind w:left="0" w:firstLine="0"/>
               <w:rPr>
                 <w:rFonts w:ascii="Times New Roman" w:eastAsia="Times New Roman" w:hAnsi="Times New Roman"/>
                 <w:i w:val="0"/>
@@ -4879,39 +4028,17 @@
                 <w:sz w:val="20"/>
                 <w:szCs w:val="20"/>
               </w:rPr>
-              <w:t xml:space="preserve">Emilio </w:t>
-            </w:r>
-            <w:proofErr w:type="spellStart"/>
-            <w:r>
-              <w:rPr>
-                <w:rFonts w:ascii="Times New Roman" w:eastAsia="Times New Roman" w:hAnsi="Times New Roman"/>
-                <w:i w:val="0"/>
-                <w:sz w:val="20"/>
-                <w:szCs w:val="20"/>
-              </w:rPr>
-              <w:t>Levipichun</w:t>
-            </w:r>
-            <w:proofErr w:type="spellEnd"/>
-            <w:r>
-              <w:rPr>
-                <w:rFonts w:ascii="Times New Roman" w:eastAsia="Times New Roman" w:hAnsi="Times New Roman"/>
-                <w:i w:val="0"/>
-                <w:sz w:val="20"/>
-                <w:szCs w:val="20"/>
-              </w:rPr>
-              <w:t xml:space="preserve">, Malena </w:t>
-            </w:r>
-            <w:proofErr w:type="spellStart"/>
-            <w:r>
-              <w:rPr>
-                <w:rFonts w:ascii="Times New Roman" w:eastAsia="Times New Roman" w:hAnsi="Times New Roman"/>
-                <w:i w:val="0"/>
-                <w:sz w:val="20"/>
-                <w:szCs w:val="20"/>
-              </w:rPr>
-              <w:t>Oyarzo</w:t>
-            </w:r>
-            <w:proofErr w:type="spellEnd"/>
+              <w:t xml:space="preserve">  </w:t>
+            </w:r>
+            <w:r>
+              <w:rPr>
+                <w:rFonts w:ascii="Times New Roman" w:eastAsia="Times New Roman" w:hAnsi="Times New Roman"/>
+                <w:i w:val="0"/>
+                <w:sz w:val="20"/>
+                <w:szCs w:val="20"/>
+              </w:rPr>
+              <w:t>Emilio Levipichun</w:t>
+            </w:r>
           </w:p>
         </w:tc>
         <w:tc>
@@ -5038,15 +4165,6 @@
                 <w:sz w:val="20"/>
                 <w:szCs w:val="20"/>
               </w:rPr>
-              <w:t xml:space="preserve"> </w:t>
-            </w:r>
-            <w:r>
-              <w:rPr>
-                <w:rFonts w:ascii="Times New Roman" w:eastAsia="Times New Roman" w:hAnsi="Times New Roman"/>
-                <w:i w:val="0"/>
-                <w:sz w:val="20"/>
-                <w:szCs w:val="20"/>
-              </w:rPr>
               <w:t>E02</w:t>
             </w:r>
           </w:p>
@@ -5075,59 +4193,8 @@
                 <w:sz w:val="20"/>
                 <w:szCs w:val="20"/>
               </w:rPr>
-              <w:t xml:space="preserve">Valeria Ojeda, Emilio </w:t>
-            </w:r>
-            <w:proofErr w:type="spellStart"/>
-            <w:r>
-              <w:rPr>
-                <w:rFonts w:ascii="Times New Roman" w:eastAsia="Times New Roman" w:hAnsi="Times New Roman"/>
-                <w:i w:val="0"/>
-                <w:sz w:val="20"/>
-                <w:szCs w:val="20"/>
-              </w:rPr>
-              <w:t>Levipichun</w:t>
-            </w:r>
-            <w:proofErr w:type="spellEnd"/>
-            <w:r>
-              <w:rPr>
-                <w:rFonts w:ascii="Times New Roman" w:eastAsia="Times New Roman" w:hAnsi="Times New Roman"/>
-                <w:i w:val="0"/>
-                <w:sz w:val="20"/>
-                <w:szCs w:val="20"/>
-              </w:rPr>
-              <w:t xml:space="preserve">, Eduardo </w:t>
-            </w:r>
-            <w:proofErr w:type="spellStart"/>
-            <w:r>
-              <w:rPr>
-                <w:rFonts w:ascii="Times New Roman" w:eastAsia="Times New Roman" w:hAnsi="Times New Roman"/>
-                <w:i w:val="0"/>
-                <w:sz w:val="20"/>
-                <w:szCs w:val="20"/>
-              </w:rPr>
-              <w:t>Sly</w:t>
-            </w:r>
-            <w:proofErr w:type="spellEnd"/>
-            <w:r>
-              <w:rPr>
-                <w:rFonts w:ascii="Times New Roman" w:eastAsia="Times New Roman" w:hAnsi="Times New Roman"/>
-                <w:i w:val="0"/>
-                <w:sz w:val="20"/>
-                <w:szCs w:val="20"/>
-              </w:rPr>
-              <w:t xml:space="preserve">, Malena </w:t>
-            </w:r>
-            <w:proofErr w:type="spellStart"/>
-            <w:r>
-              <w:rPr>
-                <w:rFonts w:ascii="Times New Roman" w:eastAsia="Times New Roman" w:hAnsi="Times New Roman"/>
-                <w:i w:val="0"/>
-                <w:sz w:val="20"/>
-                <w:szCs w:val="20"/>
-              </w:rPr>
-              <w:t>Oyarzo</w:t>
-            </w:r>
-            <w:proofErr w:type="spellEnd"/>
+              <w:t>Valeria Ojeda, Emilio Levipichun, Eduardo Sly, Malena Oyarzo</w:t>
+            </w:r>
           </w:p>
         </w:tc>
         <w:tc>
@@ -6021,16 +5088,8 @@
         <w:rPr>
           <w:i w:val="0"/>
         </w:rPr>
-        <w:t xml:space="preserve">Acceso a repositorio </w:t>
-      </w:r>
-      <w:proofErr w:type="spellStart"/>
-      <w:r>
-        <w:rPr>
-          <w:i w:val="0"/>
-        </w:rPr>
-        <w:t>Github</w:t>
-      </w:r>
-      <w:proofErr w:type="spellEnd"/>
+        <w:t>Acceso a repositorio Github</w:t>
+      </w:r>
     </w:p>
     <w:p>
       <w:pPr>
@@ -6211,8 +5270,8 @@
 </file>
 
 <file path=word/endnotes.xml><?xml version="1.0" encoding="utf-8"?>
-<w:endnotes xmlns:wpc="http://schemas.microsoft.com/office/word/2010/wordprocessingCanvas" xmlns:cx="http://schemas.microsoft.com/office/drawing/2014/chartex" xmlns:mc="http://schemas.openxmlformats.org/markup-compatibility/2006" xmlns:o="urn:schemas-microsoft-com:office:office" xmlns:r="http://schemas.openxmlformats.org/officeDocument/2006/relationships" xmlns:m="http://schemas.openxmlformats.org/officeDocument/2006/math" xmlns:v="urn:schemas-microsoft-com:vml" xmlns:wp14="http://schemas.microsoft.com/office/word/2010/wordprocessingDrawing" xmlns:wp="http://schemas.openxmlformats.org/drawingml/2006/wordprocessingDrawing" xmlns:w10="urn:schemas-microsoft-com:office:word" xmlns:w="http://schemas.openxmlformats.org/wordprocessingml/2006/main" xmlns:w14="http://schemas.microsoft.com/office/word/2010/wordml" xmlns:w15="http://schemas.microsoft.com/office/word/2012/wordml" xmlns:w16se="http://schemas.microsoft.com/office/word/2015/wordml/symex" xmlns:wpg="http://schemas.microsoft.com/office/word/2010/wordprocessingGroup" xmlns:wpi="http://schemas.microsoft.com/office/word/2010/wordprocessingInk" xmlns:wne="http://schemas.microsoft.com/office/word/2006/wordml" xmlns:wps="http://schemas.microsoft.com/office/word/2010/wordprocessingShape" mc:Ignorable="w14 w15 w16se wp14">
-  <w:endnote w:type="separator" w:id="-1">
+<w:endnotes xmlns:ve="http://schemas.openxmlformats.org/markup-compatibility/2006" xmlns:o="urn:schemas-microsoft-com:office:office" xmlns:r="http://schemas.openxmlformats.org/officeDocument/2006/relationships" xmlns:m="http://schemas.openxmlformats.org/officeDocument/2006/math" xmlns:v="urn:schemas-microsoft-com:vml" xmlns:wp="http://schemas.openxmlformats.org/drawingml/2006/wordprocessingDrawing" xmlns:w10="urn:schemas-microsoft-com:office:word" xmlns:w="http://schemas.openxmlformats.org/wordprocessingml/2006/main" xmlns:wne="http://schemas.microsoft.com/office/word/2006/wordml">
+  <w:endnote w:type="separator" w:id="0">
     <w:p>
       <w:pPr>
         <w:spacing w:before="0" w:line="240" w:lineRule="auto"/>
@@ -6223,7 +5282,7 @@
     </w:p>
     <w:p/>
   </w:endnote>
-  <w:endnote w:type="continuationSeparator" w:id="0">
+  <w:endnote w:type="continuationSeparator" w:id="1">
     <w:p>
       <w:pPr>
         <w:spacing w:before="0" w:line="240" w:lineRule="auto"/>
@@ -6238,7 +5297,7 @@
 </file>
 
 <file path=word/footer1.xml><?xml version="1.0" encoding="utf-8"?>
-<w:ftr xmlns:wpc="http://schemas.microsoft.com/office/word/2010/wordprocessingCanvas" xmlns:cx="http://schemas.microsoft.com/office/drawing/2014/chartex" xmlns:mc="http://schemas.openxmlformats.org/markup-compatibility/2006" xmlns:o="urn:schemas-microsoft-com:office:office" xmlns:r="http://schemas.openxmlformats.org/officeDocument/2006/relationships" xmlns:m="http://schemas.openxmlformats.org/officeDocument/2006/math" xmlns:v="urn:schemas-microsoft-com:vml" xmlns:wp14="http://schemas.microsoft.com/office/word/2010/wordprocessingDrawing" xmlns:wp="http://schemas.openxmlformats.org/drawingml/2006/wordprocessingDrawing" xmlns:w10="urn:schemas-microsoft-com:office:word" xmlns:w="http://schemas.openxmlformats.org/wordprocessingml/2006/main" xmlns:w14="http://schemas.microsoft.com/office/word/2010/wordml" xmlns:w15="http://schemas.microsoft.com/office/word/2012/wordml" xmlns:w16se="http://schemas.microsoft.com/office/word/2015/wordml/symex" xmlns:wpg="http://schemas.microsoft.com/office/word/2010/wordprocessingGroup" xmlns:wpi="http://schemas.microsoft.com/office/word/2010/wordprocessingInk" xmlns:wne="http://schemas.microsoft.com/office/word/2006/wordml" xmlns:wps="http://schemas.microsoft.com/office/word/2010/wordprocessingShape" mc:Ignorable="w14 w15 w16se wp14">
+<w:ftr xmlns:ve="http://schemas.openxmlformats.org/markup-compatibility/2006" xmlns:o="urn:schemas-microsoft-com:office:office" xmlns:r="http://schemas.openxmlformats.org/officeDocument/2006/relationships" xmlns:m="http://schemas.openxmlformats.org/officeDocument/2006/math" xmlns:v="urn:schemas-microsoft-com:vml" xmlns:wp="http://schemas.openxmlformats.org/drawingml/2006/wordprocessingDrawing" xmlns:w10="urn:schemas-microsoft-com:office:word" xmlns:w="http://schemas.openxmlformats.org/wordprocessingml/2006/main" xmlns:wne="http://schemas.microsoft.com/office/word/2006/wordml">
   <w:p>
     <w:pPr>
       <w:tabs>
@@ -6252,78 +5311,13 @@
         <w:szCs w:val="36"/>
         <w:lang w:val="es-AR" w:eastAsia="es-AR"/>
       </w:rPr>
-      <mc:AlternateContent>
-        <mc:Choice Requires="wps">
-          <w:drawing>
-            <wp:anchor distT="0" distB="0" distL="114300" distR="114300" simplePos="0" relativeHeight="251660800" behindDoc="0" locked="0" layoutInCell="1" allowOverlap="1" wp14:anchorId="5FE8EBA0" wp14:editId="4FC24AB2">
-              <wp:simplePos x="0" y="0"/>
-              <wp:positionH relativeFrom="column">
-                <wp:posOffset>-1035685</wp:posOffset>
-              </wp:positionH>
-              <wp:positionV relativeFrom="paragraph">
-                <wp:posOffset>61595</wp:posOffset>
-              </wp:positionV>
-              <wp:extent cx="149186900" cy="12700"/>
-              <wp:effectExtent l="6350" t="12700" r="6350" b="12700"/>
-              <wp:wrapNone/>
-              <wp:docPr id="6" name="AutoShape 45"/>
-              <wp:cNvGraphicFramePr>
-                <a:graphicFrameLocks xmlns:a="http://schemas.openxmlformats.org/drawingml/2006/main"/>
-              </wp:cNvGraphicFramePr>
-              <a:graphic xmlns:a="http://schemas.openxmlformats.org/drawingml/2006/main">
-                <a:graphicData uri="http://schemas.microsoft.com/office/word/2010/wordprocessingShape">
-                  <wps:wsp>
-                    <wps:cNvCnPr>
-                      <a:cxnSpLocks noChangeShapeType="1"/>
-                    </wps:cNvCnPr>
-                    <wps:spPr bwMode="auto">
-                      <a:xfrm flipV="1">
-                        <a:off x="0" y="0"/>
-                        <a:ext cx="149186900" cy="12700"/>
-                      </a:xfrm>
-                      <a:prstGeom prst="straightConnector1">
-                        <a:avLst/>
-                      </a:prstGeom>
-                      <a:noFill/>
-                      <a:ln w="9525">
-                        <a:solidFill>
-                          <a:srgbClr val="000000"/>
-                        </a:solidFill>
-                        <a:round/>
-                        <a:headEnd/>
-                        <a:tailEnd/>
-                      </a:ln>
-                      <a:extLst>
-                        <a:ext uri="{909E8E84-426E-40DD-AFC4-6F175D3DCCD1}">
-                          <a14:hiddenFill xmlns:a14="http://schemas.microsoft.com/office/drawing/2010/main">
-                            <a:noFill/>
-                          </a14:hiddenFill>
-                        </a:ext>
-                      </a:extLst>
-                    </wps:spPr>
-                    <wps:bodyPr/>
-                  </wps:wsp>
-                </a:graphicData>
-              </a:graphic>
-              <wp14:sizeRelH relativeFrom="page">
-                <wp14:pctWidth>0</wp14:pctWidth>
-              </wp14:sizeRelH>
-              <wp14:sizeRelV relativeFrom="page">
-                <wp14:pctHeight>0</wp14:pctHeight>
-              </wp14:sizeRelV>
-            </wp:anchor>
-          </w:drawing>
-        </mc:Choice>
-        <mc:Fallback>
-          <w:pict>
-            <v:shapetype w14:anchorId="34DF7B2E" id="_x0000_t32" coordsize="21600,21600" o:spt="32" o:oned="t" path="m,l21600,21600e" filled="f">
-              <v:path arrowok="t" fillok="f" o:connecttype="none"/>
-              <o:lock v:ext="edit" shapetype="t"/>
-            </v:shapetype>
-            <v:shape id="AutoShape 45" o:spid="_x0000_s1026" type="#_x0000_t32" style="position:absolute;margin-left:-81.55pt;margin-top:4.85pt;width:11747pt;height:1pt;flip:y;z-index:251660800;visibility:visible;mso-wrap-style:square;mso-width-percent:0;mso-height-percent:0;mso-wrap-distance-left:9pt;mso-wrap-distance-top:0;mso-wrap-distance-right:9pt;mso-wrap-distance-bottom:0;mso-position-horizontal:absolute;mso-position-horizontal-relative:text;mso-position-vertical:absolute;mso-position-vertical-relative:text;mso-width-percent:0;mso-height-percent:0;mso-width-relative:page;mso-height-relative:page" o:gfxdata="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"/>
-          </w:pict>
-        </mc:Fallback>
-      </mc:AlternateContent>
+      <w:pict>
+        <v:shapetype id="_x0000_t32" coordsize="21600,21600" o:spt="32" o:oned="t" path="m,l21600,21600e" filled="f">
+          <v:path arrowok="t" fillok="f" o:connecttype="none"/>
+          <o:lock v:ext="edit" shapetype="t"/>
+        </v:shapetype>
+        <v:shape id="AutoShape 45" o:spid="_x0000_s4102" type="#_x0000_t32" style="position:absolute;left:0;text-align:left;margin-left:-81.55pt;margin-top:4.85pt;width:11747pt;height:1pt;flip:y;z-index:251660800;visibility:visible" o:gfxdata="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"/>
+      </w:pict>
     </w:r>
     <w:r>
       <w:rPr>
@@ -6336,211 +5330,24 @@
         <w:noProof/>
         <w:lang w:val="es-AR" w:eastAsia="es-AR"/>
       </w:rPr>
-      <mc:AlternateContent>
-        <mc:Choice Requires="wpg">
-          <w:drawing>
-            <wp:anchor distT="0" distB="0" distL="114300" distR="114300" simplePos="0" relativeHeight="251656704" behindDoc="0" locked="0" layoutInCell="0" allowOverlap="1" wp14:anchorId="0E1B6C61" wp14:editId="2C9D486F">
-              <wp:simplePos x="0" y="0"/>
-              <wp:positionH relativeFrom="page">
-                <wp:align>center</wp:align>
-              </wp:positionH>
-              <wp:positionV relativeFrom="page">
-                <wp:align>bottom</wp:align>
-              </wp:positionV>
-              <wp:extent cx="7559040" cy="809625"/>
-              <wp:effectExtent l="0" t="0" r="3810" b="4445"/>
-              <wp:wrapNone/>
-              <wp:docPr id="3" name="Group 27"/>
-              <wp:cNvGraphicFramePr>
-                <a:graphicFrameLocks xmlns:a="http://schemas.openxmlformats.org/drawingml/2006/main"/>
-              </wp:cNvGraphicFramePr>
-              <a:graphic xmlns:a="http://schemas.openxmlformats.org/drawingml/2006/main">
-                <a:graphicData uri="http://schemas.microsoft.com/office/word/2010/wordprocessingGroup">
-                  <wpg:wgp>
-                    <wpg:cNvGrpSpPr>
-                      <a:grpSpLocks/>
-                    </wpg:cNvGrpSpPr>
-                    <wpg:grpSpPr bwMode="auto">
-                      <a:xfrm flipV="1">
-                        <a:off x="0" y="0"/>
-                        <a:ext cx="7559040" cy="809625"/>
-                        <a:chOff x="8" y="9"/>
-                        <a:chExt cx="15823" cy="1439"/>
-                      </a:xfrm>
-                    </wpg:grpSpPr>
-                    <wps:wsp>
-                      <wps:cNvPr id="4" name="AutoShape 28"/>
-                      <wps:cNvCnPr>
-                        <a:cxnSpLocks noChangeShapeType="1"/>
-                      </wps:cNvCnPr>
-                      <wps:spPr bwMode="auto">
-                        <a:xfrm>
-                          <a:off x="9" y="1431"/>
-                          <a:ext cx="15822" cy="0"/>
-                        </a:xfrm>
-                        <a:prstGeom prst="straightConnector1">
-                          <a:avLst/>
-                        </a:prstGeom>
-                        <a:noFill/>
-                        <a:ln>
-                          <a:noFill/>
-                        </a:ln>
-                        <a:extLst>
-                          <a:ext uri="{909E8E84-426E-40DD-AFC4-6F175D3DCCD1}">
-                            <a14:hiddenFill xmlns:a14="http://schemas.microsoft.com/office/drawing/2010/main">
-                              <a:noFill/>
-                            </a14:hiddenFill>
-                          </a:ext>
-                          <a:ext uri="{91240B29-F687-4F45-9708-019B960494DF}">
-                            <a14:hiddenLine xmlns:a14="http://schemas.microsoft.com/office/drawing/2010/main" w="9525">
-                              <a:solidFill>
-                                <a:srgbClr val="31849B"/>
-                              </a:solidFill>
-                              <a:round/>
-                              <a:headEnd/>
-                              <a:tailEnd/>
-                            </a14:hiddenLine>
-                          </a:ext>
-                        </a:extLst>
-                      </wps:spPr>
-                      <wps:bodyPr/>
-                    </wps:wsp>
-                    <wps:wsp>
-                      <wps:cNvPr id="5" name="Rectangle 29"/>
-                      <wps:cNvSpPr>
-                        <a:spLocks noChangeArrowheads="1"/>
-                      </wps:cNvSpPr>
-                      <wps:spPr bwMode="auto">
-                        <a:xfrm>
-                          <a:off x="8" y="9"/>
-                          <a:ext cx="4031" cy="1439"/>
-                        </a:xfrm>
-                        <a:prstGeom prst="rect">
-                          <a:avLst/>
-                        </a:prstGeom>
-                        <a:noFill/>
-                        <a:ln>
-                          <a:noFill/>
-                        </a:ln>
-                        <a:extLst>
-                          <a:ext uri="{909E8E84-426E-40DD-AFC4-6F175D3DCCD1}">
-                            <a14:hiddenFill xmlns:a14="http://schemas.microsoft.com/office/drawing/2010/main">
-                              <a:solidFill>
-                                <a:srgbClr val="FFFFFF"/>
-                              </a:solidFill>
-                            </a14:hiddenFill>
-                          </a:ext>
-                          <a:ext uri="{91240B29-F687-4F45-9708-019B960494DF}">
-                            <a14:hiddenLine xmlns:a14="http://schemas.microsoft.com/office/drawing/2010/main" w="9525">
-                              <a:solidFill>
-                                <a:srgbClr val="000000"/>
-                              </a:solidFill>
-                              <a:miter lim="800000"/>
-                              <a:headEnd/>
-                              <a:tailEnd/>
-                            </a14:hiddenLine>
-                          </a:ext>
-                        </a:extLst>
-                      </wps:spPr>
-                      <wps:bodyPr rot="0" vert="horz" wrap="square" lIns="91440" tIns="45720" rIns="91440" bIns="45720" anchor="t" anchorCtr="0" upright="1">
-                        <a:noAutofit/>
-                      </wps:bodyPr>
-                    </wps:wsp>
-                  </wpg:wgp>
-                </a:graphicData>
-              </a:graphic>
-              <wp14:sizeRelH relativeFrom="page">
-                <wp14:pctWidth>100000</wp14:pctWidth>
-              </wp14:sizeRelH>
-              <wp14:sizeRelV relativeFrom="bottomMargin">
-                <wp14:pctHeight>90000</wp14:pctHeight>
-              </wp14:sizeRelV>
-            </wp:anchor>
-          </w:drawing>
-        </mc:Choice>
-        <mc:Fallback>
-          <w:pict>
-            <v:group w14:anchorId="463CDED3" id="Group 27" o:spid="_x0000_s1026" style="position:absolute;margin-left:0;margin-top:0;width:595.2pt;height:63.75pt;flip:y;z-index:251656704;mso-width-percent:1000;mso-height-percent:900;mso-position-horizontal:center;mso-position-horizontal-relative:page;mso-position-vertical:bottom;mso-position-vertical-relative:page;mso-width-percent:1000;mso-height-percent:900;mso-height-relative:bottom-margin-area" coordorigin="8,9" coordsize="15823,1439" o:gfxdata="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" o:allowincell="f">
-              <v:shape id="AutoShape 28" o:spid="_x0000_s1027" type="#_x0000_t32" style="position:absolute;left:9;top:1431;width:15822;height:0;visibility:visible;mso-wrap-style:square" o:connectortype="straight" o:gfxdata="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" stroked="f" strokecolor="#31849b"/>
-              <v:rect id="Rectangle 29" o:spid="_x0000_s1028" style="position:absolute;left:8;top:9;width:4031;height:1439;visibility:visible;mso-wrap-style:square;v-text-anchor:top" o:gfxdata="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" filled="f" stroked="f"/>
-              <w10:wrap anchorx="page" anchory="page"/>
-            </v:group>
-          </w:pict>
-        </mc:Fallback>
-      </mc:AlternateContent>
+      <w:pict>
+        <v:group id="Group 27" o:spid="_x0000_s4099" style="position:absolute;left:0;text-align:left;margin-left:0;margin-top:0;width:595.2pt;height:63.75pt;flip:y;z-index:251656704;mso-width-percent:1000;mso-height-percent:900;mso-position-horizontal:center;mso-position-horizontal-relative:page;mso-position-vertical:bottom;mso-position-vertical-relative:page;mso-width-percent:1000;mso-height-percent:900;mso-height-relative:bottom-margin-area" coordorigin="8,9" coordsize="15823,1439" o:gfxdata="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" o:allowincell="f">
+          <v:shape id="AutoShape 28" o:spid="_x0000_s4101" type="#_x0000_t32" style="position:absolute;left:9;top:1431;width:15822;height:0;visibility:visible" o:connectortype="straight" o:gfxdata="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" stroked="f" strokecolor="#31849b"/>
+          <v:rect id="Rectangle 29" o:spid="_x0000_s4100" style="position:absolute;left:8;top:9;width:4031;height:1439;visibility:visible" o:gfxdata="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" filled="f" stroked="f"/>
+          <w10:wrap anchorx="page" anchory="page"/>
+        </v:group>
+      </w:pict>
     </w:r>
     <w:r>
       <w:rPr>
         <w:noProof/>
         <w:lang w:val="es-AR" w:eastAsia="es-AR"/>
       </w:rPr>
-      <mc:AlternateContent>
-        <mc:Choice Requires="wps">
-          <w:drawing>
-            <wp:anchor distT="0" distB="0" distL="114300" distR="114300" simplePos="0" relativeHeight="251655680" behindDoc="0" locked="0" layoutInCell="1" allowOverlap="1" wp14:anchorId="4D198E38" wp14:editId="7C7D8329">
-              <wp:simplePos x="0" y="0"/>
-              <wp:positionH relativeFrom="page">
-                <wp:posOffset>494665</wp:posOffset>
-              </wp:positionH>
-              <wp:positionV relativeFrom="page">
-                <wp:posOffset>9887585</wp:posOffset>
-              </wp:positionV>
-              <wp:extent cx="90805" cy="789940"/>
-              <wp:effectExtent l="8255" t="10795" r="5715" b="8890"/>
-              <wp:wrapNone/>
-              <wp:docPr id="2" name="Rectangle 26"/>
-              <wp:cNvGraphicFramePr>
-                <a:graphicFrameLocks xmlns:a="http://schemas.openxmlformats.org/drawingml/2006/main"/>
-              </wp:cNvGraphicFramePr>
-              <a:graphic xmlns:a="http://schemas.openxmlformats.org/drawingml/2006/main">
-                <a:graphicData uri="http://schemas.microsoft.com/office/word/2010/wordprocessingShape">
-                  <wps:wsp>
-                    <wps:cNvSpPr>
-                      <a:spLocks noChangeArrowheads="1"/>
-                    </wps:cNvSpPr>
-                    <wps:spPr bwMode="auto">
-                      <a:xfrm>
-                        <a:off x="0" y="0"/>
-                        <a:ext cx="90805" cy="789940"/>
-                      </a:xfrm>
-                      <a:prstGeom prst="rect">
-                        <a:avLst/>
-                      </a:prstGeom>
-                      <a:solidFill>
-                        <a:srgbClr val="ED7D31"/>
-                      </a:solidFill>
-                      <a:ln w="9525">
-                        <a:solidFill>
-                          <a:srgbClr val="F4B083"/>
-                        </a:solidFill>
-                        <a:miter lim="800000"/>
-                        <a:headEnd/>
-                        <a:tailEnd/>
-                      </a:ln>
-                    </wps:spPr>
-                    <wps:bodyPr rot="0" vert="horz" wrap="square" lIns="91440" tIns="45720" rIns="91440" bIns="45720" anchor="t" anchorCtr="0" upright="1">
-                      <a:noAutofit/>
-                    </wps:bodyPr>
-                  </wps:wsp>
-                </a:graphicData>
-              </a:graphic>
-              <wp14:sizeRelH relativeFrom="page">
-                <wp14:pctWidth>0</wp14:pctWidth>
-              </wp14:sizeRelH>
-              <wp14:sizeRelV relativeFrom="bottomMargin">
-                <wp14:pctHeight>90000</wp14:pctHeight>
-              </wp14:sizeRelV>
-            </wp:anchor>
-          </w:drawing>
-        </mc:Choice>
-        <mc:Fallback>
-          <w:pict>
-            <v:rect w14:anchorId="073C888C" id="Rectangle 26" o:spid="_x0000_s1026" style="position:absolute;margin-left:38.95pt;margin-top:778.55pt;width:7.15pt;height:62.2pt;z-index:251655680;visibility:visible;mso-wrap-style:square;mso-width-percent:0;mso-height-percent:900;mso-wrap-distance-left:9pt;mso-wrap-distance-top:0;mso-wrap-distance-right:9pt;mso-wrap-distance-bottom:0;mso-position-horizontal:absolute;mso-position-horizontal-relative:page;mso-position-vertical:absolute;mso-position-vertical-relative:page;mso-width-percent:0;mso-height-percent:900;mso-width-relative:page;mso-height-relative:bottom-margin-area;v-text-anchor:top" o:gfxdata="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" fillcolor="#ed7d31" strokecolor="#f4b083">
-              <w10:wrap anchorx="page" anchory="page"/>
-            </v:rect>
-          </w:pict>
-        </mc:Fallback>
-      </mc:AlternateContent>
+      <w:pict>
+        <v:rect id="Rectangle 26" o:spid="_x0000_s4098" style="position:absolute;left:0;text-align:left;margin-left:38.95pt;margin-top:778.55pt;width:7.15pt;height:62.2pt;z-index:251655680;visibility:visible;mso-height-percent:900;mso-position-horizontal-relative:page;mso-position-vertical-relative:page;mso-height-percent:900;mso-height-relative:bottom-margin-area" o:gfxdata="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" fillcolor="#ed7d31" strokecolor="#f4b083">
+          <w10:wrap anchorx="page" anchory="page"/>
+        </v:rect>
+      </w:pict>
     </w:r>
     <w:r>
       <w:tab/>
@@ -6586,7 +5393,7 @@
         <w:rFonts w:ascii="Cambria" w:hAnsi="Cambria" w:cs="Cambria"/>
         <w:noProof/>
       </w:rPr>
-      <w:t>6</w:t>
+      <w:t>5</w:t>
     </w:r>
     <w:r>
       <w:rPr>
@@ -6636,73 +5443,11 @@
         <w:noProof/>
         <w:lang w:val="es-AR" w:eastAsia="es-AR"/>
       </w:rPr>
-      <mc:AlternateContent>
-        <mc:Choice Requires="wps">
-          <w:drawing>
-            <wp:anchor distT="0" distB="0" distL="114300" distR="114300" simplePos="0" relativeHeight="251654656" behindDoc="0" locked="0" layoutInCell="1" allowOverlap="1" wp14:anchorId="6871D109" wp14:editId="5ACEEE75">
-              <wp:simplePos x="0" y="0"/>
-              <wp:positionH relativeFrom="page">
-                <wp:posOffset>6974840</wp:posOffset>
-              </wp:positionH>
-              <wp:positionV relativeFrom="page">
-                <wp:posOffset>9887585</wp:posOffset>
-              </wp:positionV>
-              <wp:extent cx="90805" cy="789940"/>
-              <wp:effectExtent l="5080" t="10795" r="8890" b="8890"/>
-              <wp:wrapNone/>
-              <wp:docPr id="1" name="Rectangle 11"/>
-              <wp:cNvGraphicFramePr>
-                <a:graphicFrameLocks xmlns:a="http://schemas.openxmlformats.org/drawingml/2006/main"/>
-              </wp:cNvGraphicFramePr>
-              <a:graphic xmlns:a="http://schemas.openxmlformats.org/drawingml/2006/main">
-                <a:graphicData uri="http://schemas.microsoft.com/office/word/2010/wordprocessingShape">
-                  <wps:wsp>
-                    <wps:cNvSpPr>
-                      <a:spLocks noChangeArrowheads="1"/>
-                    </wps:cNvSpPr>
-                    <wps:spPr bwMode="auto">
-                      <a:xfrm>
-                        <a:off x="0" y="0"/>
-                        <a:ext cx="90805" cy="789940"/>
-                      </a:xfrm>
-                      <a:prstGeom prst="rect">
-                        <a:avLst/>
-                      </a:prstGeom>
-                      <a:solidFill>
-                        <a:srgbClr val="ED7D31"/>
-                      </a:solidFill>
-                      <a:ln w="9525">
-                        <a:solidFill>
-                          <a:srgbClr val="F4B083"/>
-                        </a:solidFill>
-                        <a:miter lim="800000"/>
-                        <a:headEnd/>
-                        <a:tailEnd/>
-                      </a:ln>
-                    </wps:spPr>
-                    <wps:bodyPr rot="0" vert="horz" wrap="square" lIns="91440" tIns="45720" rIns="91440" bIns="45720" anchor="t" anchorCtr="0" upright="1">
-                      <a:noAutofit/>
-                    </wps:bodyPr>
-                  </wps:wsp>
-                </a:graphicData>
-              </a:graphic>
-              <wp14:sizeRelH relativeFrom="page">
-                <wp14:pctWidth>0</wp14:pctWidth>
-              </wp14:sizeRelH>
-              <wp14:sizeRelV relativeFrom="bottomMargin">
-                <wp14:pctHeight>90000</wp14:pctHeight>
-              </wp14:sizeRelV>
-            </wp:anchor>
-          </w:drawing>
-        </mc:Choice>
-        <mc:Fallback>
-          <w:pict>
-            <v:rect w14:anchorId="7252E2BF" id="Rectangle 11" o:spid="_x0000_s1026" style="position:absolute;margin-left:549.2pt;margin-top:778.55pt;width:7.15pt;height:62.2pt;z-index:251654656;visibility:visible;mso-wrap-style:square;mso-width-percent:0;mso-height-percent:900;mso-wrap-distance-left:9pt;mso-wrap-distance-top:0;mso-wrap-distance-right:9pt;mso-wrap-distance-bottom:0;mso-position-horizontal:absolute;mso-position-horizontal-relative:page;mso-position-vertical:absolute;mso-position-vertical-relative:page;mso-width-percent:0;mso-height-percent:900;mso-width-relative:page;mso-height-relative:bottom-margin-area;v-text-anchor:top" o:gfxdata="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" fillcolor="#ed7d31" strokecolor="#f4b083">
-              <w10:wrap anchorx="page" anchory="page"/>
-            </v:rect>
-          </w:pict>
-        </mc:Fallback>
-      </mc:AlternateContent>
+      <w:pict>
+        <v:rect id="Rectangle 11" o:spid="_x0000_s4097" style="position:absolute;left:0;text-align:left;margin-left:549.2pt;margin-top:778.55pt;width:7.15pt;height:62.2pt;z-index:251654656;visibility:visible;mso-height-percent:900;mso-position-horizontal-relative:page;mso-position-vertical-relative:page;mso-height-percent:900;mso-height-relative:bottom-margin-area" o:gfxdata="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" fillcolor="#ed7d31" strokecolor="#f4b083">
+          <w10:wrap anchorx="page" anchory="page"/>
+        </v:rect>
+      </w:pict>
     </w:r>
   </w:p>
   <w:p>
@@ -6717,8 +5462,8 @@
 </file>
 
 <file path=word/footnotes.xml><?xml version="1.0" encoding="utf-8"?>
-<w:footnotes xmlns:wpc="http://schemas.microsoft.com/office/word/2010/wordprocessingCanvas" xmlns:cx="http://schemas.microsoft.com/office/drawing/2014/chartex" xmlns:mc="http://schemas.openxmlformats.org/markup-compatibility/2006" xmlns:o="urn:schemas-microsoft-com:office:office" xmlns:r="http://schemas.openxmlformats.org/officeDocument/2006/relationships" xmlns:m="http://schemas.openxmlformats.org/officeDocument/2006/math" xmlns:v="urn:schemas-microsoft-com:vml" xmlns:wp14="http://schemas.microsoft.com/office/word/2010/wordprocessingDrawing" xmlns:wp="http://schemas.openxmlformats.org/drawingml/2006/wordprocessingDrawing" xmlns:w10="urn:schemas-microsoft-com:office:word" xmlns:w="http://schemas.openxmlformats.org/wordprocessingml/2006/main" xmlns:w14="http://schemas.microsoft.com/office/word/2010/wordml" xmlns:w15="http://schemas.microsoft.com/office/word/2012/wordml" xmlns:w16se="http://schemas.microsoft.com/office/word/2015/wordml/symex" xmlns:wpg="http://schemas.microsoft.com/office/word/2010/wordprocessingGroup" xmlns:wpi="http://schemas.microsoft.com/office/word/2010/wordprocessingInk" xmlns:wne="http://schemas.microsoft.com/office/word/2006/wordml" xmlns:wps="http://schemas.microsoft.com/office/word/2010/wordprocessingShape" mc:Ignorable="w14 w15 w16se wp14">
-  <w:footnote w:type="separator" w:id="-1">
+<w:footnotes xmlns:ve="http://schemas.openxmlformats.org/markup-compatibility/2006" xmlns:o="urn:schemas-microsoft-com:office:office" xmlns:r="http://schemas.openxmlformats.org/officeDocument/2006/relationships" xmlns:m="http://schemas.openxmlformats.org/officeDocument/2006/math" xmlns:v="urn:schemas-microsoft-com:vml" xmlns:wp="http://schemas.openxmlformats.org/drawingml/2006/wordprocessingDrawing" xmlns:w10="urn:schemas-microsoft-com:office:word" xmlns:w="http://schemas.openxmlformats.org/wordprocessingml/2006/main" xmlns:wne="http://schemas.microsoft.com/office/word/2006/wordml">
+  <w:footnote w:type="separator" w:id="0">
     <w:p>
       <w:pPr>
         <w:spacing w:before="0" w:line="240" w:lineRule="auto"/>
@@ -6729,7 +5474,7 @@
     </w:p>
     <w:p/>
   </w:footnote>
-  <w:footnote w:type="continuationSeparator" w:id="0">
+  <w:footnote w:type="continuationSeparator" w:id="1">
     <w:p>
       <w:pPr>
         <w:spacing w:before="0" w:line="240" w:lineRule="auto"/>
@@ -6744,7 +5489,7 @@
 </file>
 
 <file path=word/header1.xml><?xml version="1.0" encoding="utf-8"?>
-<w:hdr xmlns:wpc="http://schemas.microsoft.com/office/word/2010/wordprocessingCanvas" xmlns:cx="http://schemas.microsoft.com/office/drawing/2014/chartex" xmlns:mc="http://schemas.openxmlformats.org/markup-compatibility/2006" xmlns:o="urn:schemas-microsoft-com:office:office" xmlns:r="http://schemas.openxmlformats.org/officeDocument/2006/relationships" xmlns:m="http://schemas.openxmlformats.org/officeDocument/2006/math" xmlns:v="urn:schemas-microsoft-com:vml" xmlns:wp14="http://schemas.microsoft.com/office/word/2010/wordprocessingDrawing" xmlns:wp="http://schemas.openxmlformats.org/drawingml/2006/wordprocessingDrawing" xmlns:w10="urn:schemas-microsoft-com:office:word" xmlns:w="http://schemas.openxmlformats.org/wordprocessingml/2006/main" xmlns:w14="http://schemas.microsoft.com/office/word/2010/wordml" xmlns:w15="http://schemas.microsoft.com/office/word/2012/wordml" xmlns:w16se="http://schemas.microsoft.com/office/word/2015/wordml/symex" xmlns:wpg="http://schemas.microsoft.com/office/word/2010/wordprocessingGroup" xmlns:wpi="http://schemas.microsoft.com/office/word/2010/wordprocessingInk" xmlns:wne="http://schemas.microsoft.com/office/word/2006/wordml" xmlns:wps="http://schemas.microsoft.com/office/word/2010/wordprocessingShape" mc:Ignorable="w14 w15 w16se wp14">
+<w:hdr xmlns:ve="http://schemas.openxmlformats.org/markup-compatibility/2006" xmlns:o="urn:schemas-microsoft-com:office:office" xmlns:r="http://schemas.openxmlformats.org/officeDocument/2006/relationships" xmlns:m="http://schemas.openxmlformats.org/officeDocument/2006/math" xmlns:v="urn:schemas-microsoft-com:vml" xmlns:wp="http://schemas.openxmlformats.org/drawingml/2006/wordprocessingDrawing" xmlns:w10="urn:schemas-microsoft-com:office:word" xmlns:w="http://schemas.openxmlformats.org/wordprocessingml/2006/main" xmlns:wne="http://schemas.microsoft.com/office/word/2006/wordml">
   <w:p>
     <w:pPr>
       <w:pStyle w:val="Encabezado"/>
@@ -6756,10 +5501,10 @@
     <w:r>
       <w:rPr>
         <w:noProof/>
-        <w:lang w:val="es-AR" w:eastAsia="es-AR"/>
+        <w:lang w:eastAsia="es-ES"/>
       </w:rPr>
       <w:drawing>
-        <wp:anchor distT="0" distB="0" distL="114300" distR="114300" simplePos="0" relativeHeight="251661824" behindDoc="0" locked="0" layoutInCell="1" allowOverlap="1" wp14:anchorId="0B4F216F" wp14:editId="30C00341">
+        <wp:anchor distT="0" distB="0" distL="114300" distR="114300" simplePos="0" relativeHeight="251661824" behindDoc="0" locked="0" layoutInCell="1" allowOverlap="1">
           <wp:simplePos x="0" y="0"/>
           <wp:positionH relativeFrom="column">
             <wp:posOffset>5257800</wp:posOffset>
@@ -6795,7 +5540,7 @@
                   <a:blip r:embed="rId1">
                     <a:extLst>
                       <a:ext uri="{28A0092B-C50C-407E-A947-70E740481C1C}">
-                        <a14:useLocalDpi xmlns:a14="http://schemas.microsoft.com/office/drawing/2010/main" val="0"/>
+                        <a14:useLocalDpi xmlns:a14="http://schemas.microsoft.com/office/drawing/2010/main" xmlns:wps="http://schemas.microsoft.com/office/word/2010/wordprocessingShape" xmlns:wpi="http://schemas.microsoft.com/office/word/2010/wordprocessingInk" xmlns:wpg="http://schemas.microsoft.com/office/word/2010/wordprocessingGroup" xmlns:w16se="http://schemas.microsoft.com/office/word/2015/wordml/symex" xmlns:w15="http://schemas.microsoft.com/office/word/2012/wordml" xmlns:w14="http://schemas.microsoft.com/office/word/2010/wordml" xmlns:w="http://schemas.openxmlformats.org/wordprocessingml/2006/main" xmlns:w10="urn:schemas-microsoft-com:office:word" xmlns:wp14="http://schemas.microsoft.com/office/word/2010/wordprocessingDrawing" xmlns:v="urn:schemas-microsoft-com:vml" xmlns:o="urn:schemas-microsoft-com:office:office" xmlns:mc="http://schemas.openxmlformats.org/markup-compatibility/2006" xmlns:cx="http://schemas.microsoft.com/office/drawing/2014/chartex" xmlns:wpc="http://schemas.microsoft.com/office/word/2010/wordprocessingCanvas" xmlns="" val="0"/>
                       </a:ext>
                     </a:extLst>
                   </a:blip>
@@ -6817,12 +5562,6 @@
               </pic:pic>
             </a:graphicData>
           </a:graphic>
-          <wp14:sizeRelH relativeFrom="page">
-            <wp14:pctWidth>0</wp14:pctWidth>
-          </wp14:sizeRelH>
-          <wp14:sizeRelV relativeFrom="page">
-            <wp14:pctHeight>0</wp14:pctHeight>
-          </wp14:sizeRelV>
         </wp:anchor>
       </w:drawing>
     </w:r>
@@ -6866,88 +5605,23 @@
         <w:noProof/>
         <w:lang w:val="es-AR" w:eastAsia="es-AR"/>
       </w:rPr>
-      <mc:AlternateContent>
-        <mc:Choice Requires="wps">
-          <w:drawing>
-            <wp:anchor distT="0" distB="0" distL="114300" distR="114300" simplePos="0" relativeHeight="251653632" behindDoc="0" locked="0" layoutInCell="1" allowOverlap="1" wp14:anchorId="5FE8EBA0" wp14:editId="294BFB54">
-              <wp:simplePos x="0" y="0"/>
-              <wp:positionH relativeFrom="column">
-                <wp:posOffset>-1090295</wp:posOffset>
-              </wp:positionH>
-              <wp:positionV relativeFrom="paragraph">
-                <wp:posOffset>283845</wp:posOffset>
-              </wp:positionV>
-              <wp:extent cx="246158385" cy="20955"/>
-              <wp:effectExtent l="8890" t="7620" r="6350" b="9525"/>
-              <wp:wrapNone/>
-              <wp:docPr id="9" name="AutoShape 44"/>
-              <wp:cNvGraphicFramePr>
-                <a:graphicFrameLocks xmlns:a="http://schemas.openxmlformats.org/drawingml/2006/main"/>
-              </wp:cNvGraphicFramePr>
-              <a:graphic xmlns:a="http://schemas.openxmlformats.org/drawingml/2006/main">
-                <a:graphicData uri="http://schemas.microsoft.com/office/word/2010/wordprocessingShape">
-                  <wps:wsp>
-                    <wps:cNvCnPr>
-                      <a:cxnSpLocks noChangeShapeType="1"/>
-                    </wps:cNvCnPr>
-                    <wps:spPr bwMode="auto">
-                      <a:xfrm>
-                        <a:off x="0" y="0"/>
-                        <a:ext cx="246158385" cy="20955"/>
-                      </a:xfrm>
-                      <a:prstGeom prst="straightConnector1">
-                        <a:avLst/>
-                      </a:prstGeom>
-                      <a:noFill/>
-                      <a:ln w="9525">
-                        <a:solidFill>
-                          <a:srgbClr val="000000"/>
-                        </a:solidFill>
-                        <a:round/>
-                        <a:headEnd/>
-                        <a:tailEnd/>
-                      </a:ln>
-                      <a:extLst>
-                        <a:ext uri="{909E8E84-426E-40DD-AFC4-6F175D3DCCD1}">
-                          <a14:hiddenFill xmlns:a14="http://schemas.microsoft.com/office/drawing/2010/main">
-                            <a:noFill/>
-                          </a14:hiddenFill>
-                        </a:ext>
-                      </a:extLst>
-                    </wps:spPr>
-                    <wps:bodyPr/>
-                  </wps:wsp>
-                </a:graphicData>
-              </a:graphic>
-              <wp14:sizeRelH relativeFrom="page">
-                <wp14:pctWidth>0</wp14:pctWidth>
-              </wp14:sizeRelH>
-              <wp14:sizeRelV relativeFrom="page">
-                <wp14:pctHeight>0</wp14:pctHeight>
-              </wp14:sizeRelV>
-            </wp:anchor>
-          </w:drawing>
-        </mc:Choice>
-        <mc:Fallback>
-          <w:pict>
-            <v:shapetype w14:anchorId="3667C805" id="_x0000_t32" coordsize="21600,21600" o:spt="32" o:oned="t" path="m,l21600,21600e" filled="f">
-              <v:path arrowok="t" fillok="f" o:connecttype="none"/>
-              <o:lock v:ext="edit" shapetype="t"/>
-            </v:shapetype>
-            <v:shape id="AutoShape 44" o:spid="_x0000_s1026" type="#_x0000_t32" style="position:absolute;margin-left:-85.85pt;margin-top:22.35pt;width:19382.55pt;height:1.65pt;z-index:251653632;visibility:visible;mso-wrap-style:square;mso-width-percent:0;mso-height-percent:0;mso-wrap-distance-left:9pt;mso-wrap-distance-top:0;mso-wrap-distance-right:9pt;mso-wrap-distance-bottom:0;mso-position-horizontal:absolute;mso-position-horizontal-relative:text;mso-position-vertical:absolute;mso-position-vertical-relative:text;mso-width-percent:0;mso-height-percent:0;mso-width-relative:page;mso-height-relative:page" o:gfxdata="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"/>
-          </w:pict>
-        </mc:Fallback>
-      </mc:AlternateContent>
+      <w:pict>
+        <v:shapetype id="_x0000_t32" coordsize="21600,21600" o:spt="32" o:oned="t" path="m,l21600,21600e" filled="f">
+          <v:path arrowok="t" fillok="f" o:connecttype="none"/>
+          <o:lock v:ext="edit" shapetype="t"/>
+        </v:shapetype>
+        <v:shape id="AutoShape 44" o:spid="_x0000_s4105" type="#_x0000_t32" style="position:absolute;margin-left:-85.85pt;margin-top:22.35pt;width:19382.55pt;height:1.65pt;z-index:251653632;visibility:visible" o:gfxdata="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"/>
+      </w:pict>
     </w:r>
     <w:r>
       <w:rPr>
         <w:rFonts w:ascii="Cambria" w:eastAsia="Times New Roman" w:hAnsi="Cambria"/>
         <w:noProof/>
         <w:szCs w:val="36"/>
-        <w:lang w:val="es-AR" w:eastAsia="es-AR"/>
+        <w:lang w:eastAsia="es-ES"/>
       </w:rPr>
       <w:drawing>
-        <wp:anchor distT="0" distB="0" distL="114300" distR="114300" simplePos="0" relativeHeight="251659776" behindDoc="0" locked="0" layoutInCell="1" allowOverlap="1" wp14:anchorId="70CCF8A3" wp14:editId="454A37A1">
+        <wp:anchor distT="0" distB="0" distL="114300" distR="114300" simplePos="0" relativeHeight="251659776" behindDoc="0" locked="0" layoutInCell="1" allowOverlap="1">
           <wp:simplePos x="0" y="0"/>
           <wp:positionH relativeFrom="margin">
             <wp:posOffset>-470535</wp:posOffset>
@@ -6975,7 +5649,7 @@
                   <a:blip r:embed="rId2">
                     <a:extLst>
                       <a:ext uri="{28A0092B-C50C-407E-A947-70E740481C1C}">
-                        <a14:useLocalDpi xmlns:a14="http://schemas.microsoft.com/office/drawing/2010/main" val="0"/>
+                        <a14:useLocalDpi xmlns:a14="http://schemas.microsoft.com/office/drawing/2010/main" xmlns:wps="http://schemas.microsoft.com/office/word/2010/wordprocessingShape" xmlns:wpi="http://schemas.microsoft.com/office/word/2010/wordprocessingInk" xmlns:wpg="http://schemas.microsoft.com/office/word/2010/wordprocessingGroup" xmlns:w16se="http://schemas.microsoft.com/office/word/2015/wordml/symex" xmlns:w15="http://schemas.microsoft.com/office/word/2012/wordml" xmlns:w14="http://schemas.microsoft.com/office/word/2010/wordml" xmlns:w="http://schemas.openxmlformats.org/wordprocessingml/2006/main" xmlns:w10="urn:schemas-microsoft-com:office:word" xmlns:wp14="http://schemas.microsoft.com/office/word/2010/wordprocessingDrawing" xmlns:v="urn:schemas-microsoft-com:vml" xmlns:o="urn:schemas-microsoft-com:office:office" xmlns:mc="http://schemas.openxmlformats.org/markup-compatibility/2006" xmlns:cx="http://schemas.microsoft.com/office/drawing/2014/chartex" xmlns:wpc="http://schemas.microsoft.com/office/word/2010/wordprocessingCanvas" xmlns="" val="0"/>
                       </a:ext>
                     </a:extLst>
                   </a:blip>
@@ -6997,12 +5671,6 @@
               </pic:pic>
             </a:graphicData>
           </a:graphic>
-          <wp14:sizeRelH relativeFrom="page">
-            <wp14:pctWidth>0</wp14:pctWidth>
-          </wp14:sizeRelH>
-          <wp14:sizeRelV relativeFrom="page">
-            <wp14:pctHeight>0</wp14:pctHeight>
-          </wp14:sizeRelV>
         </wp:anchor>
       </w:drawing>
     </w:r>
@@ -7013,73 +5681,11 @@
         <w:szCs w:val="36"/>
         <w:lang w:val="es-AR" w:eastAsia="es-AR"/>
       </w:rPr>
-      <mc:AlternateContent>
-        <mc:Choice Requires="wps">
-          <w:drawing>
-            <wp:anchor distT="0" distB="0" distL="114300" distR="114300" simplePos="0" relativeHeight="251658752" behindDoc="0" locked="0" layoutInCell="1" allowOverlap="1" wp14:anchorId="026B7862" wp14:editId="3D21B5C6">
-              <wp:simplePos x="0" y="0"/>
-              <wp:positionH relativeFrom="page">
-                <wp:posOffset>499110</wp:posOffset>
-              </wp:positionH>
-              <wp:positionV relativeFrom="page">
-                <wp:posOffset>5080</wp:posOffset>
-              </wp:positionV>
-              <wp:extent cx="90805" cy="799465"/>
-              <wp:effectExtent l="7620" t="10160" r="6350" b="9525"/>
-              <wp:wrapNone/>
-              <wp:docPr id="8" name="Rectangle 41"/>
-              <wp:cNvGraphicFramePr>
-                <a:graphicFrameLocks xmlns:a="http://schemas.openxmlformats.org/drawingml/2006/main"/>
-              </wp:cNvGraphicFramePr>
-              <a:graphic xmlns:a="http://schemas.openxmlformats.org/drawingml/2006/main">
-                <a:graphicData uri="http://schemas.microsoft.com/office/word/2010/wordprocessingShape">
-                  <wps:wsp>
-                    <wps:cNvSpPr>
-                      <a:spLocks noChangeArrowheads="1"/>
-                    </wps:cNvSpPr>
-                    <wps:spPr bwMode="auto">
-                      <a:xfrm>
-                        <a:off x="0" y="0"/>
-                        <a:ext cx="90805" cy="799465"/>
-                      </a:xfrm>
-                      <a:prstGeom prst="rect">
-                        <a:avLst/>
-                      </a:prstGeom>
-                      <a:solidFill>
-                        <a:srgbClr val="ED7D31"/>
-                      </a:solidFill>
-                      <a:ln w="9525">
-                        <a:solidFill>
-                          <a:srgbClr val="F4B083"/>
-                        </a:solidFill>
-                        <a:miter lim="800000"/>
-                        <a:headEnd/>
-                        <a:tailEnd/>
-                      </a:ln>
-                    </wps:spPr>
-                    <wps:bodyPr rot="0" vert="horz" wrap="square" lIns="91440" tIns="45720" rIns="91440" bIns="45720" anchor="t" anchorCtr="0" upright="1">
-                      <a:noAutofit/>
-                    </wps:bodyPr>
-                  </wps:wsp>
-                </a:graphicData>
-              </a:graphic>
-              <wp14:sizeRelH relativeFrom="page">
-                <wp14:pctWidth>0</wp14:pctWidth>
-              </wp14:sizeRelH>
-              <wp14:sizeRelV relativeFrom="bottomMargin">
-                <wp14:pctHeight>90000</wp14:pctHeight>
-              </wp14:sizeRelV>
-            </wp:anchor>
-          </w:drawing>
-        </mc:Choice>
-        <mc:Fallback>
-          <w:pict>
-            <v:rect w14:anchorId="4D87D6B9" id="Rectangle 41" o:spid="_x0000_s1026" style="position:absolute;margin-left:39.3pt;margin-top:.4pt;width:7.15pt;height:62.95pt;z-index:251658752;visibility:visible;mso-wrap-style:square;mso-width-percent:0;mso-height-percent:900;mso-wrap-distance-left:9pt;mso-wrap-distance-top:0;mso-wrap-distance-right:9pt;mso-wrap-distance-bottom:0;mso-position-horizontal:absolute;mso-position-horizontal-relative:page;mso-position-vertical:absolute;mso-position-vertical-relative:page;mso-width-percent:0;mso-height-percent:900;mso-width-relative:page;mso-height-relative:bottom-margin-area;v-text-anchor:top" o:gfxdata="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" fillcolor="#ed7d31" strokecolor="#f4b083">
-              <w10:wrap anchorx="page" anchory="page"/>
-            </v:rect>
-          </w:pict>
-        </mc:Fallback>
-      </mc:AlternateContent>
+      <w:pict>
+        <v:rect id="Rectangle 41" o:spid="_x0000_s4104" style="position:absolute;margin-left:39.3pt;margin-top:.4pt;width:7.15pt;height:62.95pt;z-index:251658752;visibility:visible;mso-height-percent:900;mso-position-horizontal-relative:page;mso-position-vertical-relative:page;mso-height-percent:900;mso-height-relative:bottom-margin-area" o:gfxdata="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" fillcolor="#ed7d31" strokecolor="#f4b083">
+          <w10:wrap anchorx="page" anchory="page"/>
+        </v:rect>
+      </w:pict>
     </w:r>
     <w:r>
       <w:rPr>
@@ -7088,75 +5694,12 @@
         <w:szCs w:val="36"/>
         <w:lang w:val="es-AR" w:eastAsia="es-AR"/>
       </w:rPr>
-      <mc:AlternateContent>
-        <mc:Choice Requires="wps">
-          <w:drawing>
-            <wp:anchor distT="0" distB="0" distL="114300" distR="114300" simplePos="0" relativeHeight="251657728" behindDoc="0" locked="0" layoutInCell="1" allowOverlap="1" wp14:anchorId="6FF6021E" wp14:editId="789A3AE1">
-              <wp:simplePos x="0" y="0"/>
-              <wp:positionH relativeFrom="page">
-                <wp:posOffset>6979920</wp:posOffset>
-              </wp:positionH>
-              <wp:positionV relativeFrom="page">
-                <wp:posOffset>5080</wp:posOffset>
-              </wp:positionV>
-              <wp:extent cx="90805" cy="799465"/>
-              <wp:effectExtent l="5715" t="10160" r="8255" b="9525"/>
-              <wp:wrapNone/>
-              <wp:docPr id="7" name="Rectangle 34"/>
-              <wp:cNvGraphicFramePr>
-                <a:graphicFrameLocks xmlns:a="http://schemas.openxmlformats.org/drawingml/2006/main"/>
-              </wp:cNvGraphicFramePr>
-              <a:graphic xmlns:a="http://schemas.openxmlformats.org/drawingml/2006/main">
-                <a:graphicData uri="http://schemas.microsoft.com/office/word/2010/wordprocessingShape">
-                  <wps:wsp>
-                    <wps:cNvSpPr>
-                      <a:spLocks noChangeArrowheads="1"/>
-                    </wps:cNvSpPr>
-                    <wps:spPr bwMode="auto">
-                      <a:xfrm>
-                        <a:off x="0" y="0"/>
-                        <a:ext cx="90805" cy="799465"/>
-                      </a:xfrm>
-                      <a:prstGeom prst="rect">
-                        <a:avLst/>
-                      </a:prstGeom>
-                      <a:solidFill>
-                        <a:srgbClr val="ED7D31"/>
-                      </a:solidFill>
-                      <a:ln w="9525">
-                        <a:solidFill>
-                          <a:srgbClr val="F4B083"/>
-                        </a:solidFill>
-                        <a:miter lim="800000"/>
-                        <a:headEnd/>
-                        <a:tailEnd/>
-                      </a:ln>
-                    </wps:spPr>
-                    <wps:bodyPr rot="0" vert="horz" wrap="square" lIns="91440" tIns="45720" rIns="91440" bIns="45720" anchor="t" anchorCtr="0" upright="1">
-                      <a:noAutofit/>
-                    </wps:bodyPr>
-                  </wps:wsp>
-                </a:graphicData>
-              </a:graphic>
-              <wp14:sizeRelH relativeFrom="page">
-                <wp14:pctWidth>0</wp14:pctWidth>
-              </wp14:sizeRelH>
-              <wp14:sizeRelV relativeFrom="bottomMargin">
-                <wp14:pctHeight>90000</wp14:pctHeight>
-              </wp14:sizeRelV>
-            </wp:anchor>
-          </w:drawing>
-        </mc:Choice>
-        <mc:Fallback>
-          <w:pict>
-            <v:rect w14:anchorId="34DF64B8" id="Rectangle 34" o:spid="_x0000_s1026" style="position:absolute;margin-left:549.6pt;margin-top:.4pt;width:7.15pt;height:62.95pt;z-index:251657728;visibility:visible;mso-wrap-style:square;mso-width-percent:0;mso-height-percent:900;mso-wrap-distance-left:9pt;mso-wrap-distance-top:0;mso-wrap-distance-right:9pt;mso-wrap-distance-bottom:0;mso-position-horizontal:absolute;mso-position-horizontal-relative:page;mso-position-vertical:absolute;mso-position-vertical-relative:page;mso-width-percent:0;mso-height-percent:900;mso-width-relative:page;mso-height-relative:bottom-margin-area;v-text-anchor:top" o:gfxdata="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" fillcolor="#ed7d31" strokecolor="#f4b083">
-              <w10:wrap anchorx="page" anchory="page"/>
-            </v:rect>
-          </w:pict>
-        </mc:Fallback>
-      </mc:AlternateContent>
+      <w:pict>
+        <v:rect id="Rectangle 34" o:spid="_x0000_s4103" style="position:absolute;margin-left:549.6pt;margin-top:.4pt;width:7.15pt;height:62.95pt;z-index:251657728;visibility:visible;mso-height-percent:900;mso-position-horizontal-relative:page;mso-position-vertical-relative:page;mso-height-percent:900;mso-height-relative:bottom-margin-area" o:gfxdata="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" fillcolor="#ed7d31" strokecolor="#f4b083">
+          <w10:wrap anchorx="page" anchory="page"/>
+        </v:rect>
+      </w:pict>
     </w:r>
-    <w:proofErr w:type="spellStart"/>
     <w:r>
       <w:rPr>
         <w:rFonts w:ascii="Cambria" w:eastAsia="Times New Roman" w:hAnsi="Cambria"/>
@@ -7164,7 +5707,6 @@
       </w:rPr>
       <w:t>Testify</w:t>
     </w:r>
-    <w:proofErr w:type="spellEnd"/>
     <w:r>
       <w:rPr>
         <w:rFonts w:ascii="Cambria" w:eastAsia="Times New Roman" w:hAnsi="Cambria"/>
@@ -7177,8 +5719,8 @@
 </file>
 
 <file path=word/numbering.xml><?xml version="1.0" encoding="utf-8"?>
-<w:numbering xmlns:wpc="http://schemas.microsoft.com/office/word/2010/wordprocessingCanvas" xmlns:cx="http://schemas.microsoft.com/office/drawing/2014/chartex" xmlns:mc="http://schemas.openxmlformats.org/markup-compatibility/2006" xmlns:o="urn:schemas-microsoft-com:office:office" xmlns:r="http://schemas.openxmlformats.org/officeDocument/2006/relationships" xmlns:m="http://schemas.openxmlformats.org/officeDocument/2006/math" xmlns:v="urn:schemas-microsoft-com:vml" xmlns:wp14="http://schemas.microsoft.com/office/word/2010/wordprocessingDrawing" xmlns:wp="http://schemas.openxmlformats.org/drawingml/2006/wordprocessingDrawing" xmlns:w10="urn:schemas-microsoft-com:office:word" xmlns:w="http://schemas.openxmlformats.org/wordprocessingml/2006/main" xmlns:w14="http://schemas.microsoft.com/office/word/2010/wordml" xmlns:w15="http://schemas.microsoft.com/office/word/2012/wordml" xmlns:w16se="http://schemas.microsoft.com/office/word/2015/wordml/symex" xmlns:wpg="http://schemas.microsoft.com/office/word/2010/wordprocessingGroup" xmlns:wpi="http://schemas.microsoft.com/office/word/2010/wordprocessingInk" xmlns:wne="http://schemas.microsoft.com/office/word/2006/wordml" xmlns:wps="http://schemas.microsoft.com/office/word/2010/wordprocessingShape" mc:Ignorable="w14 w15 w16se wp14">
-  <w:abstractNum w:abstractNumId="0" w15:restartNumberingAfterBreak="0">
+<w:numbering xmlns:ve="http://schemas.openxmlformats.org/markup-compatibility/2006" xmlns:o="urn:schemas-microsoft-com:office:office" xmlns:r="http://schemas.openxmlformats.org/officeDocument/2006/relationships" xmlns:m="http://schemas.openxmlformats.org/officeDocument/2006/math" xmlns:v="urn:schemas-microsoft-com:vml" xmlns:wp="http://schemas.openxmlformats.org/drawingml/2006/wordprocessingDrawing" xmlns:w10="urn:schemas-microsoft-com:office:word" xmlns:w="http://schemas.openxmlformats.org/wordprocessingml/2006/main" xmlns:wne="http://schemas.microsoft.com/office/word/2006/wordml">
+  <w:abstractNum w:abstractNumId="0">
     <w:nsid w:val="00000003"/>
     <w:multiLevelType w:val="multilevel"/>
     <w:tmpl w:val="00000003"/>
@@ -7336,7 +5878,7 @@
       </w:rPr>
     </w:lvl>
   </w:abstractNum>
-  <w:abstractNum w:abstractNumId="1" w15:restartNumberingAfterBreak="0">
+  <w:abstractNum w:abstractNumId="1">
     <w:nsid w:val="00000004"/>
     <w:multiLevelType w:val="multilevel"/>
     <w:tmpl w:val="796A7516"/>
@@ -7494,7 +6036,7 @@
       </w:rPr>
     </w:lvl>
   </w:abstractNum>
-  <w:abstractNum w:abstractNumId="2" w15:restartNumberingAfterBreak="0">
+  <w:abstractNum w:abstractNumId="2">
     <w:nsid w:val="00000005"/>
     <w:multiLevelType w:val="multilevel"/>
     <w:tmpl w:val="00000005"/>
@@ -7652,7 +6194,7 @@
       </w:rPr>
     </w:lvl>
   </w:abstractNum>
-  <w:abstractNum w:abstractNumId="3" w15:restartNumberingAfterBreak="0">
+  <w:abstractNum w:abstractNumId="3">
     <w:nsid w:val="00000006"/>
     <w:multiLevelType w:val="multilevel"/>
     <w:tmpl w:val="00000006"/>
@@ -7810,7 +6352,7 @@
       </w:rPr>
     </w:lvl>
   </w:abstractNum>
-  <w:abstractNum w:abstractNumId="4" w15:restartNumberingAfterBreak="0">
+  <w:abstractNum w:abstractNumId="4">
     <w:nsid w:val="08E90BF1"/>
     <w:multiLevelType w:val="hybridMultilevel"/>
     <w:tmpl w:val="110C8112"/>
@@ -7923,7 +6465,7 @@
       </w:rPr>
     </w:lvl>
   </w:abstractNum>
-  <w:abstractNum w:abstractNumId="5" w15:restartNumberingAfterBreak="0">
+  <w:abstractNum w:abstractNumId="5">
     <w:nsid w:val="11EC450D"/>
     <w:multiLevelType w:val="hybridMultilevel"/>
     <w:tmpl w:val="8D1847A2"/>
@@ -8036,7 +6578,7 @@
       </w:rPr>
     </w:lvl>
   </w:abstractNum>
-  <w:abstractNum w:abstractNumId="6" w15:restartNumberingAfterBreak="0">
+  <w:abstractNum w:abstractNumId="6">
     <w:nsid w:val="255F5799"/>
     <w:multiLevelType w:val="hybridMultilevel"/>
     <w:tmpl w:val="B8F40458"/>
@@ -8122,7 +6664,7 @@
       </w:pPr>
     </w:lvl>
   </w:abstractNum>
-  <w:abstractNum w:abstractNumId="7" w15:restartNumberingAfterBreak="0">
+  <w:abstractNum w:abstractNumId="7">
     <w:nsid w:val="3BCA743A"/>
     <w:multiLevelType w:val="hybridMultilevel"/>
     <w:tmpl w:val="EEC004E2"/>
@@ -8211,7 +6753,7 @@
       </w:pPr>
     </w:lvl>
   </w:abstractNum>
-  <w:abstractNum w:abstractNumId="8" w15:restartNumberingAfterBreak="0">
+  <w:abstractNum w:abstractNumId="8">
     <w:nsid w:val="44204B4B"/>
     <w:multiLevelType w:val="hybridMultilevel"/>
     <w:tmpl w:val="9648D862"/>
@@ -8324,7 +6866,7 @@
       </w:rPr>
     </w:lvl>
   </w:abstractNum>
-  <w:abstractNum w:abstractNumId="9" w15:restartNumberingAfterBreak="0">
+  <w:abstractNum w:abstractNumId="9">
     <w:nsid w:val="487036EC"/>
     <w:multiLevelType w:val="hybridMultilevel"/>
     <w:tmpl w:val="BDFE724A"/>
@@ -8410,7 +6952,7 @@
       </w:pPr>
     </w:lvl>
   </w:abstractNum>
-  <w:abstractNum w:abstractNumId="10" w15:restartNumberingAfterBreak="0">
+  <w:abstractNum w:abstractNumId="10">
     <w:nsid w:val="518521F3"/>
     <w:multiLevelType w:val="hybridMultilevel"/>
     <w:tmpl w:val="24E4A1A6"/>
@@ -8523,7 +7065,7 @@
       </w:rPr>
     </w:lvl>
   </w:abstractNum>
-  <w:abstractNum w:abstractNumId="11" w15:restartNumberingAfterBreak="0">
+  <w:abstractNum w:abstractNumId="11">
     <w:nsid w:val="52D90BB8"/>
     <w:multiLevelType w:val="hybridMultilevel"/>
     <w:tmpl w:val="1D2461DE"/>
@@ -8637,7 +7179,7 @@
       </w:rPr>
     </w:lvl>
   </w:abstractNum>
-  <w:abstractNum w:abstractNumId="12" w15:restartNumberingAfterBreak="0">
+  <w:abstractNum w:abstractNumId="12">
     <w:nsid w:val="708E589C"/>
     <w:multiLevelType w:val="multilevel"/>
     <w:tmpl w:val="381042DE"/>
@@ -8777,7 +7319,7 @@
       </w:rPr>
     </w:lvl>
   </w:abstractNum>
-  <w:abstractNum w:abstractNumId="13" w15:restartNumberingAfterBreak="0">
+  <w:abstractNum w:abstractNumId="13">
     <w:nsid w:val="7DD64906"/>
     <w:multiLevelType w:val="hybridMultilevel"/>
     <w:tmpl w:val="795E7434"/>
@@ -8943,7 +7485,7 @@
 </file>
 
 <file path=word/styles.xml><?xml version="1.0" encoding="utf-8"?>
-<w:styles xmlns:mc="http://schemas.openxmlformats.org/markup-compatibility/2006" xmlns:r="http://schemas.openxmlformats.org/officeDocument/2006/relationships" xmlns:w="http://schemas.openxmlformats.org/wordprocessingml/2006/main" xmlns:w14="http://schemas.microsoft.com/office/word/2010/wordml" xmlns:w15="http://schemas.microsoft.com/office/word/2012/wordml" xmlns:w16se="http://schemas.microsoft.com/office/word/2015/wordml/symex" mc:Ignorable="w14 w15 w16se">
+<w:styles xmlns:r="http://schemas.openxmlformats.org/officeDocument/2006/relationships" xmlns:w="http://schemas.openxmlformats.org/wordprocessingml/2006/main">
   <w:docDefaults>
     <w:rPrDefault>
       <w:rPr>
@@ -8953,378 +7495,145 @@
     </w:rPrDefault>
     <w:pPrDefault/>
   </w:docDefaults>
-  <w:latentStyles w:defLockedState="0" w:defUIPriority="99" w:defSemiHidden="0" w:defUnhideWhenUsed="0" w:defQFormat="0" w:count="371">
-    <w:lsdException w:name="Normal" w:uiPriority="0" w:qFormat="1"/>
-    <w:lsdException w:name="heading 1" w:uiPriority="0" w:qFormat="1"/>
-    <w:lsdException w:name="heading 2" w:semiHidden="1" w:uiPriority="0" w:unhideWhenUsed="1" w:qFormat="1"/>
-    <w:lsdException w:name="heading 3" w:semiHidden="1" w:uiPriority="9" w:unhideWhenUsed="1" w:qFormat="1"/>
-    <w:lsdException w:name="heading 4" w:semiHidden="1" w:uiPriority="9" w:unhideWhenUsed="1" w:qFormat="1"/>
-    <w:lsdException w:name="heading 5" w:semiHidden="1" w:uiPriority="9" w:unhideWhenUsed="1" w:qFormat="1"/>
-    <w:lsdException w:name="heading 6" w:semiHidden="1" w:uiPriority="9" w:unhideWhenUsed="1" w:qFormat="1"/>
-    <w:lsdException w:name="heading 7" w:semiHidden="1" w:uiPriority="9" w:unhideWhenUsed="1" w:qFormat="1"/>
-    <w:lsdException w:name="heading 8" w:semiHidden="1" w:uiPriority="9" w:unhideWhenUsed="1" w:qFormat="1"/>
-    <w:lsdException w:name="heading 9" w:semiHidden="1" w:uiPriority="9" w:unhideWhenUsed="1" w:qFormat="1"/>
-    <w:lsdException w:name="index 1" w:semiHidden="1" w:unhideWhenUsed="1"/>
-    <w:lsdException w:name="index 2" w:semiHidden="1" w:unhideWhenUsed="1"/>
-    <w:lsdException w:name="index 3" w:semiHidden="1" w:unhideWhenUsed="1"/>
-    <w:lsdException w:name="index 4" w:semiHidden="1" w:unhideWhenUsed="1"/>
-    <w:lsdException w:name="index 5" w:semiHidden="1" w:unhideWhenUsed="1"/>
-    <w:lsdException w:name="index 6" w:semiHidden="1" w:unhideWhenUsed="1"/>
-    <w:lsdException w:name="index 7" w:semiHidden="1" w:unhideWhenUsed="1"/>
-    <w:lsdException w:name="index 8" w:semiHidden="1" w:unhideWhenUsed="1"/>
-    <w:lsdException w:name="index 9" w:semiHidden="1" w:unhideWhenUsed="1"/>
-    <w:lsdException w:name="toc 1" w:semiHidden="1" w:uiPriority="39" w:unhideWhenUsed="1" w:qFormat="1"/>
-    <w:lsdException w:name="toc 2" w:semiHidden="1" w:uiPriority="39" w:unhideWhenUsed="1" w:qFormat="1"/>
-    <w:lsdException w:name="toc 3" w:semiHidden="1" w:uiPriority="39" w:unhideWhenUsed="1" w:qFormat="1"/>
-    <w:lsdException w:name="toc 4" w:semiHidden="1" w:uiPriority="39" w:unhideWhenUsed="1"/>
-    <w:lsdException w:name="toc 5" w:semiHidden="1" w:uiPriority="39" w:unhideWhenUsed="1"/>
-    <w:lsdException w:name="toc 6" w:semiHidden="1" w:uiPriority="39" w:unhideWhenUsed="1"/>
-    <w:lsdException w:name="toc 7" w:semiHidden="1" w:uiPriority="39" w:unhideWhenUsed="1"/>
-    <w:lsdException w:name="toc 8" w:semiHidden="1" w:uiPriority="39" w:unhideWhenUsed="1"/>
-    <w:lsdException w:name="toc 9" w:semiHidden="1" w:uiPriority="39" w:unhideWhenUsed="1"/>
-    <w:lsdException w:name="Normal Indent" w:semiHidden="1" w:unhideWhenUsed="1"/>
-    <w:lsdException w:name="footnote text" w:semiHidden="1" w:unhideWhenUsed="1"/>
-    <w:lsdException w:name="annotation text" w:semiHidden="1" w:unhideWhenUsed="1"/>
-    <w:lsdException w:name="header" w:semiHidden="1" w:unhideWhenUsed="1"/>
-    <w:lsdException w:name="footer" w:semiHidden="1" w:unhideWhenUsed="1"/>
-    <w:lsdException w:name="index heading" w:semiHidden="1" w:unhideWhenUsed="1"/>
-    <w:lsdException w:name="caption" w:semiHidden="1" w:uiPriority="35" w:unhideWhenUsed="1" w:qFormat="1"/>
-    <w:lsdException w:name="table of figures" w:semiHidden="1" w:unhideWhenUsed="1"/>
-    <w:lsdException w:name="envelope address" w:semiHidden="1" w:unhideWhenUsed="1"/>
-    <w:lsdException w:name="envelope return" w:semiHidden="1" w:unhideWhenUsed="1"/>
-    <w:lsdException w:name="footnote reference" w:semiHidden="1" w:unhideWhenUsed="1"/>
-    <w:lsdException w:name="annotation reference" w:semiHidden="1" w:unhideWhenUsed="1"/>
-    <w:lsdException w:name="line number" w:semiHidden="1" w:unhideWhenUsed="1"/>
-    <w:lsdException w:name="page number" w:semiHidden="1" w:unhideWhenUsed="1"/>
-    <w:lsdException w:name="endnote reference" w:semiHidden="1" w:unhideWhenUsed="1"/>
-    <w:lsdException w:name="endnote text" w:semiHidden="1" w:unhideWhenUsed="1"/>
-    <w:lsdException w:name="table of authorities" w:semiHidden="1" w:unhideWhenUsed="1"/>
-    <w:lsdException w:name="macro" w:semiHidden="1" w:unhideWhenUsed="1"/>
-    <w:lsdException w:name="toa heading" w:semiHidden="1" w:unhideWhenUsed="1"/>
-    <w:lsdException w:name="List" w:semiHidden="1" w:unhideWhenUsed="1"/>
-    <w:lsdException w:name="List Bullet" w:semiHidden="1" w:unhideWhenUsed="1"/>
-    <w:lsdException w:name="List Number" w:semiHidden="1" w:unhideWhenUsed="1"/>
-    <w:lsdException w:name="List 2" w:semiHidden="1" w:unhideWhenUsed="1"/>
-    <w:lsdException w:name="List 3" w:semiHidden="1" w:unhideWhenUsed="1"/>
-    <w:lsdException w:name="List 4" w:semiHidden="1" w:unhideWhenUsed="1"/>
-    <w:lsdException w:name="List 5" w:semiHidden="1" w:unhideWhenUsed="1"/>
-    <w:lsdException w:name="List Bullet 2" w:semiHidden="1" w:unhideWhenUsed="1"/>
-    <w:lsdException w:name="List Bullet 3" w:semiHidden="1" w:unhideWhenUsed="1"/>
-    <w:lsdException w:name="List Bullet 4" w:semiHidden="1" w:unhideWhenUsed="1"/>
-    <w:lsdException w:name="List Bullet 5" w:semiHidden="1" w:unhideWhenUsed="1"/>
-    <w:lsdException w:name="List Number 2" w:semiHidden="1" w:unhideWhenUsed="1"/>
-    <w:lsdException w:name="List Number 3" w:semiHidden="1" w:unhideWhenUsed="1"/>
-    <w:lsdException w:name="List Number 4" w:semiHidden="1" w:unhideWhenUsed="1"/>
-    <w:lsdException w:name="List Number 5" w:semiHidden="1" w:unhideWhenUsed="1"/>
-    <w:lsdException w:name="Title" w:uiPriority="10" w:qFormat="1"/>
-    <w:lsdException w:name="Closing" w:semiHidden="1" w:unhideWhenUsed="1"/>
-    <w:lsdException w:name="Signature" w:semiHidden="1" w:unhideWhenUsed="1"/>
-    <w:lsdException w:name="Default Paragraph Font" w:semiHidden="1" w:uiPriority="1" w:unhideWhenUsed="1"/>
-    <w:lsdException w:name="Body Text" w:semiHidden="1" w:uiPriority="0" w:unhideWhenUsed="1"/>
-    <w:lsdException w:name="Body Text Indent" w:semiHidden="1" w:unhideWhenUsed="1"/>
-    <w:lsdException w:name="List Continue" w:semiHidden="1" w:unhideWhenUsed="1"/>
-    <w:lsdException w:name="List Continue 2" w:semiHidden="1" w:unhideWhenUsed="1"/>
-    <w:lsdException w:name="List Continue 3" w:semiHidden="1" w:unhideWhenUsed="1"/>
-    <w:lsdException w:name="List Continue 4" w:semiHidden="1" w:unhideWhenUsed="1"/>
-    <w:lsdException w:name="List Continue 5" w:semiHidden="1" w:unhideWhenUsed="1"/>
-    <w:lsdException w:name="Message Header" w:semiHidden="1" w:unhideWhenUsed="1"/>
-    <w:lsdException w:name="Subtitle" w:uiPriority="11" w:qFormat="1"/>
-    <w:lsdException w:name="Salutation" w:semiHidden="1" w:unhideWhenUsed="1"/>
-    <w:lsdException w:name="Date" w:semiHidden="1" w:unhideWhenUsed="1"/>
-    <w:lsdException w:name="Body Text First Indent" w:semiHidden="1" w:unhideWhenUsed="1"/>
-    <w:lsdException w:name="Body Text First Indent 2" w:semiHidden="1" w:unhideWhenUsed="1"/>
-    <w:lsdException w:name="Note Heading" w:semiHidden="1" w:unhideWhenUsed="1"/>
-    <w:lsdException w:name="Body Text 2" w:semiHidden="1" w:unhideWhenUsed="1"/>
-    <w:lsdException w:name="Body Text 3" w:semiHidden="1" w:unhideWhenUsed="1"/>
-    <w:lsdException w:name="Body Text Indent 2" w:semiHidden="1" w:unhideWhenUsed="1"/>
-    <w:lsdException w:name="Body Text Indent 3" w:semiHidden="1" w:unhideWhenUsed="1"/>
-    <w:lsdException w:name="Block Text" w:semiHidden="1" w:unhideWhenUsed="1"/>
-    <w:lsdException w:name="Hyperlink" w:semiHidden="1" w:unhideWhenUsed="1"/>
-    <w:lsdException w:name="FollowedHyperlink" w:semiHidden="1" w:unhideWhenUsed="1"/>
-    <w:lsdException w:name="Strong" w:uiPriority="22" w:qFormat="1"/>
-    <w:lsdException w:name="Emphasis" w:uiPriority="20" w:qFormat="1"/>
-    <w:lsdException w:name="Document Map" w:semiHidden="1" w:unhideWhenUsed="1"/>
-    <w:lsdException w:name="Plain Text" w:semiHidden="1" w:unhideWhenUsed="1"/>
-    <w:lsdException w:name="E-mail Signature" w:semiHidden="1" w:unhideWhenUsed="1"/>
-    <w:lsdException w:name="HTML Top of Form" w:semiHidden="1" w:unhideWhenUsed="1"/>
-    <w:lsdException w:name="HTML Bottom of Form" w:semiHidden="1" w:unhideWhenUsed="1"/>
-    <w:lsdException w:name="Normal (Web)" w:semiHidden="1" w:unhideWhenUsed="1"/>
-    <w:lsdException w:name="HTML Acronym" w:semiHidden="1" w:unhideWhenUsed="1"/>
-    <w:lsdException w:name="HTML Address" w:semiHidden="1" w:unhideWhenUsed="1"/>
-    <w:lsdException w:name="HTML Cite" w:semiHidden="1" w:unhideWhenUsed="1"/>
-    <w:lsdException w:name="HTML Code" w:semiHidden="1" w:unhideWhenUsed="1"/>
-    <w:lsdException w:name="HTML Definition" w:semiHidden="1" w:unhideWhenUsed="1"/>
-    <w:lsdException w:name="HTML Keyboard" w:semiHidden="1" w:unhideWhenUsed="1"/>
-    <w:lsdException w:name="HTML Preformatted" w:semiHidden="1" w:unhideWhenUsed="1"/>
-    <w:lsdException w:name="HTML Sample" w:semiHidden="1" w:unhideWhenUsed="1"/>
-    <w:lsdException w:name="HTML Typewriter" w:semiHidden="1" w:unhideWhenUsed="1"/>
-    <w:lsdException w:name="HTML Variable" w:semiHidden="1" w:unhideWhenUsed="1"/>
-    <w:lsdException w:name="Normal Table" w:semiHidden="1" w:unhideWhenUsed="1"/>
-    <w:lsdException w:name="annotation subject" w:semiHidden="1" w:unhideWhenUsed="1"/>
-    <w:lsdException w:name="No List" w:semiHidden="1" w:unhideWhenUsed="1"/>
-    <w:lsdException w:name="Outline List 1" w:semiHidden="1" w:unhideWhenUsed="1"/>
-    <w:lsdException w:name="Outline List 2" w:semiHidden="1" w:unhideWhenUsed="1"/>
-    <w:lsdException w:name="Outline List 3" w:semiHidden="1" w:unhideWhenUsed="1"/>
-    <w:lsdException w:name="Table Simple 1" w:semiHidden="1" w:unhideWhenUsed="1"/>
-    <w:lsdException w:name="Table Simple 2" w:semiHidden="1" w:unhideWhenUsed="1"/>
-    <w:lsdException w:name="Table Simple 3" w:semiHidden="1" w:unhideWhenUsed="1"/>
-    <w:lsdException w:name="Table Classic 1" w:semiHidden="1" w:unhideWhenUsed="1"/>
-    <w:lsdException w:name="Table Classic 2" w:semiHidden="1" w:unhideWhenUsed="1"/>
-    <w:lsdException w:name="Table Classic 3" w:semiHidden="1" w:unhideWhenUsed="1"/>
-    <w:lsdException w:name="Table Classic 4" w:semiHidden="1" w:unhideWhenUsed="1"/>
-    <w:lsdException w:name="Table Colorful 1" w:semiHidden="1" w:unhideWhenUsed="1"/>
-    <w:lsdException w:name="Table Colorful 2" w:semiHidden="1" w:unhideWhenUsed="1"/>
-    <w:lsdException w:name="Table Colorful 3" w:semiHidden="1" w:unhideWhenUsed="1"/>
-    <w:lsdException w:name="Table Columns 1" w:semiHidden="1" w:unhideWhenUsed="1"/>
-    <w:lsdException w:name="Table Columns 2" w:semiHidden="1" w:unhideWhenUsed="1"/>
-    <w:lsdException w:name="Table Columns 3" w:semiHidden="1" w:unhideWhenUsed="1"/>
-    <w:lsdException w:name="Table Columns 4" w:semiHidden="1" w:unhideWhenUsed="1"/>
-    <w:lsdException w:name="Table Columns 5" w:semiHidden="1" w:unhideWhenUsed="1"/>
-    <w:lsdException w:name="Table Grid 1" w:semiHidden="1" w:unhideWhenUsed="1"/>
-    <w:lsdException w:name="Table Grid 2" w:semiHidden="1" w:unhideWhenUsed="1"/>
-    <w:lsdException w:name="Table Grid 3" w:semiHidden="1" w:unhideWhenUsed="1"/>
-    <w:lsdException w:name="Table Grid 4" w:semiHidden="1" w:unhideWhenUsed="1"/>
-    <w:lsdException w:name="Table Grid 5" w:semiHidden="1" w:unhideWhenUsed="1"/>
-    <w:lsdException w:name="Table Grid 6" w:semiHidden="1" w:unhideWhenUsed="1"/>
-    <w:lsdException w:name="Table Grid 7" w:semiHidden="1" w:unhideWhenUsed="1"/>
-    <w:lsdException w:name="Table Grid 8" w:semiHidden="1" w:unhideWhenUsed="1"/>
-    <w:lsdException w:name="Table List 1" w:semiHidden="1" w:unhideWhenUsed="1"/>
-    <w:lsdException w:name="Table List 2" w:semiHidden="1" w:unhideWhenUsed="1"/>
-    <w:lsdException w:name="Table List 3" w:semiHidden="1" w:unhideWhenUsed="1"/>
-    <w:lsdException w:name="Table List 4" w:semiHidden="1" w:unhideWhenUsed="1"/>
-    <w:lsdException w:name="Table List 5" w:semiHidden="1" w:unhideWhenUsed="1"/>
-    <w:lsdException w:name="Table List 6" w:semiHidden="1" w:unhideWhenUsed="1"/>
-    <w:lsdException w:name="Table List 7" w:semiHidden="1" w:unhideWhenUsed="1"/>
-    <w:lsdException w:name="Table List 8" w:semiHidden="1" w:unhideWhenUsed="1"/>
-    <w:lsdException w:name="Table 3D effects 1" w:semiHidden="1" w:unhideWhenUsed="1"/>
-    <w:lsdException w:name="Table 3D effects 2" w:semiHidden="1" w:unhideWhenUsed="1"/>
-    <w:lsdException w:name="Table 3D effects 3" w:semiHidden="1" w:unhideWhenUsed="1"/>
-    <w:lsdException w:name="Table Contemporary" w:semiHidden="1" w:unhideWhenUsed="1"/>
-    <w:lsdException w:name="Table Elegant" w:semiHidden="1" w:unhideWhenUsed="1"/>
-    <w:lsdException w:name="Table Professional" w:semiHidden="1" w:unhideWhenUsed="1"/>
-    <w:lsdException w:name="Table Subtle 1" w:semiHidden="1" w:unhideWhenUsed="1"/>
-    <w:lsdException w:name="Table Subtle 2" w:semiHidden="1" w:unhideWhenUsed="1"/>
-    <w:lsdException w:name="Table Web 1" w:semiHidden="1" w:unhideWhenUsed="1"/>
-    <w:lsdException w:name="Table Web 2" w:semiHidden="1" w:unhideWhenUsed="1"/>
-    <w:lsdException w:name="Table Web 3" w:semiHidden="1" w:unhideWhenUsed="1"/>
-    <w:lsdException w:name="Balloon Text" w:semiHidden="1" w:unhideWhenUsed="1"/>
-    <w:lsdException w:name="Table Grid" w:uiPriority="0"/>
-    <w:lsdException w:name="Table Theme" w:semiHidden="1" w:unhideWhenUsed="1"/>
-    <w:lsdException w:name="Placeholder Text" w:semiHidden="1"/>
-    <w:lsdException w:name="No Spacing" w:uiPriority="1" w:qFormat="1"/>
-    <w:lsdException w:name="Light Shading" w:uiPriority="60"/>
-    <w:lsdException w:name="Light List" w:uiPriority="61"/>
-    <w:lsdException w:name="Light Grid" w:uiPriority="62"/>
-    <w:lsdException w:name="Medium Shading 1" w:uiPriority="63"/>
-    <w:lsdException w:name="Medium Shading 2" w:uiPriority="64"/>
-    <w:lsdException w:name="Medium List 1" w:uiPriority="65"/>
-    <w:lsdException w:name="Medium List 2" w:uiPriority="66"/>
-    <w:lsdException w:name="Medium Grid 1" w:uiPriority="67"/>
-    <w:lsdException w:name="Medium Grid 2" w:uiPriority="68"/>
-    <w:lsdException w:name="Medium Grid 3" w:uiPriority="69"/>
-    <w:lsdException w:name="Dark List" w:uiPriority="70"/>
-    <w:lsdException w:name="Colorful Shading" w:uiPriority="71"/>
-    <w:lsdException w:name="Colorful List" w:uiPriority="72"/>
-    <w:lsdException w:name="Colorful Grid" w:uiPriority="73"/>
-    <w:lsdException w:name="Light Shading Accent 1" w:uiPriority="60"/>
-    <w:lsdException w:name="Light List Accent 1" w:uiPriority="61"/>
-    <w:lsdException w:name="Light Grid Accent 1" w:uiPriority="62"/>
-    <w:lsdException w:name="Medium Shading 1 Accent 1" w:uiPriority="63"/>
-    <w:lsdException w:name="Medium Shading 2 Accent 1" w:uiPriority="64"/>
-    <w:lsdException w:name="Medium List 1 Accent 1" w:uiPriority="65"/>
-    <w:lsdException w:name="Revision" w:semiHidden="1"/>
-    <w:lsdException w:name="List Paragraph" w:uiPriority="34" w:qFormat="1"/>
-    <w:lsdException w:name="Quote" w:uiPriority="29" w:qFormat="1"/>
-    <w:lsdException w:name="Intense Quote" w:uiPriority="30" w:qFormat="1"/>
-    <w:lsdException w:name="Medium List 2 Accent 1" w:uiPriority="66"/>
-    <w:lsdException w:name="Medium Grid 1 Accent 1" w:uiPriority="67"/>
-    <w:lsdException w:name="Medium Grid 2 Accent 1" w:uiPriority="68"/>
-    <w:lsdException w:name="Medium Grid 3 Accent 1" w:uiPriority="69"/>
-    <w:lsdException w:name="Dark List Accent 1" w:uiPriority="70"/>
-    <w:lsdException w:name="Colorful Shading Accent 1" w:uiPriority="71"/>
-    <w:lsdException w:name="Colorful List Accent 1" w:uiPriority="72"/>
-    <w:lsdException w:name="Colorful Grid Accent 1" w:uiPriority="73"/>
-    <w:lsdException w:name="Light Shading Accent 2" w:uiPriority="60"/>
-    <w:lsdException w:name="Light List Accent 2" w:uiPriority="61"/>
-    <w:lsdException w:name="Light Grid Accent 2" w:uiPriority="62"/>
-    <w:lsdException w:name="Medium Shading 1 Accent 2" w:uiPriority="63"/>
-    <w:lsdException w:name="Medium Shading 2 Accent 2" w:uiPriority="64"/>
-    <w:lsdException w:name="Medium List 1 Accent 2" w:uiPriority="65"/>
-    <w:lsdException w:name="Medium List 2 Accent 2" w:uiPriority="66"/>
-    <w:lsdException w:name="Medium Grid 1 Accent 2" w:uiPriority="67"/>
-    <w:lsdException w:name="Medium Grid 2 Accent 2" w:uiPriority="68"/>
-    <w:lsdException w:name="Medium Grid 3 Accent 2" w:uiPriority="69"/>
-    <w:lsdException w:name="Dark List Accent 2" w:uiPriority="70"/>
-    <w:lsdException w:name="Colorful Shading Accent 2" w:uiPriority="71"/>
-    <w:lsdException w:name="Colorful List Accent 2" w:uiPriority="72"/>
-    <w:lsdException w:name="Colorful Grid Accent 2" w:uiPriority="73"/>
-    <w:lsdException w:name="Light Shading Accent 3" w:uiPriority="60"/>
-    <w:lsdException w:name="Light List Accent 3" w:uiPriority="61"/>
-    <w:lsdException w:name="Light Grid Accent 3" w:uiPriority="62"/>
-    <w:lsdException w:name="Medium Shading 1 Accent 3" w:uiPriority="63"/>
-    <w:lsdException w:name="Medium Shading 2 Accent 3" w:uiPriority="64"/>
-    <w:lsdException w:name="Medium List 1 Accent 3" w:uiPriority="65"/>
-    <w:lsdException w:name="Medium List 2 Accent 3" w:uiPriority="66"/>
-    <w:lsdException w:name="Medium Grid 1 Accent 3" w:uiPriority="67"/>
-    <w:lsdException w:name="Medium Grid 2 Accent 3" w:uiPriority="68"/>
-    <w:lsdException w:name="Medium Grid 3 Accent 3" w:uiPriority="69"/>
-    <w:lsdException w:name="Dark List Accent 3" w:uiPriority="70"/>
-    <w:lsdException w:name="Colorful Shading Accent 3" w:uiPriority="71"/>
-    <w:lsdException w:name="Colorful List Accent 3" w:uiPriority="72"/>
-    <w:lsdException w:name="Colorful Grid Accent 3" w:uiPriority="73"/>
-    <w:lsdException w:name="Light Shading Accent 4" w:uiPriority="60"/>
-    <w:lsdException w:name="Light List Accent 4" w:uiPriority="61"/>
-    <w:lsdException w:name="Light Grid Accent 4" w:uiPriority="62"/>
-    <w:lsdException w:name="Medium Shading 1 Accent 4" w:uiPriority="63"/>
-    <w:lsdException w:name="Medium Shading 2 Accent 4" w:uiPriority="64"/>
-    <w:lsdException w:name="Medium List 1 Accent 4" w:uiPriority="65"/>
-    <w:lsdException w:name="Medium List 2 Accent 4" w:uiPriority="66"/>
-    <w:lsdException w:name="Medium Grid 1 Accent 4" w:uiPriority="67"/>
-    <w:lsdException w:name="Medium Grid 2 Accent 4" w:uiPriority="68"/>
-    <w:lsdException w:name="Medium Grid 3 Accent 4" w:uiPriority="69"/>
-    <w:lsdException w:name="Dark List Accent 4" w:uiPriority="70"/>
-    <w:lsdException w:name="Colorful Shading Accent 4" w:uiPriority="71"/>
-    <w:lsdException w:name="Colorful List Accent 4" w:uiPriority="72"/>
-    <w:lsdException w:name="Colorful Grid Accent 4" w:uiPriority="73"/>
-    <w:lsdException w:name="Light Shading Accent 5" w:uiPriority="60"/>
-    <w:lsdException w:name="Light List Accent 5" w:uiPriority="61"/>
-    <w:lsdException w:name="Light Grid Accent 5" w:uiPriority="62"/>
-    <w:lsdException w:name="Medium Shading 1 Accent 5" w:uiPriority="63"/>
-    <w:lsdException w:name="Medium Shading 2 Accent 5" w:uiPriority="64"/>
-    <w:lsdException w:name="Medium List 1 Accent 5" w:uiPriority="65"/>
-    <w:lsdException w:name="Medium List 2 Accent 5" w:uiPriority="66"/>
-    <w:lsdException w:name="Medium Grid 1 Accent 5" w:uiPriority="67"/>
-    <w:lsdException w:name="Medium Grid 2 Accent 5" w:uiPriority="68"/>
-    <w:lsdException w:name="Medium Grid 3 Accent 5" w:uiPriority="69"/>
-    <w:lsdException w:name="Dark List Accent 5" w:uiPriority="70"/>
-    <w:lsdException w:name="Colorful Shading Accent 5" w:uiPriority="71"/>
-    <w:lsdException w:name="Colorful List Accent 5" w:uiPriority="72"/>
-    <w:lsdException w:name="Colorful Grid Accent 5" w:uiPriority="73"/>
-    <w:lsdException w:name="Light Shading Accent 6" w:uiPriority="60"/>
-    <w:lsdException w:name="Light List Accent 6" w:uiPriority="61"/>
-    <w:lsdException w:name="Light Grid Accent 6" w:uiPriority="62"/>
-    <w:lsdException w:name="Medium Shading 1 Accent 6" w:uiPriority="63"/>
-    <w:lsdException w:name="Medium Shading 2 Accent 6" w:uiPriority="64"/>
-    <w:lsdException w:name="Medium List 1 Accent 6" w:uiPriority="65"/>
-    <w:lsdException w:name="Medium List 2 Accent 6" w:uiPriority="66"/>
-    <w:lsdException w:name="Medium Grid 1 Accent 6" w:uiPriority="67"/>
-    <w:lsdException w:name="Medium Grid 2 Accent 6" w:uiPriority="68"/>
-    <w:lsdException w:name="Medium Grid 3 Accent 6" w:uiPriority="69"/>
-    <w:lsdException w:name="Dark List Accent 6" w:uiPriority="70"/>
-    <w:lsdException w:name="Colorful Shading Accent 6" w:uiPriority="71"/>
-    <w:lsdException w:name="Colorful List Accent 6" w:uiPriority="72"/>
-    <w:lsdException w:name="Colorful Grid Accent 6" w:uiPriority="73"/>
-    <w:lsdException w:name="Subtle Emphasis" w:uiPriority="19" w:qFormat="1"/>
-    <w:lsdException w:name="Intense Emphasis" w:uiPriority="21" w:qFormat="1"/>
-    <w:lsdException w:name="Subtle Reference" w:uiPriority="31" w:qFormat="1"/>
-    <w:lsdException w:name="Intense Reference" w:uiPriority="32" w:qFormat="1"/>
-    <w:lsdException w:name="Book Title" w:uiPriority="33" w:qFormat="1"/>
-    <w:lsdException w:name="Bibliography" w:semiHidden="1" w:uiPriority="37" w:unhideWhenUsed="1"/>
-    <w:lsdException w:name="TOC Heading" w:semiHidden="1" w:uiPriority="39" w:unhideWhenUsed="1" w:qFormat="1"/>
-    <w:lsdException w:name="Plain Table 1" w:uiPriority="41"/>
-    <w:lsdException w:name="Plain Table 2" w:uiPriority="42"/>
-    <w:lsdException w:name="Plain Table 3" w:uiPriority="43"/>
-    <w:lsdException w:name="Plain Table 4" w:uiPriority="44"/>
-    <w:lsdException w:name="Plain Table 5" w:uiPriority="45"/>
-    <w:lsdException w:name="Grid Table Light" w:uiPriority="40"/>
-    <w:lsdException w:name="Grid Table 1 Light" w:uiPriority="46"/>
-    <w:lsdException w:name="Grid Table 2" w:uiPriority="47"/>
-    <w:lsdException w:name="Grid Table 3" w:uiPriority="48"/>
-    <w:lsdException w:name="Grid Table 4" w:uiPriority="49"/>
-    <w:lsdException w:name="Grid Table 5 Dark" w:uiPriority="50"/>
-    <w:lsdException w:name="Grid Table 6 Colorful" w:uiPriority="51"/>
-    <w:lsdException w:name="Grid Table 7 Colorful" w:uiPriority="52"/>
-    <w:lsdException w:name="Grid Table 1 Light Accent 1" w:uiPriority="46"/>
-    <w:lsdException w:name="Grid Table 2 Accent 1" w:uiPriority="47"/>
-    <w:lsdException w:name="Grid Table 3 Accent 1" w:uiPriority="48"/>
-    <w:lsdException w:name="Grid Table 4 Accent 1" w:uiPriority="49"/>
-    <w:lsdException w:name="Grid Table 5 Dark Accent 1" w:uiPriority="50"/>
-    <w:lsdException w:name="Grid Table 6 Colorful Accent 1" w:uiPriority="51"/>
-    <w:lsdException w:name="Grid Table 7 Colorful Accent 1" w:uiPriority="52"/>
-    <w:lsdException w:name="Grid Table 1 Light Accent 2" w:uiPriority="46"/>
-    <w:lsdException w:name="Grid Table 2 Accent 2" w:uiPriority="47"/>
-    <w:lsdException w:name="Grid Table 3 Accent 2" w:uiPriority="48"/>
-    <w:lsdException w:name="Grid Table 4 Accent 2" w:uiPriority="49"/>
-    <w:lsdException w:name="Grid Table 5 Dark Accent 2" w:uiPriority="50"/>
-    <w:lsdException w:name="Grid Table 6 Colorful Accent 2" w:uiPriority="51"/>
-    <w:lsdException w:name="Grid Table 7 Colorful Accent 2" w:uiPriority="52"/>
-    <w:lsdException w:name="Grid Table 1 Light Accent 3" w:uiPriority="46"/>
-    <w:lsdException w:name="Grid Table 2 Accent 3" w:uiPriority="47"/>
-    <w:lsdException w:name="Grid Table 3 Accent 3" w:uiPriority="48"/>
-    <w:lsdException w:name="Grid Table 4 Accent 3" w:uiPriority="49"/>
-    <w:lsdException w:name="Grid Table 5 Dark Accent 3" w:uiPriority="50"/>
-    <w:lsdException w:name="Grid Table 6 Colorful Accent 3" w:uiPriority="51"/>
-    <w:lsdException w:name="Grid Table 7 Colorful Accent 3" w:uiPriority="52"/>
-    <w:lsdException w:name="Grid Table 1 Light Accent 4" w:uiPriority="46"/>
-    <w:lsdException w:name="Grid Table 2 Accent 4" w:uiPriority="47"/>
-    <w:lsdException w:name="Grid Table 3 Accent 4" w:uiPriority="48"/>
-    <w:lsdException w:name="Grid Table 4 Accent 4" w:uiPriority="49"/>
-    <w:lsdException w:name="Grid Table 5 Dark Accent 4" w:uiPriority="50"/>
-    <w:lsdException w:name="Grid Table 6 Colorful Accent 4" w:uiPriority="51"/>
-    <w:lsdException w:name="Grid Table 7 Colorful Accent 4" w:uiPriority="52"/>
-    <w:lsdException w:name="Grid Table 1 Light Accent 5" w:uiPriority="46"/>
-    <w:lsdException w:name="Grid Table 2 Accent 5" w:uiPriority="47"/>
-    <w:lsdException w:name="Grid Table 3 Accent 5" w:uiPriority="48"/>
-    <w:lsdException w:name="Grid Table 4 Accent 5" w:uiPriority="49"/>
-    <w:lsdException w:name="Grid Table 5 Dark Accent 5" w:uiPriority="50"/>
-    <w:lsdException w:name="Grid Table 6 Colorful Accent 5" w:uiPriority="51"/>
-    <w:lsdException w:name="Grid Table 7 Colorful Accent 5" w:uiPriority="52"/>
-    <w:lsdException w:name="Grid Table 1 Light Accent 6" w:uiPriority="46"/>
-    <w:lsdException w:name="Grid Table 2 Accent 6" w:uiPriority="47"/>
-    <w:lsdException w:name="Grid Table 3 Accent 6" w:uiPriority="48"/>
-    <w:lsdException w:name="Grid Table 4 Accent 6" w:uiPriority="49"/>
-    <w:lsdException w:name="Grid Table 5 Dark Accent 6" w:uiPriority="50"/>
-    <w:lsdException w:name="Grid Table 6 Colorful Accent 6" w:uiPriority="51"/>
-    <w:lsdException w:name="Grid Table 7 Colorful Accent 6" w:uiPriority="52"/>
-    <w:lsdException w:name="List Table 1 Light" w:uiPriority="46"/>
-    <w:lsdException w:name="List Table 2" w:uiPriority="47"/>
-    <w:lsdException w:name="List Table 3" w:uiPriority="48"/>
-    <w:lsdException w:name="List Table 4" w:uiPriority="49"/>
-    <w:lsdException w:name="List Table 5 Dark" w:uiPriority="50"/>
-    <w:lsdException w:name="List Table 6 Colorful" w:uiPriority="51"/>
-    <w:lsdException w:name="List Table 7 Colorful" w:uiPriority="52"/>
-    <w:lsdException w:name="List Table 1 Light Accent 1" w:uiPriority="46"/>
-    <w:lsdException w:name="List Table 2 Accent 1" w:uiPriority="47"/>
-    <w:lsdException w:name="List Table 3 Accent 1" w:uiPriority="48"/>
-    <w:lsdException w:name="List Table 4 Accent 1" w:uiPriority="49"/>
-    <w:lsdException w:name="List Table 5 Dark Accent 1" w:uiPriority="50"/>
-    <w:lsdException w:name="List Table 6 Colorful Accent 1" w:uiPriority="51"/>
-    <w:lsdException w:name="List Table 7 Colorful Accent 1" w:uiPriority="52"/>
-    <w:lsdException w:name="List Table 1 Light Accent 2" w:uiPriority="46"/>
-    <w:lsdException w:name="List Table 2 Accent 2" w:uiPriority="47"/>
-    <w:lsdException w:name="List Table 3 Accent 2" w:uiPriority="48"/>
-    <w:lsdException w:name="List Table 4 Accent 2" w:uiPriority="49"/>
-    <w:lsdException w:name="List Table 5 Dark Accent 2" w:uiPriority="50"/>
-    <w:lsdException w:name="List Table 6 Colorful Accent 2" w:uiPriority="51"/>
-    <w:lsdException w:name="List Table 7 Colorful Accent 2" w:uiPriority="52"/>
-    <w:lsdException w:name="List Table 1 Light Accent 3" w:uiPriority="46"/>
-    <w:lsdException w:name="List Table 2 Accent 3" w:uiPriority="47"/>
-    <w:lsdException w:name="List Table 3 Accent 3" w:uiPriority="48"/>
-    <w:lsdException w:name="List Table 4 Accent 3" w:uiPriority="49"/>
-    <w:lsdException w:name="List Table 5 Dark Accent 3" w:uiPriority="50"/>
-    <w:lsdException w:name="List Table 6 Colorful Accent 3" w:uiPriority="51"/>
-    <w:lsdException w:name="List Table 7 Colorful Accent 3" w:uiPriority="52"/>
-    <w:lsdException w:name="List Table 1 Light Accent 4" w:uiPriority="46"/>
-    <w:lsdException w:name="List Table 2 Accent 4" w:uiPriority="47"/>
-    <w:lsdException w:name="List Table 3 Accent 4" w:uiPriority="48"/>
-    <w:lsdException w:name="List Table 4 Accent 4" w:uiPriority="49"/>
-    <w:lsdException w:name="List Table 5 Dark Accent 4" w:uiPriority="50"/>
-    <w:lsdException w:name="List Table 6 Colorful Accent 4" w:uiPriority="51"/>
-    <w:lsdException w:name="List Table 7 Colorful Accent 4" w:uiPriority="52"/>
-    <w:lsdException w:name="List Table 1 Light Accent 5" w:uiPriority="46"/>
-    <w:lsdException w:name="List Table 2 Accent 5" w:uiPriority="47"/>
-    <w:lsdException w:name="List Table 3 Accent 5" w:uiPriority="48"/>
-    <w:lsdException w:name="List Table 4 Accent 5" w:uiPriority="49"/>
-    <w:lsdException w:name="List Table 5 Dark Accent 5" w:uiPriority="50"/>
-    <w:lsdException w:name="List Table 6 Colorful Accent 5" w:uiPriority="51"/>
-    <w:lsdException w:name="List Table 7 Colorful Accent 5" w:uiPriority="52"/>
-    <w:lsdException w:name="List Table 1 Light Accent 6" w:uiPriority="46"/>
-    <w:lsdException w:name="List Table 2 Accent 6" w:uiPriority="47"/>
-    <w:lsdException w:name="List Table 3 Accent 6" w:uiPriority="48"/>
-    <w:lsdException w:name="List Table 4 Accent 6" w:uiPriority="49"/>
-    <w:lsdException w:name="List Table 5 Dark Accent 6" w:uiPriority="50"/>
-    <w:lsdException w:name="List Table 6 Colorful Accent 6" w:uiPriority="51"/>
-    <w:lsdException w:name="List Table 7 Colorful Accent 6" w:uiPriority="52"/>
+  <w:latentStyles w:defLockedState="0" w:defUIPriority="99" w:defSemiHidden="1" w:defUnhideWhenUsed="1" w:defQFormat="0" w:count="267">
+    <w:lsdException w:name="Normal" w:semiHidden="0" w:uiPriority="0" w:unhideWhenUsed="0" w:qFormat="1"/>
+    <w:lsdException w:name="heading 1" w:semiHidden="0" w:uiPriority="0" w:unhideWhenUsed="0" w:qFormat="1"/>
+    <w:lsdException w:name="heading 2" w:uiPriority="0" w:qFormat="1"/>
+    <w:lsdException w:name="heading 3" w:uiPriority="9" w:qFormat="1"/>
+    <w:lsdException w:name="heading 4" w:uiPriority="9" w:qFormat="1"/>
+    <w:lsdException w:name="heading 5" w:uiPriority="9" w:qFormat="1"/>
+    <w:lsdException w:name="heading 6" w:uiPriority="9" w:qFormat="1"/>
+    <w:lsdException w:name="heading 7" w:uiPriority="9" w:qFormat="1"/>
+    <w:lsdException w:name="heading 8" w:uiPriority="9" w:qFormat="1"/>
+    <w:lsdException w:name="heading 9" w:uiPriority="9" w:qFormat="1"/>
+    <w:lsdException w:name="toc 1" w:uiPriority="39" w:qFormat="1"/>
+    <w:lsdException w:name="toc 2" w:uiPriority="39" w:qFormat="1"/>
+    <w:lsdException w:name="toc 3" w:uiPriority="39" w:qFormat="1"/>
+    <w:lsdException w:name="toc 4" w:uiPriority="39"/>
+    <w:lsdException w:name="toc 5" w:uiPriority="39"/>
+    <w:lsdException w:name="toc 6" w:uiPriority="39"/>
+    <w:lsdException w:name="toc 7" w:uiPriority="39"/>
+    <w:lsdException w:name="toc 8" w:uiPriority="39"/>
+    <w:lsdException w:name="toc 9" w:uiPriority="39"/>
+    <w:lsdException w:name="caption" w:uiPriority="35" w:qFormat="1"/>
+    <w:lsdException w:name="Title" w:semiHidden="0" w:uiPriority="10" w:unhideWhenUsed="0" w:qFormat="1"/>
+    <w:lsdException w:name="Default Paragraph Font" w:uiPriority="1"/>
+    <w:lsdException w:name="Body Text" w:uiPriority="0"/>
+    <w:lsdException w:name="Subtitle" w:semiHidden="0" w:uiPriority="11" w:unhideWhenUsed="0" w:qFormat="1"/>
+    <w:lsdException w:name="Strong" w:semiHidden="0" w:uiPriority="22" w:unhideWhenUsed="0" w:qFormat="1"/>
+    <w:lsdException w:name="Emphasis" w:semiHidden="0" w:uiPriority="20" w:unhideWhenUsed="0" w:qFormat="1"/>
+    <w:lsdException w:name="Table Grid" w:semiHidden="0" w:uiPriority="0" w:unhideWhenUsed="0"/>
+    <w:lsdException w:name="Placeholder Text" w:unhideWhenUsed="0"/>
+    <w:lsdException w:name="No Spacing" w:semiHidden="0" w:uiPriority="1" w:unhideWhenUsed="0" w:qFormat="1"/>
+    <w:lsdException w:name="Light Shading" w:semiHidden="0" w:uiPriority="60" w:unhideWhenUsed="0"/>
+    <w:lsdException w:name="Light List" w:semiHidden="0" w:uiPriority="61" w:unhideWhenUsed="0"/>
+    <w:lsdException w:name="Light Grid" w:semiHidden="0" w:uiPriority="62" w:unhideWhenUsed="0"/>
+    <w:lsdException w:name="Medium Shading 1" w:semiHidden="0" w:uiPriority="63" w:unhideWhenUsed="0"/>
+    <w:lsdException w:name="Medium Shading 2" w:semiHidden="0" w:uiPriority="64" w:unhideWhenUsed="0"/>
+    <w:lsdException w:name="Medium List 1" w:semiHidden="0" w:uiPriority="65" w:unhideWhenUsed="0"/>
+    <w:lsdException w:name="Medium List 2" w:semiHidden="0" w:uiPriority="66" w:unhideWhenUsed="0"/>
+    <w:lsdException w:name="Medium Grid 1" w:semiHidden="0" w:uiPriority="67" w:unhideWhenUsed="0"/>
+    <w:lsdException w:name="Medium Grid 2" w:semiHidden="0" w:uiPriority="68" w:unhideWhenUsed="0"/>
+    <w:lsdException w:name="Medium Grid 3" w:semiHidden="0" w:uiPriority="69" w:unhideWhenUsed="0"/>
+    <w:lsdException w:name="Dark List" w:semiHidden="0" w:uiPriority="70" w:unhideWhenUsed="0"/>
+    <w:lsdException w:name="Colorful Shading" w:semiHidden="0" w:uiPriority="71" w:unhideWhenUsed="0"/>
+    <w:lsdException w:name="Colorful List" w:semiHidden="0" w:uiPriority="72" w:unhideWhenUsed="0"/>
+    <w:lsdException w:name="Colorful Grid" w:semiHidden="0" w:uiPriority="73" w:unhideWhenUsed="0"/>
+    <w:lsdException w:name="Light Shading Accent 1" w:semiHidden="0" w:uiPriority="60" w:unhideWhenUsed="0"/>
+    <w:lsdException w:name="Light List Accent 1" w:semiHidden="0" w:uiPriority="61" w:unhideWhenUsed="0"/>
+    <w:lsdException w:name="Light Grid Accent 1" w:semiHidden="0" w:uiPriority="62" w:unhideWhenUsed="0"/>
+    <w:lsdException w:name="Medium Shading 1 Accent 1" w:semiHidden="0" w:uiPriority="63" w:unhideWhenUsed="0"/>
+    <w:lsdException w:name="Medium Shading 2 Accent 1" w:semiHidden="0" w:uiPriority="64" w:unhideWhenUsed="0"/>
+    <w:lsdException w:name="Medium List 1 Accent 1" w:semiHidden="0" w:uiPriority="65" w:unhideWhenUsed="0"/>
+    <w:lsdException w:name="Revision" w:unhideWhenUsed="0"/>
+    <w:lsdException w:name="List Paragraph" w:semiHidden="0" w:uiPriority="34" w:unhideWhenUsed="0" w:qFormat="1"/>
+    <w:lsdException w:name="Quote" w:semiHidden="0" w:uiPriority="29" w:unhideWhenUsed="0" w:qFormat="1"/>
+    <w:lsdException w:name="Intense Quote" w:semiHidden="0" w:uiPriority="30" w:unhideWhenUsed="0" w:qFormat="1"/>
+    <w:lsdException w:name="Medium List 2 Accent 1" w:semiHidden="0" w:uiPriority="66" w:unhideWhenUsed="0"/>
+    <w:lsdException w:name="Medium Grid 1 Accent 1" w:semiHidden="0" w:uiPriority="67" w:unhideWhenUsed="0"/>
+    <w:lsdException w:name="Medium Grid 2 Accent 1" w:semiHidden="0" w:uiPriority="68" w:unhideWhenUsed="0"/>
+    <w:lsdException w:name="Medium Grid 3 Accent 1" w:semiHidden="0" w:uiPriority="69" w:unhideWhenUsed="0"/>
+    <w:lsdException w:name="Dark List Accent 1" w:semiHidden="0" w:uiPriority="70" w:unhideWhenUsed="0"/>
+    <w:lsdException w:name="Colorful Shading Accent 1" w:semiHidden="0" w:uiPriority="71" w:unhideWhenUsed="0"/>
+    <w:lsdException w:name="Colorful List Accent 1" w:semiHidden="0" w:uiPriority="72" w:unhideWhenUsed="0"/>
+    <w:lsdException w:name="Colorful Grid Accent 1" w:semiHidden="0" w:uiPriority="73" w:unhideWhenUsed="0"/>
+    <w:lsdException w:name="Light Shading Accent 2" w:semiHidden="0" w:uiPriority="60" w:unhideWhenUsed="0"/>
+    <w:lsdException w:name="Light List Accent 2" w:semiHidden="0" w:uiPriority="61" w:unhideWhenUsed="0"/>
+    <w:lsdException w:name="Light Grid Accent 2" w:semiHidden="0" w:uiPriority="62" w:unhideWhenUsed="0"/>
+    <w:lsdException w:name="Medium Shading 1 Accent 2" w:semiHidden="0" w:uiPriority="63" w:unhideWhenUsed="0"/>
+    <w:lsdException w:name="Medium Shading 2 Accent 2" w:semiHidden="0" w:uiPriority="64" w:unhideWhenUsed="0"/>
+    <w:lsdException w:name="Medium List 1 Accent 2" w:semiHidden="0" w:uiPriority="65" w:unhideWhenUsed="0"/>
+    <w:lsdException w:name="Medium List 2 Accent 2" w:semiHidden="0" w:uiPriority="66" w:unhideWhenUsed="0"/>
+    <w:lsdException w:name="Medium Grid 1 Accent 2" w:semiHidden="0" w:uiPriority="67" w:unhideWhenUsed="0"/>
+    <w:lsdException w:name="Medium Grid 2 Accent 2" w:semiHidden="0" w:uiPriority="68" w:unhideWhenUsed="0"/>
+    <w:lsdException w:name="Medium Grid 3 Accent 2" w:semiHidden="0" w:uiPriority="69" w:unhideWhenUsed="0"/>
+    <w:lsdException w:name="Dark List Accent 2" w:semiHidden="0" w:uiPriority="70" w:unhideWhenUsed="0"/>
+    <w:lsdException w:name="Colorful Shading Accent 2" w:semiHidden="0" w:uiPriority="71" w:unhideWhenUsed="0"/>
+    <w:lsdException w:name="Colorful List Accent 2" w:semiHidden="0" w:uiPriority="72" w:unhideWhenUsed="0"/>
+    <w:lsdException w:name="Colorful Grid Accent 2" w:semiHidden="0" w:uiPriority="73" w:unhideWhenUsed="0"/>
+    <w:lsdException w:name="Light Shading Accent 3" w:semiHidden="0" w:uiPriority="60" w:unhideWhenUsed="0"/>
+    <w:lsdException w:name="Light List Accent 3" w:semiHidden="0" w:uiPriority="61" w:unhideWhenUsed="0"/>
+    <w:lsdException w:name="Light Grid Accent 3" w:semiHidden="0" w:uiPriority="62" w:unhideWhenUsed="0"/>
+    <w:lsdException w:name="Medium Shading 1 Accent 3" w:semiHidden="0" w:uiPriority="63" w:unhideWhenUsed="0"/>
+    <w:lsdException w:name="Medium Shading 2 Accent 3" w:semiHidden="0" w:uiPriority="64" w:unhideWhenUsed="0"/>
+    <w:lsdException w:name="Medium List 1 Accent 3" w:semiHidden="0" w:uiPriority="65" w:unhideWhenUsed="0"/>
+    <w:lsdException w:name="Medium List 2 Accent 3" w:semiHidden="0" w:uiPriority="66" w:unhideWhenUsed="0"/>
+    <w:lsdException w:name="Medium Grid 1 Accent 3" w:semiHidden="0" w:uiPriority="67" w:unhideWhenUsed="0"/>
+    <w:lsdException w:name="Medium Grid 2 Accent 3" w:semiHidden="0" w:uiPriority="68" w:unhideWhenUsed="0"/>
+    <w:lsdException w:name="Medium Grid 3 Accent 3" w:semiHidden="0" w:uiPriority="69" w:unhideWhenUsed="0"/>
+    <w:lsdException w:name="Dark List Accent 3" w:semiHidden="0" w:uiPriority="70" w:unhideWhenUsed="0"/>
+    <w:lsdException w:name="Colorful Shading Accent 3" w:semiHidden="0" w:uiPriority="71" w:unhideWhenUsed="0"/>
+    <w:lsdException w:name="Colorful List Accent 3" w:semiHidden="0" w:uiPriority="72" w:unhideWhenUsed="0"/>
+    <w:lsdException w:name="Colorful Grid Accent 3" w:semiHidden="0" w:uiPriority="73" w:unhideWhenUsed="0"/>
+    <w:lsdException w:name="Light Shading Accent 4" w:semiHidden="0" w:uiPriority="60" w:unhideWhenUsed="0"/>
+    <w:lsdException w:name="Light List Accent 4" w:semiHidden="0" w:uiPriority="61" w:unhideWhenUsed="0"/>
+    <w:lsdException w:name="Light Grid Accent 4" w:semiHidden="0" w:uiPriority="62" w:unhideWhenUsed="0"/>
+    <w:lsdException w:name="Medium Shading 1 Accent 4" w:semiHidden="0" w:uiPriority="63" w:unhideWhenUsed="0"/>
+    <w:lsdException w:name="Medium Shading 2 Accent 4" w:semiHidden="0" w:uiPriority="64" w:unhideWhenUsed="0"/>
+    <w:lsdException w:name="Medium List 1 Accent 4" w:semiHidden="0" w:uiPriority="65" w:unhideWhenUsed="0"/>
+    <w:lsdException w:name="Medium List 2 Accent 4" w:semiHidden="0" w:uiPriority="66" w:unhideWhenUsed="0"/>
+    <w:lsdException w:name="Medium Grid 1 Accent 4" w:semiHidden="0" w:uiPriority="67" w:unhideWhenUsed="0"/>
+    <w:lsdException w:name="Medium Grid 2 Accent 4" w:semiHidden="0" w:uiPriority="68" w:unhideWhenUsed="0"/>
+    <w:lsdException w:name="Medium Grid 3 Accent 4" w:semiHidden="0" w:uiPriority="69" w:unhideWhenUsed="0"/>
+    <w:lsdException w:name="Dark List Accent 4" w:semiHidden="0" w:uiPriority="70" w:unhideWhenUsed="0"/>
+    <w:lsdException w:name="Colorful Shading Accent 4" w:semiHidden="0" w:uiPriority="71" w:unhideWhenUsed="0"/>
+    <w:lsdException w:name="Colorful List Accent 4" w:semiHidden="0" w:uiPriority="72" w:unhideWhenUsed="0"/>
+    <w:lsdException w:name="Colorful Grid Accent 4" w:semiHidden="0" w:uiPriority="73" w:unhideWhenUsed="0"/>
+    <w:lsdException w:name="Light Shading Accent 5" w:semiHidden="0" w:uiPriority="60" w:unhideWhenUsed="0"/>
+    <w:lsdException w:name="Light List Accent 5" w:semiHidden="0" w:uiPriority="61" w:unhideWhenUsed="0"/>
+    <w:lsdException w:name="Light Grid Accent 5" w:semiHidden="0" w:uiPriority="62" w:unhideWhenUsed="0"/>
+    <w:lsdException w:name="Medium Shading 1 Accent 5" w:semiHidden="0" w:uiPriority="63" w:unhideWhenUsed="0"/>
+    <w:lsdException w:name="Medium Shading 2 Accent 5" w:semiHidden="0" w:uiPriority="64" w:unhideWhenUsed="0"/>
+    <w:lsdException w:name="Medium List 1 Accent 5" w:semiHidden="0" w:uiPriority="65" w:unhideWhenUsed="0"/>
+    <w:lsdException w:name="Medium List 2 Accent 5" w:semiHidden="0" w:uiPriority="66" w:unhideWhenUsed="0"/>
+    <w:lsdException w:name="Medium Grid 1 Accent 5" w:semiHidden="0" w:uiPriority="67" w:unhideWhenUsed="0"/>
+    <w:lsdException w:name="Medium Grid 2 Accent 5" w:semiHidden="0" w:uiPriority="68" w:unhideWhenUsed="0"/>
+    <w:lsdException w:name="Medium Grid 3 Accent 5" w:semiHidden="0" w:uiPriority="69" w:unhideWhenUsed="0"/>
+    <w:lsdException w:name="Dark List Accent 5" w:semiHidden="0" w:uiPriority="70" w:unhideWhenUsed="0"/>
+    <w:lsdException w:name="Colorful Shading Accent 5" w:semiHidden="0" w:uiPriority="71" w:unhideWhenUsed="0"/>
+    <w:lsdException w:name="Colorful List Accent 5" w:semiHidden="0" w:uiPriority="72" w:unhideWhenUsed="0"/>
+    <w:lsdException w:name="Colorful Grid Accent 5" w:semiHidden="0" w:uiPriority="73" w:unhideWhenUsed="0"/>
+    <w:lsdException w:name="Light Shading Accent 6" w:semiHidden="0" w:uiPriority="60" w:unhideWhenUsed="0"/>
+    <w:lsdException w:name="Light List Accent 6" w:semiHidden="0" w:uiPriority="61" w:unhideWhenUsed="0"/>
+    <w:lsdException w:name="Light Grid Accent 6" w:semiHidden="0" w:uiPriority="62" w:unhideWhenUsed="0"/>
+    <w:lsdException w:name="Medium Shading 1 Accent 6" w:semiHidden="0" w:uiPriority="63" w:unhideWhenUsed="0"/>
+    <w:lsdException w:name="Medium Shading 2 Accent 6" w:semiHidden="0" w:uiPriority="64" w:unhideWhenUsed="0"/>
+    <w:lsdException w:name="Medium List 1 Accent 6" w:semiHidden="0" w:uiPriority="65" w:unhideWhenUsed="0"/>
+    <w:lsdException w:name="Medium List 2 Accent 6" w:semiHidden="0" w:uiPriority="66" w:unhideWhenUsed="0"/>
+    <w:lsdException w:name="Medium Grid 1 Accent 6" w:semiHidden="0" w:uiPriority="67" w:unhideWhenUsed="0"/>
+    <w:lsdException w:name="Medium Grid 2 Accent 6" w:semiHidden="0" w:uiPriority="68" w:unhideWhenUsed="0"/>
+    <w:lsdException w:name="Medium Grid 3 Accent 6" w:semiHidden="0" w:uiPriority="69" w:unhideWhenUsed="0"/>
+    <w:lsdException w:name="Dark List Accent 6" w:semiHidden="0" w:uiPriority="70" w:unhideWhenUsed="0"/>
+    <w:lsdException w:name="Colorful Shading Accent 6" w:semiHidden="0" w:uiPriority="71" w:unhideWhenUsed="0"/>
+    <w:lsdException w:name="Colorful List Accent 6" w:semiHidden="0" w:uiPriority="72" w:unhideWhenUsed="0"/>
+    <w:lsdException w:name="Colorful Grid Accent 6" w:semiHidden="0" w:uiPriority="73" w:unhideWhenUsed="0"/>
+    <w:lsdException w:name="Subtle Emphasis" w:semiHidden="0" w:uiPriority="19" w:unhideWhenUsed="0" w:qFormat="1"/>
+    <w:lsdException w:name="Intense Emphasis" w:semiHidden="0" w:uiPriority="21" w:unhideWhenUsed="0" w:qFormat="1"/>
+    <w:lsdException w:name="Subtle Reference" w:semiHidden="0" w:uiPriority="31" w:unhideWhenUsed="0" w:qFormat="1"/>
+    <w:lsdException w:name="Intense Reference" w:semiHidden="0" w:uiPriority="32" w:unhideWhenUsed="0" w:qFormat="1"/>
+    <w:lsdException w:name="Book Title" w:semiHidden="0" w:uiPriority="33" w:unhideWhenUsed="0" w:qFormat="1"/>
+    <w:lsdException w:name="Bibliography" w:uiPriority="37"/>
+    <w:lsdException w:name="TOC Heading" w:uiPriority="39" w:qFormat="1"/>
   </w:latentStyles>
   <w:style w:type="paragraph" w:default="1" w:styleId="Normal">
     <w:name w:val="Normal"/>
@@ -9439,6 +7748,7 @@
     <w:uiPriority w:val="99"/>
     <w:semiHidden/>
     <w:unhideWhenUsed/>
+    <w:qFormat/>
     <w:tblPr>
       <w:tblInd w:w="0" w:type="dxa"/>
       <w:tblCellMar>
@@ -9816,8 +8126,8 @@
       <w:u w:val="single"/>
     </w:rPr>
   </w:style>
-  <w:style w:type="paragraph" w:customStyle="1" w:styleId="TtulodeTDC">
-    <w:name w:val="Título de TDC"/>
+  <w:style w:type="paragraph" w:customStyle="1" w:styleId="TtulodeTDC1">
+    <w:name w:val="Título de TDC1"/>
     <w:basedOn w:val="Ttulo1"/>
     <w:next w:val="Normal"/>
     <w:autoRedefine/>
@@ -10074,6 +8384,7 @@
       <w:rFonts w:ascii="Times New Roman" w:eastAsia="Times New Roman" w:hAnsi="Times New Roman"/>
     </w:rPr>
     <w:tblPr>
+      <w:tblInd w:w="0" w:type="dxa"/>
       <w:tblBorders>
         <w:top w:val="single" w:sz="4" w:space="0" w:color="auto"/>
         <w:left w:val="single" w:sz="4" w:space="0" w:color="auto"/>
@@ -10082,6 +8393,12 @@
         <w:insideH w:val="single" w:sz="4" w:space="0" w:color="auto"/>
         <w:insideV w:val="single" w:sz="4" w:space="0" w:color="auto"/>
       </w:tblBorders>
+      <w:tblCellMar>
+        <w:top w:w="0" w:type="dxa"/>
+        <w:left w:w="108" w:type="dxa"/>
+        <w:bottom w:w="0" w:type="dxa"/>
+        <w:right w:w="108" w:type="dxa"/>
+      </w:tblCellMar>
     </w:tblPr>
   </w:style>
 </w:styles>
@@ -10130,7 +8447,7 @@
     </a:clrScheme>
     <a:fontScheme name="Office">
       <a:majorFont>
-        <a:latin typeface="Calibri Light" panose="020F0302020204030204"/>
+        <a:latin typeface="Calibri Light"/>
         <a:ea typeface=""/>
         <a:cs typeface=""/>
         <a:font script="Jpan" typeface="游ゴシック Light"/>
@@ -10182,7 +8499,7 @@
         <a:font script="Tfng" typeface="Ebrima"/>
       </a:majorFont>
       <a:minorFont>
-        <a:latin typeface="Calibri" panose="020F0502020204030204"/>
+        <a:latin typeface="Calibri"/>
         <a:ea typeface=""/>
         <a:cs typeface=""/>
         <a:font script="Jpan" typeface="游明朝"/>
@@ -10376,7 +8693,7 @@
   <a:extraClrSchemeLst/>
   <a:extLst>
     <a:ext uri="{05A4C25C-085E-4340-85A3-A5531E510DB2}">
-      <thm15:themeFamily xmlns:thm15="http://schemas.microsoft.com/office/thememl/2012/main" name="Office Theme" id="{62F939B6-93AF-4DB8-9C6B-D6C7DFDC589F}" vid="{4A3C46E8-61CC-4603-A589-7422A47A8E4A}"/>
+      <thm15:themeFamily xmlns:thm15="http://schemas.microsoft.com/office/thememl/2012/main" xmlns="" name="Office Theme" id="{62F939B6-93AF-4DB8-9C6B-D6C7DFDC589F}" vid="{4A3C46E8-61CC-4603-A589-7422A47A8E4A}"/>
     </a:ext>
   </a:extLst>
 </a:theme>

</xml_diff>

<commit_message>
Update E103-OSLO-Plan de Iteración - copia.docx
</commit_message>
<xml_diff>
--- a/Fases_de_desarrollo/02-Elaboracion/05- Gestion de Proyecto/E103-OSLO-Plan de Iteración - copia.docx
+++ b/Fases_de_desarrollo/02-Elaboracion/05- Gestion de Proyecto/E103-OSLO-Plan de Iteración - copia.docx
@@ -1,6 +1,6 @@
 
 <file path=word/document.xml><?xml version="1.0" encoding="utf-8"?>
-<w:document xmlns:ve="http://schemas.openxmlformats.org/markup-compatibility/2006" xmlns:o="urn:schemas-microsoft-com:office:office" xmlns:r="http://schemas.openxmlformats.org/officeDocument/2006/relationships" xmlns:m="http://schemas.openxmlformats.org/officeDocument/2006/math" xmlns:v="urn:schemas-microsoft-com:vml" xmlns:wp="http://schemas.openxmlformats.org/drawingml/2006/wordprocessingDrawing" xmlns:w10="urn:schemas-microsoft-com:office:word" xmlns:w="http://schemas.openxmlformats.org/wordprocessingml/2006/main" xmlns:wne="http://schemas.microsoft.com/office/word/2006/wordml">
+<w:document xmlns:wpc="http://schemas.microsoft.com/office/word/2010/wordprocessingCanvas" xmlns:cx="http://schemas.microsoft.com/office/drawing/2014/chartex" xmlns:mc="http://schemas.openxmlformats.org/markup-compatibility/2006" xmlns:o="urn:schemas-microsoft-com:office:office" xmlns:r="http://schemas.openxmlformats.org/officeDocument/2006/relationships" xmlns:m="http://schemas.openxmlformats.org/officeDocument/2006/math" xmlns:v="urn:schemas-microsoft-com:vml" xmlns:wp14="http://schemas.microsoft.com/office/word/2010/wordprocessingDrawing" xmlns:wp="http://schemas.openxmlformats.org/drawingml/2006/wordprocessingDrawing" xmlns:w10="urn:schemas-microsoft-com:office:word" xmlns:w="http://schemas.openxmlformats.org/wordprocessingml/2006/main" xmlns:w14="http://schemas.microsoft.com/office/word/2010/wordml" xmlns:w15="http://schemas.microsoft.com/office/word/2012/wordml" xmlns:w16se="http://schemas.microsoft.com/office/word/2015/wordml/symex" xmlns:wpg="http://schemas.microsoft.com/office/word/2010/wordprocessingGroup" xmlns:wpi="http://schemas.microsoft.com/office/word/2010/wordprocessingInk" xmlns:wne="http://schemas.microsoft.com/office/word/2006/wordml" xmlns:wps="http://schemas.microsoft.com/office/word/2010/wordprocessingShape" mc:Ignorable="w14 w15 w16se wp14">
   <w:body>
     <w:p>
       <w:pPr>
@@ -250,7 +250,7 @@
       <w:r>
         <w:rPr>
           <w:noProof/>
-          <w:lang w:val="es-ES" w:eastAsia="es-ES"/>
+          <w:lang w:eastAsia="es-AR"/>
         </w:rPr>
         <w:drawing>
           <wp:anchor distT="0" distB="0" distL="114300" distR="114300" simplePos="0" relativeHeight="251660288" behindDoc="0" locked="0" layoutInCell="1" allowOverlap="1">
@@ -289,7 +289,7 @@
                     <a:blip r:embed="rId9">
                       <a:extLst>
                         <a:ext uri="{28A0092B-C50C-407E-A947-70E740481C1C}">
-                          <a14:useLocalDpi xmlns:a14="http://schemas.microsoft.com/office/drawing/2010/main" xmlns:wps="http://schemas.microsoft.com/office/word/2010/wordprocessingShape" xmlns:wpi="http://schemas.microsoft.com/office/word/2010/wordprocessingInk" xmlns:wpg="http://schemas.microsoft.com/office/word/2010/wordprocessingGroup" xmlns:w16se="http://schemas.microsoft.com/office/word/2015/wordml/symex" xmlns:w15="http://schemas.microsoft.com/office/word/2012/wordml" xmlns:w14="http://schemas.microsoft.com/office/word/2010/wordml" xmlns:w="http://schemas.openxmlformats.org/wordprocessingml/2006/main" xmlns:w10="urn:schemas-microsoft-com:office:word" xmlns:wp14="http://schemas.microsoft.com/office/word/2010/wordprocessingDrawing" xmlns:v="urn:schemas-microsoft-com:vml" xmlns:o="urn:schemas-microsoft-com:office:office" xmlns:mc="http://schemas.openxmlformats.org/markup-compatibility/2006" xmlns:cx="http://schemas.microsoft.com/office/drawing/2014/chartex" xmlns:wpc="http://schemas.microsoft.com/office/word/2010/wordprocessingCanvas" xmlns="" val="0"/>
+                          <a14:useLocalDpi xmlns:a14="http://schemas.microsoft.com/office/drawing/2010/main" val="0"/>
                         </a:ext>
                       </a:extLst>
                     </a:blip>
@@ -318,7 +318,7 @@
         <w:rPr>
           <w:i w:val="0"/>
           <w:noProof/>
-          <w:lang w:val="es-ES" w:eastAsia="es-ES"/>
+          <w:lang w:eastAsia="es-AR"/>
         </w:rPr>
         <w:drawing>
           <wp:anchor distT="128016" distB="315468" distL="254508" distR="443103" simplePos="0" relativeHeight="251658240" behindDoc="0" locked="0" layoutInCell="1" allowOverlap="1">
@@ -484,8 +484,6 @@
         <w:t>Tabla de contenido</w:t>
       </w:r>
     </w:p>
-    <w:bookmarkStart w:id="2" w:name="_GoBack"/>
-    <w:bookmarkEnd w:id="2"/>
     <w:p>
       <w:pPr>
         <w:pStyle w:val="TDC1"/>
@@ -1619,11 +1617,11 @@
       <w:pPr>
         <w:pStyle w:val="PSI-Ttulo1"/>
       </w:pPr>
-      <w:bookmarkStart w:id="3" w:name="_Toc178036196"/>
+      <w:bookmarkStart w:id="2" w:name="_Toc178036196"/>
       <w:r>
         <w:t>Introducción</w:t>
       </w:r>
-      <w:bookmarkEnd w:id="3"/>
+      <w:bookmarkEnd w:id="2"/>
     </w:p>
     <w:p>
       <w:pPr>
@@ -1650,11 +1648,11 @@
       <w:pPr>
         <w:pStyle w:val="PSI-Ttulo2"/>
       </w:pPr>
-      <w:bookmarkStart w:id="4" w:name="_Toc178036197"/>
+      <w:bookmarkStart w:id="3" w:name="_Toc178036197"/>
       <w:r>
         <w:t>Propósito</w:t>
       </w:r>
-      <w:bookmarkEnd w:id="4"/>
+      <w:bookmarkEnd w:id="3"/>
     </w:p>
     <w:p>
       <w:pPr>
@@ -1675,11 +1673,11 @@
       <w:pPr>
         <w:pStyle w:val="PSI-Ttulo2"/>
       </w:pPr>
-      <w:bookmarkStart w:id="5" w:name="_Toc178036198"/>
+      <w:bookmarkStart w:id="4" w:name="_Toc178036198"/>
       <w:r>
         <w:t>Referencias</w:t>
       </w:r>
-      <w:bookmarkEnd w:id="5"/>
+      <w:bookmarkEnd w:id="4"/>
     </w:p>
     <w:p>
       <w:pPr>
@@ -1690,7 +1688,7 @@
         </w:numPr>
       </w:pPr>
       <w:r>
-        <w:t>Modelo de Datos</w:t>
+        <w:t>Prototipo Funcional</w:t>
       </w:r>
     </w:p>
     <w:p>
@@ -1702,7 +1700,7 @@
         </w:numPr>
       </w:pPr>
       <w:r>
-        <w:t>Prototipo Funcional</w:t>
+        <w:t>Plan de Pruebas</w:t>
       </w:r>
     </w:p>
     <w:p>
@@ -1714,7 +1712,7 @@
         </w:numPr>
       </w:pPr>
       <w:r>
-        <w:t>Plan de Pruebas</w:t>
+        <w:t>Modelo de Casos de Uso</w:t>
       </w:r>
     </w:p>
     <w:p>
@@ -1726,7 +1724,7 @@
         </w:numPr>
       </w:pPr>
       <w:r>
-        <w:t>Modelo de Casos de Uso</w:t>
+        <w:t>Modelo de datos</w:t>
       </w:r>
     </w:p>
     <w:p>
@@ -1738,30 +1736,6 @@
         </w:numPr>
       </w:pPr>
       <w:r>
-        <w:t>Modelo de datos</w:t>
-      </w:r>
-    </w:p>
-    <w:p>
-      <w:pPr>
-        <w:pStyle w:val="PSI-Normal"/>
-        <w:numPr>
-          <w:ilvl w:val="0"/>
-          <w:numId w:val="13"/>
-        </w:numPr>
-      </w:pPr>
-      <w:r>
-        <w:t>Modelo de Diseño</w:t>
-      </w:r>
-    </w:p>
-    <w:p>
-      <w:pPr>
-        <w:pStyle w:val="PSI-Normal"/>
-        <w:numPr>
-          <w:ilvl w:val="0"/>
-          <w:numId w:val="13"/>
-        </w:numPr>
-      </w:pPr>
-      <w:r>
         <w:t>Plan de Iteración E2</w:t>
       </w:r>
     </w:p>
@@ -1775,21 +1749,21 @@
       <w:pPr>
         <w:pStyle w:val="PSI-Ttulo1"/>
       </w:pPr>
-      <w:bookmarkStart w:id="6" w:name="_Toc178036199"/>
+      <w:bookmarkStart w:id="5" w:name="_Toc178036199"/>
       <w:r>
         <w:t>Objetivos</w:t>
       </w:r>
+      <w:bookmarkEnd w:id="5"/>
+    </w:p>
+    <w:p>
+      <w:pPr>
+        <w:pStyle w:val="PSI-Ttulo2"/>
+      </w:pPr>
+      <w:bookmarkStart w:id="6" w:name="_Toc178036200"/>
+      <w:r>
+        <w:t>Criterios de Evaluación</w:t>
+      </w:r>
       <w:bookmarkEnd w:id="6"/>
-    </w:p>
-    <w:p>
-      <w:pPr>
-        <w:pStyle w:val="PSI-Ttulo2"/>
-      </w:pPr>
-      <w:bookmarkStart w:id="7" w:name="_Toc178036200"/>
-      <w:r>
-        <w:t>Criterios de Evaluación</w:t>
-      </w:r>
-      <w:bookmarkEnd w:id="7"/>
     </w:p>
     <w:p>
       <w:pPr>
@@ -1810,11 +1784,11 @@
       <w:pPr>
         <w:pStyle w:val="PSI-Ttulo1"/>
       </w:pPr>
-      <w:bookmarkStart w:id="8" w:name="_Toc178036201"/>
+      <w:bookmarkStart w:id="7" w:name="_Toc178036201"/>
       <w:r>
         <w:t>Planificación</w:t>
       </w:r>
-      <w:bookmarkEnd w:id="8"/>
+      <w:bookmarkEnd w:id="7"/>
     </w:p>
     <w:p>
       <w:pPr>
@@ -1834,7 +1808,7 @@
           <w:insideV w:val="single" w:sz="4" w:space="0" w:color="auto"/>
         </w:tblBorders>
         <w:tblLayout w:type="fixed"/>
-        <w:tblLook w:val="01E0"/>
+        <w:tblLook w:val="01E0" w:firstRow="1" w:lastRow="1" w:firstColumn="1" w:lastColumn="1" w:noHBand="0" w:noVBand="0"/>
       </w:tblPr>
       <w:tblGrid>
         <w:gridCol w:w="4673"/>
@@ -2280,7 +2254,6 @@
                 <w:sz w:val="20"/>
                 <w:szCs w:val="20"/>
               </w:rPr>
-              <w:lastRenderedPageBreak/>
               <w:t>E02 T0</w:t>
             </w:r>
             <w:r>
@@ -2456,16 +2429,25 @@
                 <w:sz w:val="20"/>
                 <w:szCs w:val="20"/>
               </w:rPr>
-              <w:t xml:space="preserve"> - Real</w:t>
-            </w:r>
-            <w:r>
-              <w:rPr>
-                <w:rFonts w:ascii="Times New Roman" w:eastAsia="Times New Roman" w:hAnsi="Times New Roman"/>
-                <w:i w:val="0"/>
-                <w:sz w:val="20"/>
-                <w:szCs w:val="20"/>
-              </w:rPr>
-              <w:t>izar Primer Prototipo Funcional</w:t>
+              <w:t xml:space="preserve"> - </w:t>
+            </w:r>
+            <w:r>
+              <w:rPr>
+                <w:rFonts w:ascii="Times New Roman" w:eastAsia="Times New Roman" w:hAnsi="Times New Roman"/>
+                <w:i w:val="0"/>
+                <w:sz w:val="20"/>
+                <w:szCs w:val="20"/>
+              </w:rPr>
+              <w:t>Entregar</w:t>
+            </w:r>
+            <w:r>
+              <w:rPr>
+                <w:rFonts w:ascii="Times New Roman" w:eastAsia="Times New Roman" w:hAnsi="Times New Roman"/>
+                <w:i w:val="0"/>
+                <w:sz w:val="20"/>
+                <w:szCs w:val="20"/>
+              </w:rPr>
+              <w:t xml:space="preserve"> Primer Prototipo Funcional</w:t>
             </w:r>
           </w:p>
         </w:tc>
@@ -2586,6 +2568,7 @@
                 <w:sz w:val="20"/>
                 <w:szCs w:val="20"/>
               </w:rPr>
+              <w:lastRenderedPageBreak/>
               <w:t>E02 T05</w:t>
             </w:r>
             <w:r>
@@ -3150,7 +3133,25 @@
                 <w:sz w:val="20"/>
                 <w:szCs w:val="20"/>
               </w:rPr>
-              <w:t xml:space="preserve"> - Aprobar Prototipo Funcional</w:t>
+              <w:t xml:space="preserve"> - </w:t>
+            </w:r>
+            <w:r>
+              <w:rPr>
+                <w:rFonts w:ascii="Times New Roman" w:eastAsia="Times New Roman" w:hAnsi="Times New Roman"/>
+                <w:i w:val="0"/>
+                <w:sz w:val="20"/>
+                <w:szCs w:val="20"/>
+              </w:rPr>
+              <w:t>Modificar</w:t>
+            </w:r>
+            <w:r>
+              <w:rPr>
+                <w:rFonts w:ascii="Times New Roman" w:eastAsia="Times New Roman" w:hAnsi="Times New Roman"/>
+                <w:i w:val="0"/>
+                <w:sz w:val="20"/>
+                <w:szCs w:val="20"/>
+              </w:rPr>
+              <w:t xml:space="preserve"> Prototipo Funcional</w:t>
             </w:r>
           </w:p>
         </w:tc>
@@ -3235,17 +3236,15 @@
                 <w:i w:val="0"/>
                 <w:sz w:val="20"/>
                 <w:szCs w:val="20"/>
-                <w:highlight w:val="yellow"/>
-              </w:rPr>
-              <w:t>08</w:t>
-            </w:r>
-            <w:r>
-              <w:rPr>
-                <w:rFonts w:ascii="Times New Roman" w:eastAsia="Times New Roman" w:hAnsi="Times New Roman"/>
-                <w:i w:val="0"/>
-                <w:sz w:val="20"/>
-                <w:szCs w:val="20"/>
-                <w:highlight w:val="yellow"/>
+              </w:rPr>
+              <w:t>04</w:t>
+            </w:r>
+            <w:r>
+              <w:rPr>
+                <w:rFonts w:ascii="Times New Roman" w:eastAsia="Times New Roman" w:hAnsi="Times New Roman"/>
+                <w:i w:val="0"/>
+                <w:sz w:val="20"/>
+                <w:szCs w:val="20"/>
               </w:rPr>
               <w:t>/10</w:t>
             </w:r>
@@ -4011,6 +4010,10 @@
             <w:pPr>
               <w:pStyle w:val="PSI-ComentarioenTabla"/>
               <w:widowControl w:val="0"/>
+              <w:tabs>
+                <w:tab w:val="clear" w:pos="0"/>
+                <w:tab w:val="left" w:pos="180"/>
+              </w:tabs>
               <w:suppressAutoHyphens/>
               <w:spacing w:before="0" w:after="240" w:line="240" w:lineRule="atLeast"/>
               <w:ind w:left="0" w:firstLine="0"/>
@@ -4038,6 +4041,15 @@
                 <w:szCs w:val="20"/>
               </w:rPr>
               <w:t>Emilio Levipichun</w:t>
+            </w:r>
+            <w:r>
+              <w:rPr>
+                <w:rFonts w:ascii="Times New Roman" w:eastAsia="Times New Roman" w:hAnsi="Times New Roman"/>
+                <w:i w:val="0"/>
+                <w:sz w:val="20"/>
+                <w:szCs w:val="20"/>
+              </w:rPr>
+              <w:t>, Malena Oyarzo</w:t>
             </w:r>
           </w:p>
         </w:tc>
@@ -4519,11 +4531,24 @@
               <w:spacing w:before="0" w:after="240" w:line="240" w:lineRule="atLeast"/>
               <w:rPr>
                 <w:rFonts w:ascii="Times New Roman" w:eastAsia="Times New Roman" w:hAnsi="Times New Roman"/>
+                <w:b/>
                 <w:i w:val="0"/>
                 <w:sz w:val="20"/>
                 <w:szCs w:val="20"/>
               </w:rPr>
             </w:pPr>
+            <w:bookmarkStart w:id="8" w:name="_GoBack"/>
+            <w:bookmarkEnd w:id="8"/>
+            <w:r>
+              <w:rPr>
+                <w:rFonts w:ascii="Times New Roman" w:eastAsia="Times New Roman" w:hAnsi="Times New Roman"/>
+                <w:i w:val="0"/>
+                <w:sz w:val="20"/>
+                <w:szCs w:val="20"/>
+                <w:highlight w:val="yellow"/>
+              </w:rPr>
+              <w:t>E02 T - Realizar gestión de riesgo</w:t>
+            </w:r>
           </w:p>
         </w:tc>
         <w:tc>
@@ -4538,6 +4563,7 @@
               <w:spacing w:before="0" w:after="240" w:line="240" w:lineRule="atLeast"/>
               <w:rPr>
                 <w:rFonts w:ascii="Times New Roman" w:eastAsia="Times New Roman" w:hAnsi="Times New Roman"/>
+                <w:b/>
                 <w:i w:val="0"/>
                 <w:sz w:val="20"/>
                 <w:szCs w:val="20"/>
@@ -4558,6 +4584,7 @@
               <w:spacing w:before="0" w:after="240" w:line="240" w:lineRule="atLeast"/>
               <w:rPr>
                 <w:rFonts w:ascii="Times New Roman" w:eastAsia="Times New Roman" w:hAnsi="Times New Roman"/>
+                <w:b/>
                 <w:i w:val="0"/>
                 <w:sz w:val="20"/>
                 <w:szCs w:val="20"/>
@@ -4578,6 +4605,7 @@
               <w:spacing w:before="0" w:after="240" w:line="240" w:lineRule="atLeast"/>
               <w:rPr>
                 <w:rFonts w:ascii="Times New Roman" w:eastAsia="Times New Roman" w:hAnsi="Times New Roman"/>
+                <w:b/>
                 <w:i w:val="0"/>
                 <w:sz w:val="20"/>
                 <w:szCs w:val="20"/>
@@ -4603,10 +4631,10 @@
               <w:spacing w:before="0" w:after="240" w:line="240" w:lineRule="atLeast"/>
               <w:rPr>
                 <w:rFonts w:ascii="Times New Roman" w:eastAsia="Times New Roman" w:hAnsi="Times New Roman"/>
-                <w:b/>
-                <w:i w:val="0"/>
-                <w:sz w:val="20"/>
-                <w:szCs w:val="20"/>
+                <w:i w:val="0"/>
+                <w:sz w:val="20"/>
+                <w:szCs w:val="20"/>
+                <w:highlight w:val="yellow"/>
               </w:rPr>
             </w:pPr>
             <w:r>
@@ -4617,7 +4645,7 @@
                 <w:szCs w:val="20"/>
                 <w:highlight w:val="yellow"/>
               </w:rPr>
-              <w:t>E02 T - Realizar gestión de riesgo</w:t>
+              <w:t>E02 T - Actualizar estimación</w:t>
             </w:r>
           </w:p>
         </w:tc>
@@ -4684,104 +4712,6 @@
           </w:p>
         </w:tc>
       </w:tr>
-      <w:tr>
-        <w:trPr>
-          <w:jc w:val="center"/>
-        </w:trPr>
-        <w:tc>
-          <w:tcPr>
-            <w:tcW w:w="4673" w:type="dxa"/>
-            <w:vAlign w:val="center"/>
-          </w:tcPr>
-          <w:p>
-            <w:pPr>
-              <w:pStyle w:val="PSI-ComentarioenTabla"/>
-              <w:widowControl w:val="0"/>
-              <w:suppressAutoHyphens/>
-              <w:spacing w:before="0" w:after="240" w:line="240" w:lineRule="atLeast"/>
-              <w:rPr>
-                <w:rFonts w:ascii="Times New Roman" w:eastAsia="Times New Roman" w:hAnsi="Times New Roman"/>
-                <w:i w:val="0"/>
-                <w:sz w:val="20"/>
-                <w:szCs w:val="20"/>
-                <w:highlight w:val="yellow"/>
-              </w:rPr>
-            </w:pPr>
-            <w:r>
-              <w:rPr>
-                <w:rFonts w:ascii="Times New Roman" w:eastAsia="Times New Roman" w:hAnsi="Times New Roman"/>
-                <w:i w:val="0"/>
-                <w:sz w:val="20"/>
-                <w:szCs w:val="20"/>
-                <w:highlight w:val="yellow"/>
-              </w:rPr>
-              <w:t>E02 T - Actualizar estimación</w:t>
-            </w:r>
-          </w:p>
-        </w:tc>
-        <w:tc>
-          <w:tcPr>
-            <w:tcW w:w="2132" w:type="dxa"/>
-          </w:tcPr>
-          <w:p>
-            <w:pPr>
-              <w:pStyle w:val="PSI-ComentarioenTabla"/>
-              <w:widowControl w:val="0"/>
-              <w:suppressAutoHyphens/>
-              <w:spacing w:before="0" w:after="240" w:line="240" w:lineRule="atLeast"/>
-              <w:rPr>
-                <w:rFonts w:ascii="Times New Roman" w:eastAsia="Times New Roman" w:hAnsi="Times New Roman"/>
-                <w:b/>
-                <w:i w:val="0"/>
-                <w:sz w:val="20"/>
-                <w:szCs w:val="20"/>
-              </w:rPr>
-            </w:pPr>
-          </w:p>
-        </w:tc>
-        <w:tc>
-          <w:tcPr>
-            <w:tcW w:w="1134" w:type="dxa"/>
-            <w:vAlign w:val="center"/>
-          </w:tcPr>
-          <w:p>
-            <w:pPr>
-              <w:pStyle w:val="PSI-ComentarioenTabla"/>
-              <w:widowControl w:val="0"/>
-              <w:suppressAutoHyphens/>
-              <w:spacing w:before="0" w:after="240" w:line="240" w:lineRule="atLeast"/>
-              <w:rPr>
-                <w:rFonts w:ascii="Times New Roman" w:eastAsia="Times New Roman" w:hAnsi="Times New Roman"/>
-                <w:b/>
-                <w:i w:val="0"/>
-                <w:sz w:val="20"/>
-                <w:szCs w:val="20"/>
-              </w:rPr>
-            </w:pPr>
-          </w:p>
-        </w:tc>
-        <w:tc>
-          <w:tcPr>
-            <w:tcW w:w="1133" w:type="dxa"/>
-            <w:vAlign w:val="center"/>
-          </w:tcPr>
-          <w:p>
-            <w:pPr>
-              <w:pStyle w:val="PSI-ComentarioenTabla"/>
-              <w:widowControl w:val="0"/>
-              <w:suppressAutoHyphens/>
-              <w:spacing w:before="0" w:after="240" w:line="240" w:lineRule="atLeast"/>
-              <w:rPr>
-                <w:rFonts w:ascii="Times New Roman" w:eastAsia="Times New Roman" w:hAnsi="Times New Roman"/>
-                <w:b/>
-                <w:i w:val="0"/>
-                <w:sz w:val="20"/>
-                <w:szCs w:val="20"/>
-              </w:rPr>
-            </w:pPr>
-          </w:p>
-        </w:tc>
-      </w:tr>
     </w:tbl>
     <w:p>
       <w:pPr>
@@ -4804,7 +4734,6 @@
         <w:rPr>
           <w:rFonts w:eastAsia="DejaVu Sans"/>
         </w:rPr>
-        <w:lastRenderedPageBreak/>
         <w:t>Casos de Uso y Escenarios</w:t>
       </w:r>
       <w:bookmarkEnd w:id="9"/>
@@ -4834,6 +4763,7 @@
         <w:pStyle w:val="PSI-Normal"/>
       </w:pPr>
       <w:r>
+        <w:lastRenderedPageBreak/>
         <w:t>CU02 - Consultar Casos de Uso</w:t>
       </w:r>
     </w:p>
@@ -5233,6 +5163,146 @@
       </w:r>
     </w:p>
     <w:p>
+      <w:r>
+        <w:t>181 Documentos – 52 Directorios.</w:t>
+      </w:r>
+    </w:p>
+    <w:p>
+      <w:r>
+        <w:rPr>
+          <w:noProof/>
+          <w:lang w:val="es-AR" w:eastAsia="es-AR"/>
+        </w:rPr>
+        <w:drawing>
+          <wp:inline distT="0" distB="0" distL="0" distR="0">
+            <wp:extent cx="5373370" cy="1017270"/>
+            <wp:effectExtent l="0" t="0" r="0" b="0"/>
+            <wp:docPr id="2" name="Imagen 2" descr="Repositorio al finalizar Elaboracion 1"/>
+            <wp:cNvGraphicFramePr>
+              <a:graphicFrameLocks xmlns:a="http://schemas.openxmlformats.org/drawingml/2006/main" noChangeAspect="1"/>
+            </wp:cNvGraphicFramePr>
+            <a:graphic xmlns:a="http://schemas.openxmlformats.org/drawingml/2006/main">
+              <a:graphicData uri="http://schemas.openxmlformats.org/drawingml/2006/picture">
+                <pic:pic xmlns:pic="http://schemas.openxmlformats.org/drawingml/2006/picture">
+                  <pic:nvPicPr>
+                    <pic:cNvPr id="0" name="Picture 1" descr="Repositorio al finalizar Elaboracion 1"/>
+                    <pic:cNvPicPr>
+                      <a:picLocks noChangeAspect="1" noChangeArrowheads="1"/>
+                    </pic:cNvPicPr>
+                  </pic:nvPicPr>
+                  <pic:blipFill>
+                    <a:blip r:embed="rId11">
+                      <a:extLst>
+                        <a:ext uri="{28A0092B-C50C-407E-A947-70E740481C1C}">
+                          <a14:useLocalDpi xmlns:a14="http://schemas.microsoft.com/office/drawing/2010/main" val="0"/>
+                        </a:ext>
+                      </a:extLst>
+                    </a:blip>
+                    <a:srcRect/>
+                    <a:stretch>
+                      <a:fillRect/>
+                    </a:stretch>
+                  </pic:blipFill>
+                  <pic:spPr bwMode="auto">
+                    <a:xfrm>
+                      <a:off x="0" y="0"/>
+                      <a:ext cx="5373370" cy="1017270"/>
+                    </a:xfrm>
+                    <a:prstGeom prst="rect">
+                      <a:avLst/>
+                    </a:prstGeom>
+                    <a:noFill/>
+                    <a:ln>
+                      <a:noFill/>
+                    </a:ln>
+                  </pic:spPr>
+                </pic:pic>
+              </a:graphicData>
+            </a:graphic>
+          </wp:inline>
+        </w:drawing>
+      </w:r>
+    </w:p>
+    <w:p/>
+    <w:p>
+      <w:pPr>
+        <w:pStyle w:val="PSI-Comentario"/>
+      </w:pPr>
+      <w:r>
+        <w:rPr>
+          <w:noProof/>
+          <w:lang w:eastAsia="es-AR"/>
+        </w:rPr>
+        <w:lastRenderedPageBreak/>
+        <w:drawing>
+          <wp:inline distT="0" distB="0" distL="0" distR="0">
+            <wp:extent cx="5404485" cy="4530725"/>
+            <wp:effectExtent l="0" t="0" r="0" b="0"/>
+            <wp:docPr id="1" name="Imagen 1" descr="Carpetas al finalizar Elaboracion 1"/>
+            <wp:cNvGraphicFramePr>
+              <a:graphicFrameLocks xmlns:a="http://schemas.openxmlformats.org/drawingml/2006/main" noChangeAspect="1"/>
+            </wp:cNvGraphicFramePr>
+            <a:graphic xmlns:a="http://schemas.openxmlformats.org/drawingml/2006/main">
+              <a:graphicData uri="http://schemas.openxmlformats.org/drawingml/2006/picture">
+                <pic:pic xmlns:pic="http://schemas.openxmlformats.org/drawingml/2006/picture">
+                  <pic:nvPicPr>
+                    <pic:cNvPr id="0" name="Picture 2" descr="Carpetas al finalizar Elaboracion 1"/>
+                    <pic:cNvPicPr>
+                      <a:picLocks noChangeAspect="1" noChangeArrowheads="1"/>
+                    </pic:cNvPicPr>
+                  </pic:nvPicPr>
+                  <pic:blipFill>
+                    <a:blip r:embed="rId12">
+                      <a:extLst>
+                        <a:ext uri="{28A0092B-C50C-407E-A947-70E740481C1C}">
+                          <a14:useLocalDpi xmlns:a14="http://schemas.microsoft.com/office/drawing/2010/main" val="0"/>
+                        </a:ext>
+                      </a:extLst>
+                    </a:blip>
+                    <a:srcRect/>
+                    <a:stretch>
+                      <a:fillRect/>
+                    </a:stretch>
+                  </pic:blipFill>
+                  <pic:spPr bwMode="auto">
+                    <a:xfrm>
+                      <a:off x="0" y="0"/>
+                      <a:ext cx="5404485" cy="4530725"/>
+                    </a:xfrm>
+                    <a:prstGeom prst="rect">
+                      <a:avLst/>
+                    </a:prstGeom>
+                    <a:noFill/>
+                    <a:ln>
+                      <a:noFill/>
+                    </a:ln>
+                  </pic:spPr>
+                </pic:pic>
+              </a:graphicData>
+            </a:graphic>
+          </wp:inline>
+        </w:drawing>
+      </w:r>
+    </w:p>
+    <w:p>
+      <w:pPr>
+        <w:pStyle w:val="PSI-Normal"/>
+        <w:rPr>
+          <w:i/>
+          <w:color w:val="000000"/>
+        </w:rPr>
+      </w:pPr>
+    </w:p>
+    <w:p>
+      <w:pPr>
+        <w:pStyle w:val="PSI-Normal"/>
+        <w:rPr>
+          <w:i/>
+          <w:color w:val="000000"/>
+        </w:rPr>
+      </w:pPr>
+    </w:p>
+    <w:p>
       <w:pPr>
         <w:pStyle w:val="PSI-Normal"/>
       </w:pPr>
@@ -5257,8 +5327,8 @@
       </w:pPr>
     </w:p>
     <w:sectPr>
-      <w:headerReference w:type="default" r:id="rId11"/>
-      <w:footerReference w:type="default" r:id="rId12"/>
+      <w:headerReference w:type="default" r:id="rId13"/>
+      <w:footerReference w:type="default" r:id="rId14"/>
       <w:pgSz w:w="11906" w:h="16838"/>
       <w:pgMar w:top="1535" w:right="1701" w:bottom="1417" w:left="1701" w:header="567" w:footer="572" w:gutter="0"/>
       <w:cols w:space="708"/>
@@ -5270,8 +5340,8 @@
 </file>
 
 <file path=word/endnotes.xml><?xml version="1.0" encoding="utf-8"?>
-<w:endnotes xmlns:ve="http://schemas.openxmlformats.org/markup-compatibility/2006" xmlns:o="urn:schemas-microsoft-com:office:office" xmlns:r="http://schemas.openxmlformats.org/officeDocument/2006/relationships" xmlns:m="http://schemas.openxmlformats.org/officeDocument/2006/math" xmlns:v="urn:schemas-microsoft-com:vml" xmlns:wp="http://schemas.openxmlformats.org/drawingml/2006/wordprocessingDrawing" xmlns:w10="urn:schemas-microsoft-com:office:word" xmlns:w="http://schemas.openxmlformats.org/wordprocessingml/2006/main" xmlns:wne="http://schemas.microsoft.com/office/word/2006/wordml">
-  <w:endnote w:type="separator" w:id="0">
+<w:endnotes xmlns:wpc="http://schemas.microsoft.com/office/word/2010/wordprocessingCanvas" xmlns:cx="http://schemas.microsoft.com/office/drawing/2014/chartex" xmlns:mc="http://schemas.openxmlformats.org/markup-compatibility/2006" xmlns:o="urn:schemas-microsoft-com:office:office" xmlns:r="http://schemas.openxmlformats.org/officeDocument/2006/relationships" xmlns:m="http://schemas.openxmlformats.org/officeDocument/2006/math" xmlns:v="urn:schemas-microsoft-com:vml" xmlns:wp14="http://schemas.microsoft.com/office/word/2010/wordprocessingDrawing" xmlns:wp="http://schemas.openxmlformats.org/drawingml/2006/wordprocessingDrawing" xmlns:w10="urn:schemas-microsoft-com:office:word" xmlns:w="http://schemas.openxmlformats.org/wordprocessingml/2006/main" xmlns:w14="http://schemas.microsoft.com/office/word/2010/wordml" xmlns:w15="http://schemas.microsoft.com/office/word/2012/wordml" xmlns:w16se="http://schemas.microsoft.com/office/word/2015/wordml/symex" xmlns:wpg="http://schemas.microsoft.com/office/word/2010/wordprocessingGroup" xmlns:wpi="http://schemas.microsoft.com/office/word/2010/wordprocessingInk" xmlns:wne="http://schemas.microsoft.com/office/word/2006/wordml" xmlns:wps="http://schemas.microsoft.com/office/word/2010/wordprocessingShape" mc:Ignorable="w14 w15 w16se wp14">
+  <w:endnote w:type="separator" w:id="-1">
     <w:p>
       <w:pPr>
         <w:spacing w:before="0" w:line="240" w:lineRule="auto"/>
@@ -5282,7 +5352,7 @@
     </w:p>
     <w:p/>
   </w:endnote>
-  <w:endnote w:type="continuationSeparator" w:id="1">
+  <w:endnote w:type="continuationSeparator" w:id="0">
     <w:p>
       <w:pPr>
         <w:spacing w:before="0" w:line="240" w:lineRule="auto"/>
@@ -5297,7 +5367,7 @@
 </file>
 
 <file path=word/footer1.xml><?xml version="1.0" encoding="utf-8"?>
-<w:ftr xmlns:ve="http://schemas.openxmlformats.org/markup-compatibility/2006" xmlns:o="urn:schemas-microsoft-com:office:office" xmlns:r="http://schemas.openxmlformats.org/officeDocument/2006/relationships" xmlns:m="http://schemas.openxmlformats.org/officeDocument/2006/math" xmlns:v="urn:schemas-microsoft-com:vml" xmlns:wp="http://schemas.openxmlformats.org/drawingml/2006/wordprocessingDrawing" xmlns:w10="urn:schemas-microsoft-com:office:word" xmlns:w="http://schemas.openxmlformats.org/wordprocessingml/2006/main" xmlns:wne="http://schemas.microsoft.com/office/word/2006/wordml">
+<w:ftr xmlns:wpc="http://schemas.microsoft.com/office/word/2010/wordprocessingCanvas" xmlns:cx="http://schemas.microsoft.com/office/drawing/2014/chartex" xmlns:mc="http://schemas.openxmlformats.org/markup-compatibility/2006" xmlns:o="urn:schemas-microsoft-com:office:office" xmlns:r="http://schemas.openxmlformats.org/officeDocument/2006/relationships" xmlns:m="http://schemas.openxmlformats.org/officeDocument/2006/math" xmlns:v="urn:schemas-microsoft-com:vml" xmlns:wp14="http://schemas.microsoft.com/office/word/2010/wordprocessingDrawing" xmlns:wp="http://schemas.openxmlformats.org/drawingml/2006/wordprocessingDrawing" xmlns:w10="urn:schemas-microsoft-com:office:word" xmlns:w="http://schemas.openxmlformats.org/wordprocessingml/2006/main" xmlns:w14="http://schemas.microsoft.com/office/word/2010/wordml" xmlns:w15="http://schemas.microsoft.com/office/word/2012/wordml" xmlns:w16se="http://schemas.microsoft.com/office/word/2015/wordml/symex" xmlns:wpg="http://schemas.microsoft.com/office/word/2010/wordprocessingGroup" xmlns:wpi="http://schemas.microsoft.com/office/word/2010/wordprocessingInk" xmlns:wne="http://schemas.microsoft.com/office/word/2006/wordml" xmlns:wps="http://schemas.microsoft.com/office/word/2010/wordprocessingShape" mc:Ignorable="w14 w15 w16se wp14">
   <w:p>
     <w:pPr>
       <w:tabs>
@@ -5316,7 +5386,7 @@
           <v:path arrowok="t" fillok="f" o:connecttype="none"/>
           <o:lock v:ext="edit" shapetype="t"/>
         </v:shapetype>
-        <v:shape id="AutoShape 45" o:spid="_x0000_s4102" type="#_x0000_t32" style="position:absolute;left:0;text-align:left;margin-left:-81.55pt;margin-top:4.85pt;width:11747pt;height:1pt;flip:y;z-index:251660800;visibility:visible" o:gfxdata="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"/>
+        <v:shape id="AutoShape 45" o:spid="_x0000_s2054" type="#_x0000_t32" style="position:absolute;left:0;text-align:left;margin-left:-81.55pt;margin-top:4.85pt;width:11747pt;height:1pt;flip:y;z-index:251660800;visibility:visible" o:gfxdata="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"/>
       </w:pict>
     </w:r>
     <w:r>
@@ -5331,9 +5401,9 @@
         <w:lang w:val="es-AR" w:eastAsia="es-AR"/>
       </w:rPr>
       <w:pict>
-        <v:group id="Group 27" o:spid="_x0000_s4099" style="position:absolute;left:0;text-align:left;margin-left:0;margin-top:0;width:595.2pt;height:63.75pt;flip:y;z-index:251656704;mso-width-percent:1000;mso-height-percent:900;mso-position-horizontal:center;mso-position-horizontal-relative:page;mso-position-vertical:bottom;mso-position-vertical-relative:page;mso-width-percent:1000;mso-height-percent:900;mso-height-relative:bottom-margin-area" coordorigin="8,9" coordsize="15823,1439" o:gfxdata="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" o:allowincell="f">
-          <v:shape id="AutoShape 28" o:spid="_x0000_s4101" type="#_x0000_t32" style="position:absolute;left:9;top:1431;width:15822;height:0;visibility:visible" o:connectortype="straight" o:gfxdata="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" stroked="f" strokecolor="#31849b"/>
-          <v:rect id="Rectangle 29" o:spid="_x0000_s4100" style="position:absolute;left:8;top:9;width:4031;height:1439;visibility:visible" o:gfxdata="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" filled="f" stroked="f"/>
+        <v:group id="Group 27" o:spid="_x0000_s2051" style="position:absolute;left:0;text-align:left;margin-left:0;margin-top:0;width:595.2pt;height:63.75pt;flip:y;z-index:251656704;mso-width-percent:1000;mso-height-percent:900;mso-position-horizontal:center;mso-position-horizontal-relative:page;mso-position-vertical:bottom;mso-position-vertical-relative:page;mso-width-percent:1000;mso-height-percent:900;mso-height-relative:bottom-margin-area" coordorigin="8,9" coordsize="15823,1439" o:gfxdata="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" o:allowincell="f">
+          <v:shape id="AutoShape 28" o:spid="_x0000_s2053" type="#_x0000_t32" style="position:absolute;left:9;top:1431;width:15822;height:0;visibility:visible" o:connectortype="straight" o:gfxdata="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" stroked="f" strokecolor="#31849b"/>
+          <v:rect id="Rectangle 29" o:spid="_x0000_s2052" style="position:absolute;left:8;top:9;width:4031;height:1439;visibility:visible" o:gfxdata="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" filled="f" stroked="f"/>
           <w10:wrap anchorx="page" anchory="page"/>
         </v:group>
       </w:pict>
@@ -5344,7 +5414,7 @@
         <w:lang w:val="es-AR" w:eastAsia="es-AR"/>
       </w:rPr>
       <w:pict>
-        <v:rect id="Rectangle 26" o:spid="_x0000_s4098" style="position:absolute;left:0;text-align:left;margin-left:38.95pt;margin-top:778.55pt;width:7.15pt;height:62.2pt;z-index:251655680;visibility:visible;mso-height-percent:900;mso-position-horizontal-relative:page;mso-position-vertical-relative:page;mso-height-percent:900;mso-height-relative:bottom-margin-area" o:gfxdata="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" fillcolor="#ed7d31" strokecolor="#f4b083">
+        <v:rect id="Rectangle 26" o:spid="_x0000_s2050" style="position:absolute;left:0;text-align:left;margin-left:38.95pt;margin-top:778.55pt;width:7.15pt;height:62.2pt;z-index:251655680;visibility:visible;mso-height-percent:900;mso-position-horizontal-relative:page;mso-position-vertical-relative:page;mso-height-percent:900;mso-height-relative:bottom-margin-area" o:gfxdata="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" fillcolor="#ed7d31" strokecolor="#f4b083">
           <w10:wrap anchorx="page" anchory="page"/>
         </v:rect>
       </w:pict>
@@ -5430,7 +5500,7 @@
         <w:rFonts w:ascii="Cambria" w:hAnsi="Cambria" w:cs="Cambria"/>
         <w:noProof/>
       </w:rPr>
-      <w:t>7</w:t>
+      <w:t>8</w:t>
     </w:r>
     <w:r>
       <w:rPr>
@@ -5444,7 +5514,7 @@
         <w:lang w:val="es-AR" w:eastAsia="es-AR"/>
       </w:rPr>
       <w:pict>
-        <v:rect id="Rectangle 11" o:spid="_x0000_s4097" style="position:absolute;left:0;text-align:left;margin-left:549.2pt;margin-top:778.55pt;width:7.15pt;height:62.2pt;z-index:251654656;visibility:visible;mso-height-percent:900;mso-position-horizontal-relative:page;mso-position-vertical-relative:page;mso-height-percent:900;mso-height-relative:bottom-margin-area" o:gfxdata="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" fillcolor="#ed7d31" strokecolor="#f4b083">
+        <v:rect id="Rectangle 11" o:spid="_x0000_s2049" style="position:absolute;left:0;text-align:left;margin-left:549.2pt;margin-top:778.55pt;width:7.15pt;height:62.2pt;z-index:251654656;visibility:visible;mso-height-percent:900;mso-position-horizontal-relative:page;mso-position-vertical-relative:page;mso-height-percent:900;mso-height-relative:bottom-margin-area" o:gfxdata="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" fillcolor="#ed7d31" strokecolor="#f4b083">
           <w10:wrap anchorx="page" anchory="page"/>
         </v:rect>
       </w:pict>
@@ -5462,8 +5532,8 @@
 </file>
 
 <file path=word/footnotes.xml><?xml version="1.0" encoding="utf-8"?>
-<w:footnotes xmlns:ve="http://schemas.openxmlformats.org/markup-compatibility/2006" xmlns:o="urn:schemas-microsoft-com:office:office" xmlns:r="http://schemas.openxmlformats.org/officeDocument/2006/relationships" xmlns:m="http://schemas.openxmlformats.org/officeDocument/2006/math" xmlns:v="urn:schemas-microsoft-com:vml" xmlns:wp="http://schemas.openxmlformats.org/drawingml/2006/wordprocessingDrawing" xmlns:w10="urn:schemas-microsoft-com:office:word" xmlns:w="http://schemas.openxmlformats.org/wordprocessingml/2006/main" xmlns:wne="http://schemas.microsoft.com/office/word/2006/wordml">
-  <w:footnote w:type="separator" w:id="0">
+<w:footnotes xmlns:wpc="http://schemas.microsoft.com/office/word/2010/wordprocessingCanvas" xmlns:cx="http://schemas.microsoft.com/office/drawing/2014/chartex" xmlns:mc="http://schemas.openxmlformats.org/markup-compatibility/2006" xmlns:o="urn:schemas-microsoft-com:office:office" xmlns:r="http://schemas.openxmlformats.org/officeDocument/2006/relationships" xmlns:m="http://schemas.openxmlformats.org/officeDocument/2006/math" xmlns:v="urn:schemas-microsoft-com:vml" xmlns:wp14="http://schemas.microsoft.com/office/word/2010/wordprocessingDrawing" xmlns:wp="http://schemas.openxmlformats.org/drawingml/2006/wordprocessingDrawing" xmlns:w10="urn:schemas-microsoft-com:office:word" xmlns:w="http://schemas.openxmlformats.org/wordprocessingml/2006/main" xmlns:w14="http://schemas.microsoft.com/office/word/2010/wordml" xmlns:w15="http://schemas.microsoft.com/office/word/2012/wordml" xmlns:w16se="http://schemas.microsoft.com/office/word/2015/wordml/symex" xmlns:wpg="http://schemas.microsoft.com/office/word/2010/wordprocessingGroup" xmlns:wpi="http://schemas.microsoft.com/office/word/2010/wordprocessingInk" xmlns:wne="http://schemas.microsoft.com/office/word/2006/wordml" xmlns:wps="http://schemas.microsoft.com/office/word/2010/wordprocessingShape" mc:Ignorable="w14 w15 w16se wp14">
+  <w:footnote w:type="separator" w:id="-1">
     <w:p>
       <w:pPr>
         <w:spacing w:before="0" w:line="240" w:lineRule="auto"/>
@@ -5474,7 +5544,7 @@
     </w:p>
     <w:p/>
   </w:footnote>
-  <w:footnote w:type="continuationSeparator" w:id="1">
+  <w:footnote w:type="continuationSeparator" w:id="0">
     <w:p>
       <w:pPr>
         <w:spacing w:before="0" w:line="240" w:lineRule="auto"/>
@@ -5489,7 +5559,7 @@
 </file>
 
 <file path=word/header1.xml><?xml version="1.0" encoding="utf-8"?>
-<w:hdr xmlns:ve="http://schemas.openxmlformats.org/markup-compatibility/2006" xmlns:o="urn:schemas-microsoft-com:office:office" xmlns:r="http://schemas.openxmlformats.org/officeDocument/2006/relationships" xmlns:m="http://schemas.openxmlformats.org/officeDocument/2006/math" xmlns:v="urn:schemas-microsoft-com:vml" xmlns:wp="http://schemas.openxmlformats.org/drawingml/2006/wordprocessingDrawing" xmlns:w10="urn:schemas-microsoft-com:office:word" xmlns:w="http://schemas.openxmlformats.org/wordprocessingml/2006/main" xmlns:wne="http://schemas.microsoft.com/office/word/2006/wordml">
+<w:hdr xmlns:wpc="http://schemas.microsoft.com/office/word/2010/wordprocessingCanvas" xmlns:cx="http://schemas.microsoft.com/office/drawing/2014/chartex" xmlns:mc="http://schemas.openxmlformats.org/markup-compatibility/2006" xmlns:o="urn:schemas-microsoft-com:office:office" xmlns:r="http://schemas.openxmlformats.org/officeDocument/2006/relationships" xmlns:m="http://schemas.openxmlformats.org/officeDocument/2006/math" xmlns:v="urn:schemas-microsoft-com:vml" xmlns:wp14="http://schemas.microsoft.com/office/word/2010/wordprocessingDrawing" xmlns:wp="http://schemas.openxmlformats.org/drawingml/2006/wordprocessingDrawing" xmlns:w10="urn:schemas-microsoft-com:office:word" xmlns:w="http://schemas.openxmlformats.org/wordprocessingml/2006/main" xmlns:w14="http://schemas.microsoft.com/office/word/2010/wordml" xmlns:w15="http://schemas.microsoft.com/office/word/2012/wordml" xmlns:w16se="http://schemas.microsoft.com/office/word/2015/wordml/symex" xmlns:wpg="http://schemas.microsoft.com/office/word/2010/wordprocessingGroup" xmlns:wpi="http://schemas.microsoft.com/office/word/2010/wordprocessingInk" xmlns:wne="http://schemas.microsoft.com/office/word/2006/wordml" xmlns:wps="http://schemas.microsoft.com/office/word/2010/wordprocessingShape" mc:Ignorable="w14 w15 w16se wp14">
   <w:p>
     <w:pPr>
       <w:pStyle w:val="Encabezado"/>
@@ -5501,7 +5571,7 @@
     <w:r>
       <w:rPr>
         <w:noProof/>
-        <w:lang w:eastAsia="es-ES"/>
+        <w:lang w:val="es-AR" w:eastAsia="es-AR"/>
       </w:rPr>
       <w:drawing>
         <wp:anchor distT="0" distB="0" distL="114300" distR="114300" simplePos="0" relativeHeight="251661824" behindDoc="0" locked="0" layoutInCell="1" allowOverlap="1">
@@ -5540,7 +5610,7 @@
                   <a:blip r:embed="rId1">
                     <a:extLst>
                       <a:ext uri="{28A0092B-C50C-407E-A947-70E740481C1C}">
-                        <a14:useLocalDpi xmlns:a14="http://schemas.microsoft.com/office/drawing/2010/main" xmlns:wps="http://schemas.microsoft.com/office/word/2010/wordprocessingShape" xmlns:wpi="http://schemas.microsoft.com/office/word/2010/wordprocessingInk" xmlns:wpg="http://schemas.microsoft.com/office/word/2010/wordprocessingGroup" xmlns:w16se="http://schemas.microsoft.com/office/word/2015/wordml/symex" xmlns:w15="http://schemas.microsoft.com/office/word/2012/wordml" xmlns:w14="http://schemas.microsoft.com/office/word/2010/wordml" xmlns:w="http://schemas.openxmlformats.org/wordprocessingml/2006/main" xmlns:w10="urn:schemas-microsoft-com:office:word" xmlns:wp14="http://schemas.microsoft.com/office/word/2010/wordprocessingDrawing" xmlns:v="urn:schemas-microsoft-com:vml" xmlns:o="urn:schemas-microsoft-com:office:office" xmlns:mc="http://schemas.openxmlformats.org/markup-compatibility/2006" xmlns:cx="http://schemas.microsoft.com/office/drawing/2014/chartex" xmlns:wpc="http://schemas.microsoft.com/office/word/2010/wordprocessingCanvas" xmlns="" val="0"/>
+                        <a14:useLocalDpi xmlns:a14="http://schemas.microsoft.com/office/drawing/2010/main" val="0"/>
                       </a:ext>
                     </a:extLst>
                   </a:blip>
@@ -5610,7 +5680,7 @@
           <v:path arrowok="t" fillok="f" o:connecttype="none"/>
           <o:lock v:ext="edit" shapetype="t"/>
         </v:shapetype>
-        <v:shape id="AutoShape 44" o:spid="_x0000_s4105" type="#_x0000_t32" style="position:absolute;margin-left:-85.85pt;margin-top:22.35pt;width:19382.55pt;height:1.65pt;z-index:251653632;visibility:visible" o:gfxdata="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"/>
+        <v:shape id="AutoShape 44" o:spid="_x0000_s2057" type="#_x0000_t32" style="position:absolute;margin-left:-85.85pt;margin-top:22.35pt;width:19382.55pt;height:1.65pt;z-index:251653632;visibility:visible" o:gfxdata="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"/>
       </w:pict>
     </w:r>
     <w:r>
@@ -5618,7 +5688,7 @@
         <w:rFonts w:ascii="Cambria" w:eastAsia="Times New Roman" w:hAnsi="Cambria"/>
         <w:noProof/>
         <w:szCs w:val="36"/>
-        <w:lang w:eastAsia="es-ES"/>
+        <w:lang w:val="es-AR" w:eastAsia="es-AR"/>
       </w:rPr>
       <w:drawing>
         <wp:anchor distT="0" distB="0" distL="114300" distR="114300" simplePos="0" relativeHeight="251659776" behindDoc="0" locked="0" layoutInCell="1" allowOverlap="1">
@@ -5649,7 +5719,7 @@
                   <a:blip r:embed="rId2">
                     <a:extLst>
                       <a:ext uri="{28A0092B-C50C-407E-A947-70E740481C1C}">
-                        <a14:useLocalDpi xmlns:a14="http://schemas.microsoft.com/office/drawing/2010/main" xmlns:wps="http://schemas.microsoft.com/office/word/2010/wordprocessingShape" xmlns:wpi="http://schemas.microsoft.com/office/word/2010/wordprocessingInk" xmlns:wpg="http://schemas.microsoft.com/office/word/2010/wordprocessingGroup" xmlns:w16se="http://schemas.microsoft.com/office/word/2015/wordml/symex" xmlns:w15="http://schemas.microsoft.com/office/word/2012/wordml" xmlns:w14="http://schemas.microsoft.com/office/word/2010/wordml" xmlns:w="http://schemas.openxmlformats.org/wordprocessingml/2006/main" xmlns:w10="urn:schemas-microsoft-com:office:word" xmlns:wp14="http://schemas.microsoft.com/office/word/2010/wordprocessingDrawing" xmlns:v="urn:schemas-microsoft-com:vml" xmlns:o="urn:schemas-microsoft-com:office:office" xmlns:mc="http://schemas.openxmlformats.org/markup-compatibility/2006" xmlns:cx="http://schemas.microsoft.com/office/drawing/2014/chartex" xmlns:wpc="http://schemas.microsoft.com/office/word/2010/wordprocessingCanvas" xmlns="" val="0"/>
+                        <a14:useLocalDpi xmlns:a14="http://schemas.microsoft.com/office/drawing/2010/main" val="0"/>
                       </a:ext>
                     </a:extLst>
                   </a:blip>
@@ -5682,7 +5752,7 @@
         <w:lang w:val="es-AR" w:eastAsia="es-AR"/>
       </w:rPr>
       <w:pict>
-        <v:rect id="Rectangle 41" o:spid="_x0000_s4104" style="position:absolute;margin-left:39.3pt;margin-top:.4pt;width:7.15pt;height:62.95pt;z-index:251658752;visibility:visible;mso-height-percent:900;mso-position-horizontal-relative:page;mso-position-vertical-relative:page;mso-height-percent:900;mso-height-relative:bottom-margin-area" o:gfxdata="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" fillcolor="#ed7d31" strokecolor="#f4b083">
+        <v:rect id="Rectangle 41" o:spid="_x0000_s2056" style="position:absolute;margin-left:39.3pt;margin-top:.4pt;width:7.15pt;height:62.95pt;z-index:251658752;visibility:visible;mso-height-percent:900;mso-position-horizontal-relative:page;mso-position-vertical-relative:page;mso-height-percent:900;mso-height-relative:bottom-margin-area" o:gfxdata="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" fillcolor="#ed7d31" strokecolor="#f4b083">
           <w10:wrap anchorx="page" anchory="page"/>
         </v:rect>
       </w:pict>
@@ -5695,7 +5765,7 @@
         <w:lang w:val="es-AR" w:eastAsia="es-AR"/>
       </w:rPr>
       <w:pict>
-        <v:rect id="Rectangle 34" o:spid="_x0000_s4103" style="position:absolute;margin-left:549.6pt;margin-top:.4pt;width:7.15pt;height:62.95pt;z-index:251657728;visibility:visible;mso-height-percent:900;mso-position-horizontal-relative:page;mso-position-vertical-relative:page;mso-height-percent:900;mso-height-relative:bottom-margin-area" o:gfxdata="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" fillcolor="#ed7d31" strokecolor="#f4b083">
+        <v:rect id="Rectangle 34" o:spid="_x0000_s2055" style="position:absolute;margin-left:549.6pt;margin-top:.4pt;width:7.15pt;height:62.95pt;z-index:251657728;visibility:visible;mso-height-percent:900;mso-position-horizontal-relative:page;mso-position-vertical-relative:page;mso-height-percent:900;mso-height-relative:bottom-margin-area" o:gfxdata="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" fillcolor="#ed7d31" strokecolor="#f4b083">
           <w10:wrap anchorx="page" anchory="page"/>
         </v:rect>
       </w:pict>
@@ -5719,8 +5789,8 @@
 </file>
 
 <file path=word/numbering.xml><?xml version="1.0" encoding="utf-8"?>
-<w:numbering xmlns:ve="http://schemas.openxmlformats.org/markup-compatibility/2006" xmlns:o="urn:schemas-microsoft-com:office:office" xmlns:r="http://schemas.openxmlformats.org/officeDocument/2006/relationships" xmlns:m="http://schemas.openxmlformats.org/officeDocument/2006/math" xmlns:v="urn:schemas-microsoft-com:vml" xmlns:wp="http://schemas.openxmlformats.org/drawingml/2006/wordprocessingDrawing" xmlns:w10="urn:schemas-microsoft-com:office:word" xmlns:w="http://schemas.openxmlformats.org/wordprocessingml/2006/main" xmlns:wne="http://schemas.microsoft.com/office/word/2006/wordml">
-  <w:abstractNum w:abstractNumId="0">
+<w:numbering xmlns:wpc="http://schemas.microsoft.com/office/word/2010/wordprocessingCanvas" xmlns:cx="http://schemas.microsoft.com/office/drawing/2014/chartex" xmlns:mc="http://schemas.openxmlformats.org/markup-compatibility/2006" xmlns:o="urn:schemas-microsoft-com:office:office" xmlns:r="http://schemas.openxmlformats.org/officeDocument/2006/relationships" xmlns:m="http://schemas.openxmlformats.org/officeDocument/2006/math" xmlns:v="urn:schemas-microsoft-com:vml" xmlns:wp14="http://schemas.microsoft.com/office/word/2010/wordprocessingDrawing" xmlns:wp="http://schemas.openxmlformats.org/drawingml/2006/wordprocessingDrawing" xmlns:w10="urn:schemas-microsoft-com:office:word" xmlns:w="http://schemas.openxmlformats.org/wordprocessingml/2006/main" xmlns:w14="http://schemas.microsoft.com/office/word/2010/wordml" xmlns:w15="http://schemas.microsoft.com/office/word/2012/wordml" xmlns:w16se="http://schemas.microsoft.com/office/word/2015/wordml/symex" xmlns:wpg="http://schemas.microsoft.com/office/word/2010/wordprocessingGroup" xmlns:wpi="http://schemas.microsoft.com/office/word/2010/wordprocessingInk" xmlns:wne="http://schemas.microsoft.com/office/word/2006/wordml" xmlns:wps="http://schemas.microsoft.com/office/word/2010/wordprocessingShape" mc:Ignorable="w14 w15 w16se wp14">
+  <w:abstractNum w:abstractNumId="0" w15:restartNumberingAfterBreak="0">
     <w:nsid w:val="00000003"/>
     <w:multiLevelType w:val="multilevel"/>
     <w:tmpl w:val="00000003"/>
@@ -5878,7 +5948,7 @@
       </w:rPr>
     </w:lvl>
   </w:abstractNum>
-  <w:abstractNum w:abstractNumId="1">
+  <w:abstractNum w:abstractNumId="1" w15:restartNumberingAfterBreak="0">
     <w:nsid w:val="00000004"/>
     <w:multiLevelType w:val="multilevel"/>
     <w:tmpl w:val="796A7516"/>
@@ -6036,7 +6106,7 @@
       </w:rPr>
     </w:lvl>
   </w:abstractNum>
-  <w:abstractNum w:abstractNumId="2">
+  <w:abstractNum w:abstractNumId="2" w15:restartNumberingAfterBreak="0">
     <w:nsid w:val="00000005"/>
     <w:multiLevelType w:val="multilevel"/>
     <w:tmpl w:val="00000005"/>
@@ -6194,7 +6264,7 @@
       </w:rPr>
     </w:lvl>
   </w:abstractNum>
-  <w:abstractNum w:abstractNumId="3">
+  <w:abstractNum w:abstractNumId="3" w15:restartNumberingAfterBreak="0">
     <w:nsid w:val="00000006"/>
     <w:multiLevelType w:val="multilevel"/>
     <w:tmpl w:val="00000006"/>
@@ -6352,7 +6422,7 @@
       </w:rPr>
     </w:lvl>
   </w:abstractNum>
-  <w:abstractNum w:abstractNumId="4">
+  <w:abstractNum w:abstractNumId="4" w15:restartNumberingAfterBreak="0">
     <w:nsid w:val="08E90BF1"/>
     <w:multiLevelType w:val="hybridMultilevel"/>
     <w:tmpl w:val="110C8112"/>
@@ -6465,7 +6535,7 @@
       </w:rPr>
     </w:lvl>
   </w:abstractNum>
-  <w:abstractNum w:abstractNumId="5">
+  <w:abstractNum w:abstractNumId="5" w15:restartNumberingAfterBreak="0">
     <w:nsid w:val="11EC450D"/>
     <w:multiLevelType w:val="hybridMultilevel"/>
     <w:tmpl w:val="8D1847A2"/>
@@ -6578,7 +6648,7 @@
       </w:rPr>
     </w:lvl>
   </w:abstractNum>
-  <w:abstractNum w:abstractNumId="6">
+  <w:abstractNum w:abstractNumId="6" w15:restartNumberingAfterBreak="0">
     <w:nsid w:val="255F5799"/>
     <w:multiLevelType w:val="hybridMultilevel"/>
     <w:tmpl w:val="B8F40458"/>
@@ -6664,7 +6734,7 @@
       </w:pPr>
     </w:lvl>
   </w:abstractNum>
-  <w:abstractNum w:abstractNumId="7">
+  <w:abstractNum w:abstractNumId="7" w15:restartNumberingAfterBreak="0">
     <w:nsid w:val="3BCA743A"/>
     <w:multiLevelType w:val="hybridMultilevel"/>
     <w:tmpl w:val="EEC004E2"/>
@@ -6753,7 +6823,7 @@
       </w:pPr>
     </w:lvl>
   </w:abstractNum>
-  <w:abstractNum w:abstractNumId="8">
+  <w:abstractNum w:abstractNumId="8" w15:restartNumberingAfterBreak="0">
     <w:nsid w:val="44204B4B"/>
     <w:multiLevelType w:val="hybridMultilevel"/>
     <w:tmpl w:val="9648D862"/>
@@ -6866,7 +6936,7 @@
       </w:rPr>
     </w:lvl>
   </w:abstractNum>
-  <w:abstractNum w:abstractNumId="9">
+  <w:abstractNum w:abstractNumId="9" w15:restartNumberingAfterBreak="0">
     <w:nsid w:val="487036EC"/>
     <w:multiLevelType w:val="hybridMultilevel"/>
     <w:tmpl w:val="BDFE724A"/>
@@ -6952,7 +7022,7 @@
       </w:pPr>
     </w:lvl>
   </w:abstractNum>
-  <w:abstractNum w:abstractNumId="10">
+  <w:abstractNum w:abstractNumId="10" w15:restartNumberingAfterBreak="0">
     <w:nsid w:val="518521F3"/>
     <w:multiLevelType w:val="hybridMultilevel"/>
     <w:tmpl w:val="24E4A1A6"/>
@@ -7065,7 +7135,7 @@
       </w:rPr>
     </w:lvl>
   </w:abstractNum>
-  <w:abstractNum w:abstractNumId="11">
+  <w:abstractNum w:abstractNumId="11" w15:restartNumberingAfterBreak="0">
     <w:nsid w:val="52D90BB8"/>
     <w:multiLevelType w:val="hybridMultilevel"/>
     <w:tmpl w:val="1D2461DE"/>
@@ -7179,7 +7249,7 @@
       </w:rPr>
     </w:lvl>
   </w:abstractNum>
-  <w:abstractNum w:abstractNumId="12">
+  <w:abstractNum w:abstractNumId="12" w15:restartNumberingAfterBreak="0">
     <w:nsid w:val="708E589C"/>
     <w:multiLevelType w:val="multilevel"/>
     <w:tmpl w:val="381042DE"/>
@@ -7319,7 +7389,7 @@
       </w:rPr>
     </w:lvl>
   </w:abstractNum>
-  <w:abstractNum w:abstractNumId="13">
+  <w:abstractNum w:abstractNumId="13" w15:restartNumberingAfterBreak="0">
     <w:nsid w:val="7DD64906"/>
     <w:multiLevelType w:val="hybridMultilevel"/>
     <w:tmpl w:val="795E7434"/>
@@ -7485,7 +7555,7 @@
 </file>
 
 <file path=word/styles.xml><?xml version="1.0" encoding="utf-8"?>
-<w:styles xmlns:r="http://schemas.openxmlformats.org/officeDocument/2006/relationships" xmlns:w="http://schemas.openxmlformats.org/wordprocessingml/2006/main">
+<w:styles xmlns:mc="http://schemas.openxmlformats.org/markup-compatibility/2006" xmlns:r="http://schemas.openxmlformats.org/officeDocument/2006/relationships" xmlns:w="http://schemas.openxmlformats.org/wordprocessingml/2006/main" xmlns:w14="http://schemas.microsoft.com/office/word/2010/wordml" xmlns:w15="http://schemas.microsoft.com/office/word/2012/wordml" xmlns:w16se="http://schemas.microsoft.com/office/word/2015/wordml/symex" mc:Ignorable="w14 w15 w16se">
   <w:docDefaults>
     <w:rPrDefault>
       <w:rPr>
@@ -7495,145 +7565,378 @@
     </w:rPrDefault>
     <w:pPrDefault/>
   </w:docDefaults>
-  <w:latentStyles w:defLockedState="0" w:defUIPriority="99" w:defSemiHidden="1" w:defUnhideWhenUsed="1" w:defQFormat="0" w:count="267">
-    <w:lsdException w:name="Normal" w:semiHidden="0" w:uiPriority="0" w:unhideWhenUsed="0" w:qFormat="1"/>
-    <w:lsdException w:name="heading 1" w:semiHidden="0" w:uiPriority="0" w:unhideWhenUsed="0" w:qFormat="1"/>
-    <w:lsdException w:name="heading 2" w:uiPriority="0" w:qFormat="1"/>
-    <w:lsdException w:name="heading 3" w:uiPriority="9" w:qFormat="1"/>
-    <w:lsdException w:name="heading 4" w:uiPriority="9" w:qFormat="1"/>
-    <w:lsdException w:name="heading 5" w:uiPriority="9" w:qFormat="1"/>
-    <w:lsdException w:name="heading 6" w:uiPriority="9" w:qFormat="1"/>
-    <w:lsdException w:name="heading 7" w:uiPriority="9" w:qFormat="1"/>
-    <w:lsdException w:name="heading 8" w:uiPriority="9" w:qFormat="1"/>
-    <w:lsdException w:name="heading 9" w:uiPriority="9" w:qFormat="1"/>
-    <w:lsdException w:name="toc 1" w:uiPriority="39" w:qFormat="1"/>
-    <w:lsdException w:name="toc 2" w:uiPriority="39" w:qFormat="1"/>
-    <w:lsdException w:name="toc 3" w:uiPriority="39" w:qFormat="1"/>
-    <w:lsdException w:name="toc 4" w:uiPriority="39"/>
-    <w:lsdException w:name="toc 5" w:uiPriority="39"/>
-    <w:lsdException w:name="toc 6" w:uiPriority="39"/>
-    <w:lsdException w:name="toc 7" w:uiPriority="39"/>
-    <w:lsdException w:name="toc 8" w:uiPriority="39"/>
-    <w:lsdException w:name="toc 9" w:uiPriority="39"/>
-    <w:lsdException w:name="caption" w:uiPriority="35" w:qFormat="1"/>
-    <w:lsdException w:name="Title" w:semiHidden="0" w:uiPriority="10" w:unhideWhenUsed="0" w:qFormat="1"/>
-    <w:lsdException w:name="Default Paragraph Font" w:uiPriority="1"/>
-    <w:lsdException w:name="Body Text" w:uiPriority="0"/>
-    <w:lsdException w:name="Subtitle" w:semiHidden="0" w:uiPriority="11" w:unhideWhenUsed="0" w:qFormat="1"/>
-    <w:lsdException w:name="Strong" w:semiHidden="0" w:uiPriority="22" w:unhideWhenUsed="0" w:qFormat="1"/>
-    <w:lsdException w:name="Emphasis" w:semiHidden="0" w:uiPriority="20" w:unhideWhenUsed="0" w:qFormat="1"/>
-    <w:lsdException w:name="Table Grid" w:semiHidden="0" w:uiPriority="0" w:unhideWhenUsed="0"/>
-    <w:lsdException w:name="Placeholder Text" w:unhideWhenUsed="0"/>
-    <w:lsdException w:name="No Spacing" w:semiHidden="0" w:uiPriority="1" w:unhideWhenUsed="0" w:qFormat="1"/>
-    <w:lsdException w:name="Light Shading" w:semiHidden="0" w:uiPriority="60" w:unhideWhenUsed="0"/>
-    <w:lsdException w:name="Light List" w:semiHidden="0" w:uiPriority="61" w:unhideWhenUsed="0"/>
-    <w:lsdException w:name="Light Grid" w:semiHidden="0" w:uiPriority="62" w:unhideWhenUsed="0"/>
-    <w:lsdException w:name="Medium Shading 1" w:semiHidden="0" w:uiPriority="63" w:unhideWhenUsed="0"/>
-    <w:lsdException w:name="Medium Shading 2" w:semiHidden="0" w:uiPriority="64" w:unhideWhenUsed="0"/>
-    <w:lsdException w:name="Medium List 1" w:semiHidden="0" w:uiPriority="65" w:unhideWhenUsed="0"/>
-    <w:lsdException w:name="Medium List 2" w:semiHidden="0" w:uiPriority="66" w:unhideWhenUsed="0"/>
-    <w:lsdException w:name="Medium Grid 1" w:semiHidden="0" w:uiPriority="67" w:unhideWhenUsed="0"/>
-    <w:lsdException w:name="Medium Grid 2" w:semiHidden="0" w:uiPriority="68" w:unhideWhenUsed="0"/>
-    <w:lsdException w:name="Medium Grid 3" w:semiHidden="0" w:uiPriority="69" w:unhideWhenUsed="0"/>
-    <w:lsdException w:name="Dark List" w:semiHidden="0" w:uiPriority="70" w:unhideWhenUsed="0"/>
-    <w:lsdException w:name="Colorful Shading" w:semiHidden="0" w:uiPriority="71" w:unhideWhenUsed="0"/>
-    <w:lsdException w:name="Colorful List" w:semiHidden="0" w:uiPriority="72" w:unhideWhenUsed="0"/>
-    <w:lsdException w:name="Colorful Grid" w:semiHidden="0" w:uiPriority="73" w:unhideWhenUsed="0"/>
-    <w:lsdException w:name="Light Shading Accent 1" w:semiHidden="0" w:uiPriority="60" w:unhideWhenUsed="0"/>
-    <w:lsdException w:name="Light List Accent 1" w:semiHidden="0" w:uiPriority="61" w:unhideWhenUsed="0"/>
-    <w:lsdException w:name="Light Grid Accent 1" w:semiHidden="0" w:uiPriority="62" w:unhideWhenUsed="0"/>
-    <w:lsdException w:name="Medium Shading 1 Accent 1" w:semiHidden="0" w:uiPriority="63" w:unhideWhenUsed="0"/>
-    <w:lsdException w:name="Medium Shading 2 Accent 1" w:semiHidden="0" w:uiPriority="64" w:unhideWhenUsed="0"/>
-    <w:lsdException w:name="Medium List 1 Accent 1" w:semiHidden="0" w:uiPriority="65" w:unhideWhenUsed="0"/>
-    <w:lsdException w:name="Revision" w:unhideWhenUsed="0"/>
-    <w:lsdException w:name="List Paragraph" w:semiHidden="0" w:uiPriority="34" w:unhideWhenUsed="0" w:qFormat="1"/>
-    <w:lsdException w:name="Quote" w:semiHidden="0" w:uiPriority="29" w:unhideWhenUsed="0" w:qFormat="1"/>
-    <w:lsdException w:name="Intense Quote" w:semiHidden="0" w:uiPriority="30" w:unhideWhenUsed="0" w:qFormat="1"/>
-    <w:lsdException w:name="Medium List 2 Accent 1" w:semiHidden="0" w:uiPriority="66" w:unhideWhenUsed="0"/>
-    <w:lsdException w:name="Medium Grid 1 Accent 1" w:semiHidden="0" w:uiPriority="67" w:unhideWhenUsed="0"/>
-    <w:lsdException w:name="Medium Grid 2 Accent 1" w:semiHidden="0" w:uiPriority="68" w:unhideWhenUsed="0"/>
-    <w:lsdException w:name="Medium Grid 3 Accent 1" w:semiHidden="0" w:uiPriority="69" w:unhideWhenUsed="0"/>
-    <w:lsdException w:name="Dark List Accent 1" w:semiHidden="0" w:uiPriority="70" w:unhideWhenUsed="0"/>
-    <w:lsdException w:name="Colorful Shading Accent 1" w:semiHidden="0" w:uiPriority="71" w:unhideWhenUsed="0"/>
-    <w:lsdException w:name="Colorful List Accent 1" w:semiHidden="0" w:uiPriority="72" w:unhideWhenUsed="0"/>
-    <w:lsdException w:name="Colorful Grid Accent 1" w:semiHidden="0" w:uiPriority="73" w:unhideWhenUsed="0"/>
-    <w:lsdException w:name="Light Shading Accent 2" w:semiHidden="0" w:uiPriority="60" w:unhideWhenUsed="0"/>
-    <w:lsdException w:name="Light List Accent 2" w:semiHidden="0" w:uiPriority="61" w:unhideWhenUsed="0"/>
-    <w:lsdException w:name="Light Grid Accent 2" w:semiHidden="0" w:uiPriority="62" w:unhideWhenUsed="0"/>
-    <w:lsdException w:name="Medium Shading 1 Accent 2" w:semiHidden="0" w:uiPriority="63" w:unhideWhenUsed="0"/>
-    <w:lsdException w:name="Medium Shading 2 Accent 2" w:semiHidden="0" w:uiPriority="64" w:unhideWhenUsed="0"/>
-    <w:lsdException w:name="Medium List 1 Accent 2" w:semiHidden="0" w:uiPriority="65" w:unhideWhenUsed="0"/>
-    <w:lsdException w:name="Medium List 2 Accent 2" w:semiHidden="0" w:uiPriority="66" w:unhideWhenUsed="0"/>
-    <w:lsdException w:name="Medium Grid 1 Accent 2" w:semiHidden="0" w:uiPriority="67" w:unhideWhenUsed="0"/>
-    <w:lsdException w:name="Medium Grid 2 Accent 2" w:semiHidden="0" w:uiPriority="68" w:unhideWhenUsed="0"/>
-    <w:lsdException w:name="Medium Grid 3 Accent 2" w:semiHidden="0" w:uiPriority="69" w:unhideWhenUsed="0"/>
-    <w:lsdException w:name="Dark List Accent 2" w:semiHidden="0" w:uiPriority="70" w:unhideWhenUsed="0"/>
-    <w:lsdException w:name="Colorful Shading Accent 2" w:semiHidden="0" w:uiPriority="71" w:unhideWhenUsed="0"/>
-    <w:lsdException w:name="Colorful List Accent 2" w:semiHidden="0" w:uiPriority="72" w:unhideWhenUsed="0"/>
-    <w:lsdException w:name="Colorful Grid Accent 2" w:semiHidden="0" w:uiPriority="73" w:unhideWhenUsed="0"/>
-    <w:lsdException w:name="Light Shading Accent 3" w:semiHidden="0" w:uiPriority="60" w:unhideWhenUsed="0"/>
-    <w:lsdException w:name="Light List Accent 3" w:semiHidden="0" w:uiPriority="61" w:unhideWhenUsed="0"/>
-    <w:lsdException w:name="Light Grid Accent 3" w:semiHidden="0" w:uiPriority="62" w:unhideWhenUsed="0"/>
-    <w:lsdException w:name="Medium Shading 1 Accent 3" w:semiHidden="0" w:uiPriority="63" w:unhideWhenUsed="0"/>
-    <w:lsdException w:name="Medium Shading 2 Accent 3" w:semiHidden="0" w:uiPriority="64" w:unhideWhenUsed="0"/>
-    <w:lsdException w:name="Medium List 1 Accent 3" w:semiHidden="0" w:uiPriority="65" w:unhideWhenUsed="0"/>
-    <w:lsdException w:name="Medium List 2 Accent 3" w:semiHidden="0" w:uiPriority="66" w:unhideWhenUsed="0"/>
-    <w:lsdException w:name="Medium Grid 1 Accent 3" w:semiHidden="0" w:uiPriority="67" w:unhideWhenUsed="0"/>
-    <w:lsdException w:name="Medium Grid 2 Accent 3" w:semiHidden="0" w:uiPriority="68" w:unhideWhenUsed="0"/>
-    <w:lsdException w:name="Medium Grid 3 Accent 3" w:semiHidden="0" w:uiPriority="69" w:unhideWhenUsed="0"/>
-    <w:lsdException w:name="Dark List Accent 3" w:semiHidden="0" w:uiPriority="70" w:unhideWhenUsed="0"/>
-    <w:lsdException w:name="Colorful Shading Accent 3" w:semiHidden="0" w:uiPriority="71" w:unhideWhenUsed="0"/>
-    <w:lsdException w:name="Colorful List Accent 3" w:semiHidden="0" w:uiPriority="72" w:unhideWhenUsed="0"/>
-    <w:lsdException w:name="Colorful Grid Accent 3" w:semiHidden="0" w:uiPriority="73" w:unhideWhenUsed="0"/>
-    <w:lsdException w:name="Light Shading Accent 4" w:semiHidden="0" w:uiPriority="60" w:unhideWhenUsed="0"/>
-    <w:lsdException w:name="Light List Accent 4" w:semiHidden="0" w:uiPriority="61" w:unhideWhenUsed="0"/>
-    <w:lsdException w:name="Light Grid Accent 4" w:semiHidden="0" w:uiPriority="62" w:unhideWhenUsed="0"/>
-    <w:lsdException w:name="Medium Shading 1 Accent 4" w:semiHidden="0" w:uiPriority="63" w:unhideWhenUsed="0"/>
-    <w:lsdException w:name="Medium Shading 2 Accent 4" w:semiHidden="0" w:uiPriority="64" w:unhideWhenUsed="0"/>
-    <w:lsdException w:name="Medium List 1 Accent 4" w:semiHidden="0" w:uiPriority="65" w:unhideWhenUsed="0"/>
-    <w:lsdException w:name="Medium List 2 Accent 4" w:semiHidden="0" w:uiPriority="66" w:unhideWhenUsed="0"/>
-    <w:lsdException w:name="Medium Grid 1 Accent 4" w:semiHidden="0" w:uiPriority="67" w:unhideWhenUsed="0"/>
-    <w:lsdException w:name="Medium Grid 2 Accent 4" w:semiHidden="0" w:uiPriority="68" w:unhideWhenUsed="0"/>
-    <w:lsdException w:name="Medium Grid 3 Accent 4" w:semiHidden="0" w:uiPriority="69" w:unhideWhenUsed="0"/>
-    <w:lsdException w:name="Dark List Accent 4" w:semiHidden="0" w:uiPriority="70" w:unhideWhenUsed="0"/>
-    <w:lsdException w:name="Colorful Shading Accent 4" w:semiHidden="0" w:uiPriority="71" w:unhideWhenUsed="0"/>
-    <w:lsdException w:name="Colorful List Accent 4" w:semiHidden="0" w:uiPriority="72" w:unhideWhenUsed="0"/>
-    <w:lsdException w:name="Colorful Grid Accent 4" w:semiHidden="0" w:uiPriority="73" w:unhideWhenUsed="0"/>
-    <w:lsdException w:name="Light Shading Accent 5" w:semiHidden="0" w:uiPriority="60" w:unhideWhenUsed="0"/>
-    <w:lsdException w:name="Light List Accent 5" w:semiHidden="0" w:uiPriority="61" w:unhideWhenUsed="0"/>
-    <w:lsdException w:name="Light Grid Accent 5" w:semiHidden="0" w:uiPriority="62" w:unhideWhenUsed="0"/>
-    <w:lsdException w:name="Medium Shading 1 Accent 5" w:semiHidden="0" w:uiPriority="63" w:unhideWhenUsed="0"/>
-    <w:lsdException w:name="Medium Shading 2 Accent 5" w:semiHidden="0" w:uiPriority="64" w:unhideWhenUsed="0"/>
-    <w:lsdException w:name="Medium List 1 Accent 5" w:semiHidden="0" w:uiPriority="65" w:unhideWhenUsed="0"/>
-    <w:lsdException w:name="Medium List 2 Accent 5" w:semiHidden="0" w:uiPriority="66" w:unhideWhenUsed="0"/>
-    <w:lsdException w:name="Medium Grid 1 Accent 5" w:semiHidden="0" w:uiPriority="67" w:unhideWhenUsed="0"/>
-    <w:lsdException w:name="Medium Grid 2 Accent 5" w:semiHidden="0" w:uiPriority="68" w:unhideWhenUsed="0"/>
-    <w:lsdException w:name="Medium Grid 3 Accent 5" w:semiHidden="0" w:uiPriority="69" w:unhideWhenUsed="0"/>
-    <w:lsdException w:name="Dark List Accent 5" w:semiHidden="0" w:uiPriority="70" w:unhideWhenUsed="0"/>
-    <w:lsdException w:name="Colorful Shading Accent 5" w:semiHidden="0" w:uiPriority="71" w:unhideWhenUsed="0"/>
-    <w:lsdException w:name="Colorful List Accent 5" w:semiHidden="0" w:uiPriority="72" w:unhideWhenUsed="0"/>
-    <w:lsdException w:name="Colorful Grid Accent 5" w:semiHidden="0" w:uiPriority="73" w:unhideWhenUsed="0"/>
-    <w:lsdException w:name="Light Shading Accent 6" w:semiHidden="0" w:uiPriority="60" w:unhideWhenUsed="0"/>
-    <w:lsdException w:name="Light List Accent 6" w:semiHidden="0" w:uiPriority="61" w:unhideWhenUsed="0"/>
-    <w:lsdException w:name="Light Grid Accent 6" w:semiHidden="0" w:uiPriority="62" w:unhideWhenUsed="0"/>
-    <w:lsdException w:name="Medium Shading 1 Accent 6" w:semiHidden="0" w:uiPriority="63" w:unhideWhenUsed="0"/>
-    <w:lsdException w:name="Medium Shading 2 Accent 6" w:semiHidden="0" w:uiPriority="64" w:unhideWhenUsed="0"/>
-    <w:lsdException w:name="Medium List 1 Accent 6" w:semiHidden="0" w:uiPriority="65" w:unhideWhenUsed="0"/>
-    <w:lsdException w:name="Medium List 2 Accent 6" w:semiHidden="0" w:uiPriority="66" w:unhideWhenUsed="0"/>
-    <w:lsdException w:name="Medium Grid 1 Accent 6" w:semiHidden="0" w:uiPriority="67" w:unhideWhenUsed="0"/>
-    <w:lsdException w:name="Medium Grid 2 Accent 6" w:semiHidden="0" w:uiPriority="68" w:unhideWhenUsed="0"/>
-    <w:lsdException w:name="Medium Grid 3 Accent 6" w:semiHidden="0" w:uiPriority="69" w:unhideWhenUsed="0"/>
-    <w:lsdException w:name="Dark List Accent 6" w:semiHidden="0" w:uiPriority="70" w:unhideWhenUsed="0"/>
-    <w:lsdException w:name="Colorful Shading Accent 6" w:semiHidden="0" w:uiPriority="71" w:unhideWhenUsed="0"/>
-    <w:lsdException w:name="Colorful List Accent 6" w:semiHidden="0" w:uiPriority="72" w:unhideWhenUsed="0"/>
-    <w:lsdException w:name="Colorful Grid Accent 6" w:semiHidden="0" w:uiPriority="73" w:unhideWhenUsed="0"/>
-    <w:lsdException w:name="Subtle Emphasis" w:semiHidden="0" w:uiPriority="19" w:unhideWhenUsed="0" w:qFormat="1"/>
-    <w:lsdException w:name="Intense Emphasis" w:semiHidden="0" w:uiPriority="21" w:unhideWhenUsed="0" w:qFormat="1"/>
-    <w:lsdException w:name="Subtle Reference" w:semiHidden="0" w:uiPriority="31" w:unhideWhenUsed="0" w:qFormat="1"/>
-    <w:lsdException w:name="Intense Reference" w:semiHidden="0" w:uiPriority="32" w:unhideWhenUsed="0" w:qFormat="1"/>
-    <w:lsdException w:name="Book Title" w:semiHidden="0" w:uiPriority="33" w:unhideWhenUsed="0" w:qFormat="1"/>
-    <w:lsdException w:name="Bibliography" w:uiPriority="37"/>
-    <w:lsdException w:name="TOC Heading" w:uiPriority="39" w:qFormat="1"/>
+  <w:latentStyles w:defLockedState="0" w:defUIPriority="99" w:defSemiHidden="0" w:defUnhideWhenUsed="0" w:defQFormat="0" w:count="371">
+    <w:lsdException w:name="Normal" w:uiPriority="0" w:qFormat="1"/>
+    <w:lsdException w:name="heading 1" w:uiPriority="0" w:qFormat="1"/>
+    <w:lsdException w:name="heading 2" w:semiHidden="1" w:uiPriority="0" w:unhideWhenUsed="1" w:qFormat="1"/>
+    <w:lsdException w:name="heading 3" w:semiHidden="1" w:uiPriority="9" w:unhideWhenUsed="1" w:qFormat="1"/>
+    <w:lsdException w:name="heading 4" w:semiHidden="1" w:uiPriority="9" w:unhideWhenUsed="1" w:qFormat="1"/>
+    <w:lsdException w:name="heading 5" w:semiHidden="1" w:uiPriority="9" w:unhideWhenUsed="1" w:qFormat="1"/>
+    <w:lsdException w:name="heading 6" w:semiHidden="1" w:uiPriority="9" w:unhideWhenUsed="1" w:qFormat="1"/>
+    <w:lsdException w:name="heading 7" w:semiHidden="1" w:uiPriority="9" w:unhideWhenUsed="1" w:qFormat="1"/>
+    <w:lsdException w:name="heading 8" w:semiHidden="1" w:uiPriority="9" w:unhideWhenUsed="1" w:qFormat="1"/>
+    <w:lsdException w:name="heading 9" w:semiHidden="1" w:uiPriority="9" w:unhideWhenUsed="1" w:qFormat="1"/>
+    <w:lsdException w:name="index 1" w:semiHidden="1" w:unhideWhenUsed="1"/>
+    <w:lsdException w:name="index 2" w:semiHidden="1" w:unhideWhenUsed="1"/>
+    <w:lsdException w:name="index 3" w:semiHidden="1" w:unhideWhenUsed="1"/>
+    <w:lsdException w:name="index 4" w:semiHidden="1" w:unhideWhenUsed="1"/>
+    <w:lsdException w:name="index 5" w:semiHidden="1" w:unhideWhenUsed="1"/>
+    <w:lsdException w:name="index 6" w:semiHidden="1" w:unhideWhenUsed="1"/>
+    <w:lsdException w:name="index 7" w:semiHidden="1" w:unhideWhenUsed="1"/>
+    <w:lsdException w:name="index 8" w:semiHidden="1" w:unhideWhenUsed="1"/>
+    <w:lsdException w:name="index 9" w:semiHidden="1" w:unhideWhenUsed="1"/>
+    <w:lsdException w:name="toc 1" w:semiHidden="1" w:uiPriority="39" w:unhideWhenUsed="1" w:qFormat="1"/>
+    <w:lsdException w:name="toc 2" w:semiHidden="1" w:uiPriority="39" w:unhideWhenUsed="1" w:qFormat="1"/>
+    <w:lsdException w:name="toc 3" w:semiHidden="1" w:uiPriority="39" w:unhideWhenUsed="1" w:qFormat="1"/>
+    <w:lsdException w:name="toc 4" w:semiHidden="1" w:uiPriority="39" w:unhideWhenUsed="1"/>
+    <w:lsdException w:name="toc 5" w:semiHidden="1" w:uiPriority="39" w:unhideWhenUsed="1"/>
+    <w:lsdException w:name="toc 6" w:semiHidden="1" w:uiPriority="39" w:unhideWhenUsed="1"/>
+    <w:lsdException w:name="toc 7" w:semiHidden="1" w:uiPriority="39" w:unhideWhenUsed="1"/>
+    <w:lsdException w:name="toc 8" w:semiHidden="1" w:uiPriority="39" w:unhideWhenUsed="1"/>
+    <w:lsdException w:name="toc 9" w:semiHidden="1" w:uiPriority="39" w:unhideWhenUsed="1"/>
+    <w:lsdException w:name="Normal Indent" w:semiHidden="1" w:unhideWhenUsed="1"/>
+    <w:lsdException w:name="footnote text" w:semiHidden="1" w:unhideWhenUsed="1"/>
+    <w:lsdException w:name="annotation text" w:semiHidden="1" w:unhideWhenUsed="1"/>
+    <w:lsdException w:name="header" w:semiHidden="1" w:unhideWhenUsed="1"/>
+    <w:lsdException w:name="footer" w:semiHidden="1" w:unhideWhenUsed="1"/>
+    <w:lsdException w:name="index heading" w:semiHidden="1" w:unhideWhenUsed="1"/>
+    <w:lsdException w:name="caption" w:semiHidden="1" w:uiPriority="35" w:unhideWhenUsed="1" w:qFormat="1"/>
+    <w:lsdException w:name="table of figures" w:semiHidden="1" w:unhideWhenUsed="1"/>
+    <w:lsdException w:name="envelope address" w:semiHidden="1" w:unhideWhenUsed="1"/>
+    <w:lsdException w:name="envelope return" w:semiHidden="1" w:unhideWhenUsed="1"/>
+    <w:lsdException w:name="footnote reference" w:semiHidden="1" w:unhideWhenUsed="1"/>
+    <w:lsdException w:name="annotation reference" w:semiHidden="1" w:unhideWhenUsed="1"/>
+    <w:lsdException w:name="line number" w:semiHidden="1" w:unhideWhenUsed="1"/>
+    <w:lsdException w:name="page number" w:semiHidden="1" w:unhideWhenUsed="1"/>
+    <w:lsdException w:name="endnote reference" w:semiHidden="1" w:unhideWhenUsed="1"/>
+    <w:lsdException w:name="endnote text" w:semiHidden="1" w:unhideWhenUsed="1"/>
+    <w:lsdException w:name="table of authorities" w:semiHidden="1" w:unhideWhenUsed="1"/>
+    <w:lsdException w:name="macro" w:semiHidden="1" w:unhideWhenUsed="1"/>
+    <w:lsdException w:name="toa heading" w:semiHidden="1" w:unhideWhenUsed="1"/>
+    <w:lsdException w:name="List" w:semiHidden="1" w:unhideWhenUsed="1"/>
+    <w:lsdException w:name="List Bullet" w:semiHidden="1" w:unhideWhenUsed="1"/>
+    <w:lsdException w:name="List Number" w:semiHidden="1" w:unhideWhenUsed="1"/>
+    <w:lsdException w:name="List 2" w:semiHidden="1" w:unhideWhenUsed="1"/>
+    <w:lsdException w:name="List 3" w:semiHidden="1" w:unhideWhenUsed="1"/>
+    <w:lsdException w:name="List 4" w:semiHidden="1" w:unhideWhenUsed="1"/>
+    <w:lsdException w:name="List 5" w:semiHidden="1" w:unhideWhenUsed="1"/>
+    <w:lsdException w:name="List Bullet 2" w:semiHidden="1" w:unhideWhenUsed="1"/>
+    <w:lsdException w:name="List Bullet 3" w:semiHidden="1" w:unhideWhenUsed="1"/>
+    <w:lsdException w:name="List Bullet 4" w:semiHidden="1" w:unhideWhenUsed="1"/>
+    <w:lsdException w:name="List Bullet 5" w:semiHidden="1" w:unhideWhenUsed="1"/>
+    <w:lsdException w:name="List Number 2" w:semiHidden="1" w:unhideWhenUsed="1"/>
+    <w:lsdException w:name="List Number 3" w:semiHidden="1" w:unhideWhenUsed="1"/>
+    <w:lsdException w:name="List Number 4" w:semiHidden="1" w:unhideWhenUsed="1"/>
+    <w:lsdException w:name="List Number 5" w:semiHidden="1" w:unhideWhenUsed="1"/>
+    <w:lsdException w:name="Title" w:uiPriority="10" w:qFormat="1"/>
+    <w:lsdException w:name="Closing" w:semiHidden="1" w:unhideWhenUsed="1"/>
+    <w:lsdException w:name="Signature" w:semiHidden="1" w:unhideWhenUsed="1"/>
+    <w:lsdException w:name="Default Paragraph Font" w:semiHidden="1" w:uiPriority="1" w:unhideWhenUsed="1"/>
+    <w:lsdException w:name="Body Text" w:semiHidden="1" w:uiPriority="0" w:unhideWhenUsed="1"/>
+    <w:lsdException w:name="Body Text Indent" w:semiHidden="1" w:unhideWhenUsed="1"/>
+    <w:lsdException w:name="List Continue" w:semiHidden="1" w:unhideWhenUsed="1"/>
+    <w:lsdException w:name="List Continue 2" w:semiHidden="1" w:unhideWhenUsed="1"/>
+    <w:lsdException w:name="List Continue 3" w:semiHidden="1" w:unhideWhenUsed="1"/>
+    <w:lsdException w:name="List Continue 4" w:semiHidden="1" w:unhideWhenUsed="1"/>
+    <w:lsdException w:name="List Continue 5" w:semiHidden="1" w:unhideWhenUsed="1"/>
+    <w:lsdException w:name="Message Header" w:semiHidden="1" w:unhideWhenUsed="1"/>
+    <w:lsdException w:name="Subtitle" w:uiPriority="11" w:qFormat="1"/>
+    <w:lsdException w:name="Salutation" w:semiHidden="1" w:unhideWhenUsed="1"/>
+    <w:lsdException w:name="Date" w:semiHidden="1" w:unhideWhenUsed="1"/>
+    <w:lsdException w:name="Body Text First Indent" w:semiHidden="1" w:unhideWhenUsed="1"/>
+    <w:lsdException w:name="Body Text First Indent 2" w:semiHidden="1" w:unhideWhenUsed="1"/>
+    <w:lsdException w:name="Note Heading" w:semiHidden="1" w:unhideWhenUsed="1"/>
+    <w:lsdException w:name="Body Text 2" w:semiHidden="1" w:unhideWhenUsed="1"/>
+    <w:lsdException w:name="Body Text 3" w:semiHidden="1" w:unhideWhenUsed="1"/>
+    <w:lsdException w:name="Body Text Indent 2" w:semiHidden="1" w:unhideWhenUsed="1"/>
+    <w:lsdException w:name="Body Text Indent 3" w:semiHidden="1" w:unhideWhenUsed="1"/>
+    <w:lsdException w:name="Block Text" w:semiHidden="1" w:unhideWhenUsed="1"/>
+    <w:lsdException w:name="Hyperlink" w:semiHidden="1" w:unhideWhenUsed="1"/>
+    <w:lsdException w:name="FollowedHyperlink" w:semiHidden="1" w:unhideWhenUsed="1"/>
+    <w:lsdException w:name="Strong" w:uiPriority="22" w:qFormat="1"/>
+    <w:lsdException w:name="Emphasis" w:uiPriority="20" w:qFormat="1"/>
+    <w:lsdException w:name="Document Map" w:semiHidden="1" w:unhideWhenUsed="1"/>
+    <w:lsdException w:name="Plain Text" w:semiHidden="1" w:unhideWhenUsed="1"/>
+    <w:lsdException w:name="E-mail Signature" w:semiHidden="1" w:unhideWhenUsed="1"/>
+    <w:lsdException w:name="HTML Top of Form" w:semiHidden="1" w:unhideWhenUsed="1"/>
+    <w:lsdException w:name="HTML Bottom of Form" w:semiHidden="1" w:unhideWhenUsed="1"/>
+    <w:lsdException w:name="Normal (Web)" w:semiHidden="1" w:unhideWhenUsed="1"/>
+    <w:lsdException w:name="HTML Acronym" w:semiHidden="1" w:unhideWhenUsed="1"/>
+    <w:lsdException w:name="HTML Address" w:semiHidden="1" w:unhideWhenUsed="1"/>
+    <w:lsdException w:name="HTML Cite" w:semiHidden="1" w:unhideWhenUsed="1"/>
+    <w:lsdException w:name="HTML Code" w:semiHidden="1" w:unhideWhenUsed="1"/>
+    <w:lsdException w:name="HTML Definition" w:semiHidden="1" w:unhideWhenUsed="1"/>
+    <w:lsdException w:name="HTML Keyboard" w:semiHidden="1" w:unhideWhenUsed="1"/>
+    <w:lsdException w:name="HTML Preformatted" w:semiHidden="1" w:unhideWhenUsed="1"/>
+    <w:lsdException w:name="HTML Sample" w:semiHidden="1" w:unhideWhenUsed="1"/>
+    <w:lsdException w:name="HTML Typewriter" w:semiHidden="1" w:unhideWhenUsed="1"/>
+    <w:lsdException w:name="HTML Variable" w:semiHidden="1" w:unhideWhenUsed="1"/>
+    <w:lsdException w:name="Normal Table" w:semiHidden="1" w:unhideWhenUsed="1"/>
+    <w:lsdException w:name="annotation subject" w:semiHidden="1" w:unhideWhenUsed="1"/>
+    <w:lsdException w:name="No List" w:semiHidden="1" w:unhideWhenUsed="1"/>
+    <w:lsdException w:name="Outline List 1" w:semiHidden="1" w:unhideWhenUsed="1"/>
+    <w:lsdException w:name="Outline List 2" w:semiHidden="1" w:unhideWhenUsed="1"/>
+    <w:lsdException w:name="Outline List 3" w:semiHidden="1" w:unhideWhenUsed="1"/>
+    <w:lsdException w:name="Table Simple 1" w:semiHidden="1" w:unhideWhenUsed="1"/>
+    <w:lsdException w:name="Table Simple 2" w:semiHidden="1" w:unhideWhenUsed="1"/>
+    <w:lsdException w:name="Table Simple 3" w:semiHidden="1" w:unhideWhenUsed="1"/>
+    <w:lsdException w:name="Table Classic 1" w:semiHidden="1" w:unhideWhenUsed="1"/>
+    <w:lsdException w:name="Table Classic 2" w:semiHidden="1" w:unhideWhenUsed="1"/>
+    <w:lsdException w:name="Table Classic 3" w:semiHidden="1" w:unhideWhenUsed="1"/>
+    <w:lsdException w:name="Table Classic 4" w:semiHidden="1" w:unhideWhenUsed="1"/>
+    <w:lsdException w:name="Table Colorful 1" w:semiHidden="1" w:unhideWhenUsed="1"/>
+    <w:lsdException w:name="Table Colorful 2" w:semiHidden="1" w:unhideWhenUsed="1"/>
+    <w:lsdException w:name="Table Colorful 3" w:semiHidden="1" w:unhideWhenUsed="1"/>
+    <w:lsdException w:name="Table Columns 1" w:semiHidden="1" w:unhideWhenUsed="1"/>
+    <w:lsdException w:name="Table Columns 2" w:semiHidden="1" w:unhideWhenUsed="1"/>
+    <w:lsdException w:name="Table Columns 3" w:semiHidden="1" w:unhideWhenUsed="1"/>
+    <w:lsdException w:name="Table Columns 4" w:semiHidden="1" w:unhideWhenUsed="1"/>
+    <w:lsdException w:name="Table Columns 5" w:semiHidden="1" w:unhideWhenUsed="1"/>
+    <w:lsdException w:name="Table Grid 1" w:semiHidden="1" w:unhideWhenUsed="1"/>
+    <w:lsdException w:name="Table Grid 2" w:semiHidden="1" w:unhideWhenUsed="1"/>
+    <w:lsdException w:name="Table Grid 3" w:semiHidden="1" w:unhideWhenUsed="1"/>
+    <w:lsdException w:name="Table Grid 4" w:semiHidden="1" w:unhideWhenUsed="1"/>
+    <w:lsdException w:name="Table Grid 5" w:semiHidden="1" w:unhideWhenUsed="1"/>
+    <w:lsdException w:name="Table Grid 6" w:semiHidden="1" w:unhideWhenUsed="1"/>
+    <w:lsdException w:name="Table Grid 7" w:semiHidden="1" w:unhideWhenUsed="1"/>
+    <w:lsdException w:name="Table Grid 8" w:semiHidden="1" w:unhideWhenUsed="1"/>
+    <w:lsdException w:name="Table List 1" w:semiHidden="1" w:unhideWhenUsed="1"/>
+    <w:lsdException w:name="Table List 2" w:semiHidden="1" w:unhideWhenUsed="1"/>
+    <w:lsdException w:name="Table List 3" w:semiHidden="1" w:unhideWhenUsed="1"/>
+    <w:lsdException w:name="Table List 4" w:semiHidden="1" w:unhideWhenUsed="1"/>
+    <w:lsdException w:name="Table List 5" w:semiHidden="1" w:unhideWhenUsed="1"/>
+    <w:lsdException w:name="Table List 6" w:semiHidden="1" w:unhideWhenUsed="1"/>
+    <w:lsdException w:name="Table List 7" w:semiHidden="1" w:unhideWhenUsed="1"/>
+    <w:lsdException w:name="Table List 8" w:semiHidden="1" w:unhideWhenUsed="1"/>
+    <w:lsdException w:name="Table 3D effects 1" w:semiHidden="1" w:unhideWhenUsed="1"/>
+    <w:lsdException w:name="Table 3D effects 2" w:semiHidden="1" w:unhideWhenUsed="1"/>
+    <w:lsdException w:name="Table 3D effects 3" w:semiHidden="1" w:unhideWhenUsed="1"/>
+    <w:lsdException w:name="Table Contemporary" w:semiHidden="1" w:unhideWhenUsed="1"/>
+    <w:lsdException w:name="Table Elegant" w:semiHidden="1" w:unhideWhenUsed="1"/>
+    <w:lsdException w:name="Table Professional" w:semiHidden="1" w:unhideWhenUsed="1"/>
+    <w:lsdException w:name="Table Subtle 1" w:semiHidden="1" w:unhideWhenUsed="1"/>
+    <w:lsdException w:name="Table Subtle 2" w:semiHidden="1" w:unhideWhenUsed="1"/>
+    <w:lsdException w:name="Table Web 1" w:semiHidden="1" w:unhideWhenUsed="1"/>
+    <w:lsdException w:name="Table Web 2" w:semiHidden="1" w:unhideWhenUsed="1"/>
+    <w:lsdException w:name="Table Web 3" w:semiHidden="1" w:unhideWhenUsed="1"/>
+    <w:lsdException w:name="Balloon Text" w:semiHidden="1" w:unhideWhenUsed="1"/>
+    <w:lsdException w:name="Table Grid" w:uiPriority="0"/>
+    <w:lsdException w:name="Table Theme" w:semiHidden="1" w:unhideWhenUsed="1"/>
+    <w:lsdException w:name="Placeholder Text" w:semiHidden="1"/>
+    <w:lsdException w:name="No Spacing" w:uiPriority="1" w:qFormat="1"/>
+    <w:lsdException w:name="Light Shading" w:uiPriority="60"/>
+    <w:lsdException w:name="Light List" w:uiPriority="61"/>
+    <w:lsdException w:name="Light Grid" w:uiPriority="62"/>
+    <w:lsdException w:name="Medium Shading 1" w:uiPriority="63"/>
+    <w:lsdException w:name="Medium Shading 2" w:uiPriority="64"/>
+    <w:lsdException w:name="Medium List 1" w:uiPriority="65"/>
+    <w:lsdException w:name="Medium List 2" w:uiPriority="66"/>
+    <w:lsdException w:name="Medium Grid 1" w:uiPriority="67"/>
+    <w:lsdException w:name="Medium Grid 2" w:uiPriority="68"/>
+    <w:lsdException w:name="Medium Grid 3" w:uiPriority="69"/>
+    <w:lsdException w:name="Dark List" w:uiPriority="70"/>
+    <w:lsdException w:name="Colorful Shading" w:uiPriority="71"/>
+    <w:lsdException w:name="Colorful List" w:uiPriority="72"/>
+    <w:lsdException w:name="Colorful Grid" w:uiPriority="73"/>
+    <w:lsdException w:name="Light Shading Accent 1" w:uiPriority="60"/>
+    <w:lsdException w:name="Light List Accent 1" w:uiPriority="61"/>
+    <w:lsdException w:name="Light Grid Accent 1" w:uiPriority="62"/>
+    <w:lsdException w:name="Medium Shading 1 Accent 1" w:uiPriority="63"/>
+    <w:lsdException w:name="Medium Shading 2 Accent 1" w:uiPriority="64"/>
+    <w:lsdException w:name="Medium List 1 Accent 1" w:uiPriority="65"/>
+    <w:lsdException w:name="Revision" w:semiHidden="1"/>
+    <w:lsdException w:name="List Paragraph" w:uiPriority="34" w:qFormat="1"/>
+    <w:lsdException w:name="Quote" w:uiPriority="29" w:qFormat="1"/>
+    <w:lsdException w:name="Intense Quote" w:uiPriority="30" w:qFormat="1"/>
+    <w:lsdException w:name="Medium List 2 Accent 1" w:uiPriority="66"/>
+    <w:lsdException w:name="Medium Grid 1 Accent 1" w:uiPriority="67"/>
+    <w:lsdException w:name="Medium Grid 2 Accent 1" w:uiPriority="68"/>
+    <w:lsdException w:name="Medium Grid 3 Accent 1" w:uiPriority="69"/>
+    <w:lsdException w:name="Dark List Accent 1" w:uiPriority="70"/>
+    <w:lsdException w:name="Colorful Shading Accent 1" w:uiPriority="71"/>
+    <w:lsdException w:name="Colorful List Accent 1" w:uiPriority="72"/>
+    <w:lsdException w:name="Colorful Grid Accent 1" w:uiPriority="73"/>
+    <w:lsdException w:name="Light Shading Accent 2" w:uiPriority="60"/>
+    <w:lsdException w:name="Light List Accent 2" w:uiPriority="61"/>
+    <w:lsdException w:name="Light Grid Accent 2" w:uiPriority="62"/>
+    <w:lsdException w:name="Medium Shading 1 Accent 2" w:uiPriority="63"/>
+    <w:lsdException w:name="Medium Shading 2 Accent 2" w:uiPriority="64"/>
+    <w:lsdException w:name="Medium List 1 Accent 2" w:uiPriority="65"/>
+    <w:lsdException w:name="Medium List 2 Accent 2" w:uiPriority="66"/>
+    <w:lsdException w:name="Medium Grid 1 Accent 2" w:uiPriority="67"/>
+    <w:lsdException w:name="Medium Grid 2 Accent 2" w:uiPriority="68"/>
+    <w:lsdException w:name="Medium Grid 3 Accent 2" w:uiPriority="69"/>
+    <w:lsdException w:name="Dark List Accent 2" w:uiPriority="70"/>
+    <w:lsdException w:name="Colorful Shading Accent 2" w:uiPriority="71"/>
+    <w:lsdException w:name="Colorful List Accent 2" w:uiPriority="72"/>
+    <w:lsdException w:name="Colorful Grid Accent 2" w:uiPriority="73"/>
+    <w:lsdException w:name="Light Shading Accent 3" w:uiPriority="60"/>
+    <w:lsdException w:name="Light List Accent 3" w:uiPriority="61"/>
+    <w:lsdException w:name="Light Grid Accent 3" w:uiPriority="62"/>
+    <w:lsdException w:name="Medium Shading 1 Accent 3" w:uiPriority="63"/>
+    <w:lsdException w:name="Medium Shading 2 Accent 3" w:uiPriority="64"/>
+    <w:lsdException w:name="Medium List 1 Accent 3" w:uiPriority="65"/>
+    <w:lsdException w:name="Medium List 2 Accent 3" w:uiPriority="66"/>
+    <w:lsdException w:name="Medium Grid 1 Accent 3" w:uiPriority="67"/>
+    <w:lsdException w:name="Medium Grid 2 Accent 3" w:uiPriority="68"/>
+    <w:lsdException w:name="Medium Grid 3 Accent 3" w:uiPriority="69"/>
+    <w:lsdException w:name="Dark List Accent 3" w:uiPriority="70"/>
+    <w:lsdException w:name="Colorful Shading Accent 3" w:uiPriority="71"/>
+    <w:lsdException w:name="Colorful List Accent 3" w:uiPriority="72"/>
+    <w:lsdException w:name="Colorful Grid Accent 3" w:uiPriority="73"/>
+    <w:lsdException w:name="Light Shading Accent 4" w:uiPriority="60"/>
+    <w:lsdException w:name="Light List Accent 4" w:uiPriority="61"/>
+    <w:lsdException w:name="Light Grid Accent 4" w:uiPriority="62"/>
+    <w:lsdException w:name="Medium Shading 1 Accent 4" w:uiPriority="63"/>
+    <w:lsdException w:name="Medium Shading 2 Accent 4" w:uiPriority="64"/>
+    <w:lsdException w:name="Medium List 1 Accent 4" w:uiPriority="65"/>
+    <w:lsdException w:name="Medium List 2 Accent 4" w:uiPriority="66"/>
+    <w:lsdException w:name="Medium Grid 1 Accent 4" w:uiPriority="67"/>
+    <w:lsdException w:name="Medium Grid 2 Accent 4" w:uiPriority="68"/>
+    <w:lsdException w:name="Medium Grid 3 Accent 4" w:uiPriority="69"/>
+    <w:lsdException w:name="Dark List Accent 4" w:uiPriority="70"/>
+    <w:lsdException w:name="Colorful Shading Accent 4" w:uiPriority="71"/>
+    <w:lsdException w:name="Colorful List Accent 4" w:uiPriority="72"/>
+    <w:lsdException w:name="Colorful Grid Accent 4" w:uiPriority="73"/>
+    <w:lsdException w:name="Light Shading Accent 5" w:uiPriority="60"/>
+    <w:lsdException w:name="Light List Accent 5" w:uiPriority="61"/>
+    <w:lsdException w:name="Light Grid Accent 5" w:uiPriority="62"/>
+    <w:lsdException w:name="Medium Shading 1 Accent 5" w:uiPriority="63"/>
+    <w:lsdException w:name="Medium Shading 2 Accent 5" w:uiPriority="64"/>
+    <w:lsdException w:name="Medium List 1 Accent 5" w:uiPriority="65"/>
+    <w:lsdException w:name="Medium List 2 Accent 5" w:uiPriority="66"/>
+    <w:lsdException w:name="Medium Grid 1 Accent 5" w:uiPriority="67"/>
+    <w:lsdException w:name="Medium Grid 2 Accent 5" w:uiPriority="68"/>
+    <w:lsdException w:name="Medium Grid 3 Accent 5" w:uiPriority="69"/>
+    <w:lsdException w:name="Dark List Accent 5" w:uiPriority="70"/>
+    <w:lsdException w:name="Colorful Shading Accent 5" w:uiPriority="71"/>
+    <w:lsdException w:name="Colorful List Accent 5" w:uiPriority="72"/>
+    <w:lsdException w:name="Colorful Grid Accent 5" w:uiPriority="73"/>
+    <w:lsdException w:name="Light Shading Accent 6" w:uiPriority="60"/>
+    <w:lsdException w:name="Light List Accent 6" w:uiPriority="61"/>
+    <w:lsdException w:name="Light Grid Accent 6" w:uiPriority="62"/>
+    <w:lsdException w:name="Medium Shading 1 Accent 6" w:uiPriority="63"/>
+    <w:lsdException w:name="Medium Shading 2 Accent 6" w:uiPriority="64"/>
+    <w:lsdException w:name="Medium List 1 Accent 6" w:uiPriority="65"/>
+    <w:lsdException w:name="Medium List 2 Accent 6" w:uiPriority="66"/>
+    <w:lsdException w:name="Medium Grid 1 Accent 6" w:uiPriority="67"/>
+    <w:lsdException w:name="Medium Grid 2 Accent 6" w:uiPriority="68"/>
+    <w:lsdException w:name="Medium Grid 3 Accent 6" w:uiPriority="69"/>
+    <w:lsdException w:name="Dark List Accent 6" w:uiPriority="70"/>
+    <w:lsdException w:name="Colorful Shading Accent 6" w:uiPriority="71"/>
+    <w:lsdException w:name="Colorful List Accent 6" w:uiPriority="72"/>
+    <w:lsdException w:name="Colorful Grid Accent 6" w:uiPriority="73"/>
+    <w:lsdException w:name="Subtle Emphasis" w:uiPriority="19" w:qFormat="1"/>
+    <w:lsdException w:name="Intense Emphasis" w:uiPriority="21" w:qFormat="1"/>
+    <w:lsdException w:name="Subtle Reference" w:uiPriority="31" w:qFormat="1"/>
+    <w:lsdException w:name="Intense Reference" w:uiPriority="32" w:qFormat="1"/>
+    <w:lsdException w:name="Book Title" w:uiPriority="33" w:qFormat="1"/>
+    <w:lsdException w:name="Bibliography" w:semiHidden="1" w:uiPriority="37" w:unhideWhenUsed="1"/>
+    <w:lsdException w:name="TOC Heading" w:semiHidden="1" w:uiPriority="39" w:unhideWhenUsed="1" w:qFormat="1"/>
+    <w:lsdException w:name="Plain Table 1" w:uiPriority="41"/>
+    <w:lsdException w:name="Plain Table 2" w:uiPriority="42"/>
+    <w:lsdException w:name="Plain Table 3" w:uiPriority="43"/>
+    <w:lsdException w:name="Plain Table 4" w:uiPriority="44"/>
+    <w:lsdException w:name="Plain Table 5" w:uiPriority="45"/>
+    <w:lsdException w:name="Grid Table Light" w:uiPriority="40"/>
+    <w:lsdException w:name="Grid Table 1 Light" w:uiPriority="46"/>
+    <w:lsdException w:name="Grid Table 2" w:uiPriority="47"/>
+    <w:lsdException w:name="Grid Table 3" w:uiPriority="48"/>
+    <w:lsdException w:name="Grid Table 4" w:uiPriority="49"/>
+    <w:lsdException w:name="Grid Table 5 Dark" w:uiPriority="50"/>
+    <w:lsdException w:name="Grid Table 6 Colorful" w:uiPriority="51"/>
+    <w:lsdException w:name="Grid Table 7 Colorful" w:uiPriority="52"/>
+    <w:lsdException w:name="Grid Table 1 Light Accent 1" w:uiPriority="46"/>
+    <w:lsdException w:name="Grid Table 2 Accent 1" w:uiPriority="47"/>
+    <w:lsdException w:name="Grid Table 3 Accent 1" w:uiPriority="48"/>
+    <w:lsdException w:name="Grid Table 4 Accent 1" w:uiPriority="49"/>
+    <w:lsdException w:name="Grid Table 5 Dark Accent 1" w:uiPriority="50"/>
+    <w:lsdException w:name="Grid Table 6 Colorful Accent 1" w:uiPriority="51"/>
+    <w:lsdException w:name="Grid Table 7 Colorful Accent 1" w:uiPriority="52"/>
+    <w:lsdException w:name="Grid Table 1 Light Accent 2" w:uiPriority="46"/>
+    <w:lsdException w:name="Grid Table 2 Accent 2" w:uiPriority="47"/>
+    <w:lsdException w:name="Grid Table 3 Accent 2" w:uiPriority="48"/>
+    <w:lsdException w:name="Grid Table 4 Accent 2" w:uiPriority="49"/>
+    <w:lsdException w:name="Grid Table 5 Dark Accent 2" w:uiPriority="50"/>
+    <w:lsdException w:name="Grid Table 6 Colorful Accent 2" w:uiPriority="51"/>
+    <w:lsdException w:name="Grid Table 7 Colorful Accent 2" w:uiPriority="52"/>
+    <w:lsdException w:name="Grid Table 1 Light Accent 3" w:uiPriority="46"/>
+    <w:lsdException w:name="Grid Table 2 Accent 3" w:uiPriority="47"/>
+    <w:lsdException w:name="Grid Table 3 Accent 3" w:uiPriority="48"/>
+    <w:lsdException w:name="Grid Table 4 Accent 3" w:uiPriority="49"/>
+    <w:lsdException w:name="Grid Table 5 Dark Accent 3" w:uiPriority="50"/>
+    <w:lsdException w:name="Grid Table 6 Colorful Accent 3" w:uiPriority="51"/>
+    <w:lsdException w:name="Grid Table 7 Colorful Accent 3" w:uiPriority="52"/>
+    <w:lsdException w:name="Grid Table 1 Light Accent 4" w:uiPriority="46"/>
+    <w:lsdException w:name="Grid Table 2 Accent 4" w:uiPriority="47"/>
+    <w:lsdException w:name="Grid Table 3 Accent 4" w:uiPriority="48"/>
+    <w:lsdException w:name="Grid Table 4 Accent 4" w:uiPriority="49"/>
+    <w:lsdException w:name="Grid Table 5 Dark Accent 4" w:uiPriority="50"/>
+    <w:lsdException w:name="Grid Table 6 Colorful Accent 4" w:uiPriority="51"/>
+    <w:lsdException w:name="Grid Table 7 Colorful Accent 4" w:uiPriority="52"/>
+    <w:lsdException w:name="Grid Table 1 Light Accent 5" w:uiPriority="46"/>
+    <w:lsdException w:name="Grid Table 2 Accent 5" w:uiPriority="47"/>
+    <w:lsdException w:name="Grid Table 3 Accent 5" w:uiPriority="48"/>
+    <w:lsdException w:name="Grid Table 4 Accent 5" w:uiPriority="49"/>
+    <w:lsdException w:name="Grid Table 5 Dark Accent 5" w:uiPriority="50"/>
+    <w:lsdException w:name="Grid Table 6 Colorful Accent 5" w:uiPriority="51"/>
+    <w:lsdException w:name="Grid Table 7 Colorful Accent 5" w:uiPriority="52"/>
+    <w:lsdException w:name="Grid Table 1 Light Accent 6" w:uiPriority="46"/>
+    <w:lsdException w:name="Grid Table 2 Accent 6" w:uiPriority="47"/>
+    <w:lsdException w:name="Grid Table 3 Accent 6" w:uiPriority="48"/>
+    <w:lsdException w:name="Grid Table 4 Accent 6" w:uiPriority="49"/>
+    <w:lsdException w:name="Grid Table 5 Dark Accent 6" w:uiPriority="50"/>
+    <w:lsdException w:name="Grid Table 6 Colorful Accent 6" w:uiPriority="51"/>
+    <w:lsdException w:name="Grid Table 7 Colorful Accent 6" w:uiPriority="52"/>
+    <w:lsdException w:name="List Table 1 Light" w:uiPriority="46"/>
+    <w:lsdException w:name="List Table 2" w:uiPriority="47"/>
+    <w:lsdException w:name="List Table 3" w:uiPriority="48"/>
+    <w:lsdException w:name="List Table 4" w:uiPriority="49"/>
+    <w:lsdException w:name="List Table 5 Dark" w:uiPriority="50"/>
+    <w:lsdException w:name="List Table 6 Colorful" w:uiPriority="51"/>
+    <w:lsdException w:name="List Table 7 Colorful" w:uiPriority="52"/>
+    <w:lsdException w:name="List Table 1 Light Accent 1" w:uiPriority="46"/>
+    <w:lsdException w:name="List Table 2 Accent 1" w:uiPriority="47"/>
+    <w:lsdException w:name="List Table 3 Accent 1" w:uiPriority="48"/>
+    <w:lsdException w:name="List Table 4 Accent 1" w:uiPriority="49"/>
+    <w:lsdException w:name="List Table 5 Dark Accent 1" w:uiPriority="50"/>
+    <w:lsdException w:name="List Table 6 Colorful Accent 1" w:uiPriority="51"/>
+    <w:lsdException w:name="List Table 7 Colorful Accent 1" w:uiPriority="52"/>
+    <w:lsdException w:name="List Table 1 Light Accent 2" w:uiPriority="46"/>
+    <w:lsdException w:name="List Table 2 Accent 2" w:uiPriority="47"/>
+    <w:lsdException w:name="List Table 3 Accent 2" w:uiPriority="48"/>
+    <w:lsdException w:name="List Table 4 Accent 2" w:uiPriority="49"/>
+    <w:lsdException w:name="List Table 5 Dark Accent 2" w:uiPriority="50"/>
+    <w:lsdException w:name="List Table 6 Colorful Accent 2" w:uiPriority="51"/>
+    <w:lsdException w:name="List Table 7 Colorful Accent 2" w:uiPriority="52"/>
+    <w:lsdException w:name="List Table 1 Light Accent 3" w:uiPriority="46"/>
+    <w:lsdException w:name="List Table 2 Accent 3" w:uiPriority="47"/>
+    <w:lsdException w:name="List Table 3 Accent 3" w:uiPriority="48"/>
+    <w:lsdException w:name="List Table 4 Accent 3" w:uiPriority="49"/>
+    <w:lsdException w:name="List Table 5 Dark Accent 3" w:uiPriority="50"/>
+    <w:lsdException w:name="List Table 6 Colorful Accent 3" w:uiPriority="51"/>
+    <w:lsdException w:name="List Table 7 Colorful Accent 3" w:uiPriority="52"/>
+    <w:lsdException w:name="List Table 1 Light Accent 4" w:uiPriority="46"/>
+    <w:lsdException w:name="List Table 2 Accent 4" w:uiPriority="47"/>
+    <w:lsdException w:name="List Table 3 Accent 4" w:uiPriority="48"/>
+    <w:lsdException w:name="List Table 4 Accent 4" w:uiPriority="49"/>
+    <w:lsdException w:name="List Table 5 Dark Accent 4" w:uiPriority="50"/>
+    <w:lsdException w:name="List Table 6 Colorful Accent 4" w:uiPriority="51"/>
+    <w:lsdException w:name="List Table 7 Colorful Accent 4" w:uiPriority="52"/>
+    <w:lsdException w:name="List Table 1 Light Accent 5" w:uiPriority="46"/>
+    <w:lsdException w:name="List Table 2 Accent 5" w:uiPriority="47"/>
+    <w:lsdException w:name="List Table 3 Accent 5" w:uiPriority="48"/>
+    <w:lsdException w:name="List Table 4 Accent 5" w:uiPriority="49"/>
+    <w:lsdException w:name="List Table 5 Dark Accent 5" w:uiPriority="50"/>
+    <w:lsdException w:name="List Table 6 Colorful Accent 5" w:uiPriority="51"/>
+    <w:lsdException w:name="List Table 7 Colorful Accent 5" w:uiPriority="52"/>
+    <w:lsdException w:name="List Table 1 Light Accent 6" w:uiPriority="46"/>
+    <w:lsdException w:name="List Table 2 Accent 6" w:uiPriority="47"/>
+    <w:lsdException w:name="List Table 3 Accent 6" w:uiPriority="48"/>
+    <w:lsdException w:name="List Table 4 Accent 6" w:uiPriority="49"/>
+    <w:lsdException w:name="List Table 5 Dark Accent 6" w:uiPriority="50"/>
+    <w:lsdException w:name="List Table 6 Colorful Accent 6" w:uiPriority="51"/>
+    <w:lsdException w:name="List Table 7 Colorful Accent 6" w:uiPriority="52"/>
   </w:latentStyles>
   <w:style w:type="paragraph" w:default="1" w:styleId="Normal">
     <w:name w:val="Normal"/>
@@ -7748,7 +8051,6 @@
     <w:uiPriority w:val="99"/>
     <w:semiHidden/>
     <w:unhideWhenUsed/>
-    <w:qFormat/>
     <w:tblPr>
       <w:tblInd w:w="0" w:type="dxa"/>
       <w:tblCellMar>
@@ -8384,7 +8686,6 @@
       <w:rFonts w:ascii="Times New Roman" w:eastAsia="Times New Roman" w:hAnsi="Times New Roman"/>
     </w:rPr>
     <w:tblPr>
-      <w:tblInd w:w="0" w:type="dxa"/>
       <w:tblBorders>
         <w:top w:val="single" w:sz="4" w:space="0" w:color="auto"/>
         <w:left w:val="single" w:sz="4" w:space="0" w:color="auto"/>
@@ -8393,12 +8694,6 @@
         <w:insideH w:val="single" w:sz="4" w:space="0" w:color="auto"/>
         <w:insideV w:val="single" w:sz="4" w:space="0" w:color="auto"/>
       </w:tblBorders>
-      <w:tblCellMar>
-        <w:top w:w="0" w:type="dxa"/>
-        <w:left w:w="108" w:type="dxa"/>
-        <w:bottom w:w="0" w:type="dxa"/>
-        <w:right w:w="108" w:type="dxa"/>
-      </w:tblCellMar>
     </w:tblPr>
   </w:style>
 </w:styles>
@@ -8693,7 +8988,7 @@
   <a:extraClrSchemeLst/>
   <a:extLst>
     <a:ext uri="{05A4C25C-085E-4340-85A3-A5531E510DB2}">
-      <thm15:themeFamily xmlns:thm15="http://schemas.microsoft.com/office/thememl/2012/main" xmlns="" name="Office Theme" id="{62F939B6-93AF-4DB8-9C6B-D6C7DFDC589F}" vid="{4A3C46E8-61CC-4603-A589-7422A47A8E4A}"/>
+      <thm15:themeFamily xmlns:thm15="http://schemas.microsoft.com/office/thememl/2012/main" name="Office Theme" id="{62F939B6-93AF-4DB8-9C6B-D6C7DFDC589F}" vid="{4A3C46E8-61CC-4603-A589-7422A47A8E4A}"/>
     </a:ext>
   </a:extLst>
 </a:theme>
@@ -8723,7 +9018,7 @@
 </file>
 
 <file path=customXml/itemProps2.xml><?xml version="1.0" encoding="utf-8"?>
-<ds:datastoreItem xmlns:ds="http://schemas.openxmlformats.org/officeDocument/2006/customXml" ds:itemID="{5AC24270-7174-4622-A4FD-EDECB710D551}">
+<ds:datastoreItem xmlns:ds="http://schemas.openxmlformats.org/officeDocument/2006/customXml" ds:itemID="{8EBB5D6D-E8B0-4101-9A6E-604F39F19152}">
   <ds:schemaRefs>
     <ds:schemaRef ds:uri="http://schemas.openxmlformats.org/officeDocument/2006/bibliography"/>
   </ds:schemaRefs>

</xml_diff>